<commit_message>
Dokumentation überprüft und Korrektur gelesen
</commit_message>
<xml_diff>
--- a/Projektdokumentaktion_Felix_Konstantin_Schulze_Luber_Niels_Jendrik(1).docx
+++ b/Projektdokumentaktion_Felix_Konstantin_Schulze_Luber_Niels_Jendrik(1).docx
@@ -1,6 +1,6 @@
 
 <file path=word/document.xml><?xml version="1.0" encoding="utf-8"?>
-<w:document xmlns:wpc="http://schemas.microsoft.com/office/word/2010/wordprocessingCanvas" xmlns:mc="http://schemas.openxmlformats.org/markup-compatibility/2006" xmlns:o="urn:schemas-microsoft-com:office:office" xmlns:r="http://schemas.openxmlformats.org/officeDocument/2006/relationships" xmlns:m="http://schemas.openxmlformats.org/officeDocument/2006/math" xmlns:v="urn:schemas-microsoft-com:vml" xmlns:wp14="http://schemas.microsoft.com/office/word/2010/wordprocessingDrawing" xmlns:wp="http://schemas.openxmlformats.org/drawingml/2006/wordprocessingDrawing" xmlns:w10="urn:schemas-microsoft-com:office:word" xmlns:w="http://schemas.openxmlformats.org/wordprocessingml/2006/main" xmlns:w14="http://schemas.microsoft.com/office/word/2010/wordml" xmlns:wpg="http://schemas.microsoft.com/office/word/2010/wordprocessingGroup" xmlns:wpi="http://schemas.microsoft.com/office/word/2010/wordprocessingInk" xmlns:wne="http://schemas.microsoft.com/office/word/2006/wordml" xmlns:wps="http://schemas.microsoft.com/office/word/2010/wordprocessingShape" mc:Ignorable="w14 wp14">
+<w:document xmlns:wpc="http://schemas.microsoft.com/office/word/2010/wordprocessingCanvas" xmlns:cx="http://schemas.microsoft.com/office/drawing/2014/chartex" xmlns:cx1="http://schemas.microsoft.com/office/drawing/2015/9/8/chartex" xmlns:cx2="http://schemas.microsoft.com/office/drawing/2015/10/21/chartex" xmlns:cx3="http://schemas.microsoft.com/office/drawing/2016/5/9/chartex" xmlns:cx4="http://schemas.microsoft.com/office/drawing/2016/5/10/chartex" xmlns:cx5="http://schemas.microsoft.com/office/drawing/2016/5/11/chartex" xmlns:cx6="http://schemas.microsoft.com/office/drawing/2016/5/12/chartex" xmlns:cx7="http://schemas.microsoft.com/office/drawing/2016/5/13/chartex" xmlns:cx8="http://schemas.microsoft.com/office/drawing/2016/5/14/chartex" xmlns:mc="http://schemas.openxmlformats.org/markup-compatibility/2006" xmlns:aink="http://schemas.microsoft.com/office/drawing/2016/ink" xmlns:am3d="http://schemas.microsoft.com/office/drawing/2017/model3d" xmlns:o="urn:schemas-microsoft-com:office:office" xmlns:r="http://schemas.openxmlformats.org/officeDocument/2006/relationships" xmlns:m="http://schemas.openxmlformats.org/officeDocument/2006/math" xmlns:v="urn:schemas-microsoft-com:vml" xmlns:wp14="http://schemas.microsoft.com/office/word/2010/wordprocessingDrawing" xmlns:wp="http://schemas.openxmlformats.org/drawingml/2006/wordprocessingDrawing" xmlns:w10="urn:schemas-microsoft-com:office:word" xmlns:w="http://schemas.openxmlformats.org/wordprocessingml/2006/main" xmlns:w14="http://schemas.microsoft.com/office/word/2010/wordml" xmlns:w15="http://schemas.microsoft.com/office/word/2012/wordml" xmlns:w16cid="http://schemas.microsoft.com/office/word/2016/wordml/cid" xmlns:w16se="http://schemas.microsoft.com/office/word/2015/wordml/symex" xmlns:wpg="http://schemas.microsoft.com/office/word/2010/wordprocessingGroup" xmlns:wpi="http://schemas.microsoft.com/office/word/2010/wordprocessingInk" xmlns:wne="http://schemas.microsoft.com/office/word/2006/wordml" xmlns:wps="http://schemas.microsoft.com/office/word/2010/wordprocessingShape" mc:Ignorable="w14 w15 w16se w16cid wp14">
   <w:body>
     <w:sdt>
       <w:sdtPr>
@@ -49,9 +49,6 @@
                 </w:rPr>
                 <w:alias w:val="Firma"/>
                 <w:id w:val="15524243"/>
-                <w:placeholder>
-                  <w:docPart w:val="066B956416054DF9B52C6496085E1478"/>
-                </w:placeholder>
                 <w:dataBinding w:prefixMappings="xmlns:ns0='http://schemas.openxmlformats.org/officeDocument/2006/extended-properties'" w:xpath="/ns0:Properties[1]/ns0:Company[1]" w:storeItemID="{6668398D-A668-4E3E-A5EB-62B293D839F1}"/>
                 <w:text/>
               </w:sdtPr>
@@ -127,6 +124,7 @@
                         <w:szCs w:val="80"/>
                       </w:rPr>
                     </w:pPr>
+                    <w:proofErr w:type="spellStart"/>
                     <w:r>
                       <w:rPr>
                         <w:rFonts w:asciiTheme="majorHAnsi" w:eastAsiaTheme="majorEastAsia" w:hAnsiTheme="majorHAnsi" w:cstheme="majorBidi"/>
@@ -135,6 +133,7 @@
                       </w:rPr>
                       <w:t>RezeptFinder</w:t>
                     </w:r>
+                    <w:proofErr w:type="spellEnd"/>
                   </w:p>
                 </w:tc>
               </w:sdtContent>
@@ -292,8 +291,13 @@
                   <w:spacing w:line="360" w:lineRule="auto"/>
                   <w:jc w:val="center"/>
                 </w:pPr>
+                <w:proofErr w:type="spellStart"/>
                 <w:r>
-                  <w:t>Jendrik Dathe</w:t>
+                  <w:t>Jendrik</w:t>
+                </w:r>
+                <w:proofErr w:type="spellEnd"/>
+                <w:r>
+                  <w:t xml:space="preserve"> Dathe</w:t>
                 </w:r>
               </w:p>
               <w:p>
@@ -302,8 +306,13 @@
                   <w:jc w:val="center"/>
                 </w:pPr>
                 <w:r>
-                  <w:t>Konstantin Schraubek</w:t>
+                  <w:t xml:space="preserve">Konstantin </w:t>
                 </w:r>
+                <w:proofErr w:type="spellStart"/>
+                <w:r>
+                  <w:t>Schraubek</w:t>
+                </w:r>
+                <w:proofErr w:type="spellEnd"/>
               </w:p>
               <w:p>
                 <w:pPr>
@@ -311,8 +320,13 @@
                   <w:jc w:val="center"/>
                 </w:pPr>
                 <w:r>
-                  <w:t>Niels Riehtmüller</w:t>
+                  <w:t xml:space="preserve">Niels </w:t>
                 </w:r>
+                <w:proofErr w:type="spellStart"/>
+                <w:r>
+                  <w:t>Riehtmüller</w:t>
+                </w:r>
+                <w:proofErr w:type="spellEnd"/>
               </w:p>
               <w:p>
                 <w:pPr>
@@ -1313,10 +1327,30 @@
         <w:jc w:val="both"/>
       </w:pPr>
       <w:r>
-        <w:t xml:space="preserve">Der RezeptFinder ist ein Mittelstufenprojekt im Rahmen unserer Ausbildung. </w:t>
-      </w:r>
-      <w:r>
-        <w:t>Unsere Idee ist es eine Webapplikation zu erschaffen, mit der man sehr einfach unterschiedlichste Rezepte, basierend auf der Eingabe von Zutaten, finden kann.</w:t>
+        <w:t xml:space="preserve">Der </w:t>
+      </w:r>
+      <w:proofErr w:type="spellStart"/>
+      <w:r>
+        <w:t>RezeptFinder</w:t>
+      </w:r>
+      <w:proofErr w:type="spellEnd"/>
+      <w:r>
+        <w:t xml:space="preserve"> ist ein Mittelstufenprojekt im Rahmen unserer Ausbildung. </w:t>
+      </w:r>
+      <w:r>
+        <w:t xml:space="preserve">Unsere Idee ist es eine Webapplikation zu erschaffen, mit der man </w:t>
+      </w:r>
+      <w:r>
+        <w:t xml:space="preserve">durch intuitive Bedienung schnell und ohne Probleme sein gewünschtes </w:t>
+      </w:r>
+      <w:r>
+        <w:t>Rezept, basierend auf der Eingabe von</w:t>
+      </w:r>
+      <w:r>
+        <w:t xml:space="preserve"> gewünschten Vorgaben wie zum Beispiel der Kalorienanzahl</w:t>
+      </w:r>
+      <w:r>
+        <w:t>, finden kann.</w:t>
       </w:r>
       <w:r>
         <w:t xml:space="preserve"> Für die Realisierung des Projekts haben wir XX Stunden </w:t>
@@ -1356,7 +1390,29 @@
         <w:t>,</w:t>
       </w:r>
       <w:r>
-        <w:t xml:space="preserve"> Rezepte basierend auf die Vorlieben der Nutzer zu finden. Die sechs Gründer Felix Stein, Konstantin Schraubek, Jendrik Dathe, Dominik Schulze, Christoph Luber und Niels Riethmüller erachten den Markt</w:t>
+        <w:t xml:space="preserve"> Rezepte basierend auf d</w:t>
+      </w:r>
+      <w:r>
+        <w:t>en</w:t>
+      </w:r>
+      <w:r>
+        <w:t xml:space="preserve"> Vorlieben der Nutzer zu finden. Die sechs Gründer Felix Stein, Konstantin </w:t>
+      </w:r>
+      <w:proofErr w:type="spellStart"/>
+      <w:r>
+        <w:t>Schraubek</w:t>
+      </w:r>
+      <w:proofErr w:type="spellEnd"/>
+      <w:r>
+        <w:t xml:space="preserve">, </w:t>
+      </w:r>
+      <w:proofErr w:type="spellStart"/>
+      <w:r>
+        <w:t>Jendrik</w:t>
+      </w:r>
+      <w:proofErr w:type="spellEnd"/>
+      <w:r>
+        <w:t xml:space="preserve"> Dathe, Dominik Schulze, Christoph Luber und Niels Riethmüller erachten den Markt</w:t>
       </w:r>
       <w:r>
         <w:t xml:space="preserve"> als</w:t>
@@ -1386,7 +1442,25 @@
         <w:spacing w:line="360" w:lineRule="auto"/>
       </w:pPr>
       <w:r>
-        <w:t xml:space="preserve">Die Idee ist eine umfangreiche Webanwendung für das Suchen nach Rezepten für kochfreudige, aber auch für Personen welche aus dem kochalltag ausbrechen wollen und nach neuen koch alternativen </w:t>
+        <w:t>Die Idee ist eine umfangreiche Webanwendung für das Suchen nach Rezepten für koch</w:t>
+      </w:r>
+      <w:r>
+        <w:t xml:space="preserve"> </w:t>
+      </w:r>
+      <w:r>
+        <w:t>freudige, aber auch für Personen</w:t>
+      </w:r>
+      <w:r>
+        <w:t>,</w:t>
+      </w:r>
+      <w:r>
+        <w:t xml:space="preserve"> welche aus dem </w:t>
+      </w:r>
+      <w:r>
+        <w:t>Kochalltag</w:t>
+      </w:r>
+      <w:r>
+        <w:t xml:space="preserve"> ausbrechen wollen und nach neuen koch alternativen </w:t>
       </w:r>
       <w:r>
         <w:t>s</w:t>
@@ -1400,7 +1474,13 @@
         <w:spacing w:line="360" w:lineRule="auto"/>
       </w:pPr>
       <w:r>
-        <w:t>Viele Menschen haben das Problem, dass sie in ihrem Rezeptrepertoire sehr eingeschränkt sind und wenige Ideen für neues haben. Zudem stecken viele Menschen ihrer kulturellen Küche fest und schauen nur selten über den exemplarischen Tellerrand. Mit unserem Produkt kann man ganz einfach wenige Zutaten suchen und daraus komplexe und leckere Gerichte vorgeschlagen bekommen. Natürlich wird auch auf die Essgewohnheiten der Nutzer eingegangen, man kann unter</w:t>
+        <w:t>Viele Menschen haben das Problem, dass sie in ihrem Rezept</w:t>
+      </w:r>
+      <w:r>
+        <w:t xml:space="preserve"> R</w:t>
+      </w:r>
+      <w:r>
+        <w:t>epertoire sehr eingeschränkt sind und wenige Ideen für neues haben. Zudem stecken viele Menschen ihrer kulturellen Küche fest und schauen nur selten über den exemplarischen Tellerrand. Mit unserem Produkt kann man ganz einfach wenige Zutaten suchen und daraus komplexe und leckere Gerichte vorgeschlagen bekommen. Natürlich wird auch auf die Essgewohnheiten der Nutzer eingegangen, man kann unter</w:t>
       </w:r>
       <w:r>
         <w:t xml:space="preserve"> A</w:t>
@@ -1408,23 +1488,70 @@
       <w:r>
         <w:t>nderem Zutaten komplett ausschließen oder auch nach bestimmten Diäten filtern.</w:t>
       </w:r>
-    </w:p>
-    <w:p>
-      <w:pPr>
-        <w:spacing w:line="360" w:lineRule="auto"/>
-      </w:pPr>
-      <w:r>
-        <w:br w:type="page"/>
+      <w:r>
+        <w:t xml:space="preserve"> Um auch</w:t>
+      </w:r>
+      <w:r>
+        <w:t xml:space="preserve"> Personen,</w:t>
+      </w:r>
+      <w:r>
+        <w:t xml:space="preserve"> welche nicht unbedingt die Zeit</w:t>
+      </w:r>
+      <w:r>
+        <w:t xml:space="preserve"> zum Kochen finden</w:t>
+      </w:r>
+      <w:r>
+        <w:t>, da diese einen stressigen und ereignisreichen Alltag haben,</w:t>
+      </w:r>
+      <w:r>
+        <w:t xml:space="preserve"> dennoch zum Kochen</w:t>
+      </w:r>
+      <w:r>
+        <w:t xml:space="preserve"> zu motivieren, existiert ebenso die Möglichkeit nach benötigter Zeit für ein Rezept filtern zu können. So soll es Möglich sein auch unter Zeitdruck leckere und aufregende Rezepte </w:t>
+      </w:r>
+      <w:proofErr w:type="spellStart"/>
+      <w:r>
+        <w:t>nachzukochen</w:t>
+      </w:r>
+      <w:proofErr w:type="spellEnd"/>
+      <w:r>
+        <w:t xml:space="preserve"> und de</w:t>
+      </w:r>
+      <w:r>
+        <w:t xml:space="preserve">m </w:t>
+      </w:r>
+      <w:r>
+        <w:t xml:space="preserve">inneren Chefkoch freien Lauf zu lassen. Um die etwas </w:t>
+      </w:r>
+      <w:r>
+        <w:lastRenderedPageBreak/>
+        <w:t>jüngere Demografie anzusprechen, haben wir uns für eine Webapplikation entschieden, da diese jederzeit auch von einem Mobilgerät aus aufgerufen werden kann. Heut zutage wissen viele junge Menschen nicht einmal was ein Buch ist</w:t>
+      </w:r>
+      <w:r>
+        <w:t xml:space="preserve"> oder</w:t>
+      </w:r>
+      <w:r>
+        <w:t xml:space="preserve"> es </w:t>
+      </w:r>
+      <w:r>
+        <w:t>ist</w:t>
+      </w:r>
+      <w:r>
+        <w:t xml:space="preserve"> viel zu umständlich sich ein solches zu besorgen. Rezeptbücher sind einfach nicht mehr modern. Umso einfacher ist es kurz </w:t>
+      </w:r>
+      <w:r>
+        <w:t>seinen</w:t>
+      </w:r>
+      <w:r>
+        <w:t xml:space="preserve"> Webbrowser zu öffnen und nach dem Rezeptfinder zu suchen, um dort je nach Heißhunger sein Rezept zu finden. Dies spart Zeit und vor allem Raum, welcher nicht mehr für unzählige Kochbücher bereitgestellt werden muss.</w:t>
       </w:r>
     </w:p>
     <w:p>
       <w:pPr>
         <w:pStyle w:val="berschrift1"/>
-        <w:spacing w:line="360" w:lineRule="auto"/>
       </w:pPr>
       <w:bookmarkStart w:id="3" w:name="_Toc8206365"/>
       <w:r>
-        <w:lastRenderedPageBreak/>
         <w:t>2 Projektvorbereitung</w:t>
       </w:r>
       <w:bookmarkEnd w:id="3"/>
@@ -1451,6 +1578,9 @@
     <w:p>
       <w:pPr>
         <w:spacing w:line="360" w:lineRule="auto"/>
+        <w:rPr>
+          <w:sz w:val="14"/>
+        </w:rPr>
       </w:pPr>
       <w:r>
         <w:t>Betrachtet man den Markt wird schnell klar</w:t>
@@ -1468,7 +1598,13 @@
         <w:t xml:space="preserve"> es schon viele ähnliche Produkte gibt. Unser Ziel ist es jedoch das </w:t>
       </w:r>
       <w:r>
-        <w:t>Produkt einfacher und intuitiver, gerade in der Bedienung, zu gestallten.</w:t>
+        <w:t xml:space="preserve">Produkt einfacher und intuitiver, gerade in der Bedienung, zu </w:t>
+      </w:r>
+      <w:r>
+        <w:t>gestalten</w:t>
+      </w:r>
+      <w:r>
+        <w:t>.</w:t>
       </w:r>
       <w:r>
         <w:t xml:space="preserve"> Auffällig ist das viele </w:t>
@@ -1477,13 +1613,34 @@
         <w:t>Konkurrenzprodukte</w:t>
       </w:r>
       <w:r>
-        <w:t xml:space="preserve"> sehr überladen wirken. So soll mit der leichten Bedienbarkeit, und dem minimalistischen </w:t>
+        <w:t xml:space="preserve"> sehr überladen wirken. So soll mit der leichten Bedienbarkeit</w:t>
+      </w:r>
+      <w:r>
+        <w:t xml:space="preserve"> und</w:t>
+      </w:r>
+      <w:r>
+        <w:t xml:space="preserve"> dem minimalistischen </w:t>
       </w:r>
       <w:r>
         <w:t>Design</w:t>
       </w:r>
       <w:r>
         <w:t xml:space="preserve"> eine größere Zielgruppe angesprochen werden. </w:t>
+      </w:r>
+      <w:r>
+        <w:t xml:space="preserve">Außerdem soll eine Registrierung nicht gezwungen sein, der Nutzer hat alle notwendigen Funktionen um nach Rezepten suchen und genauer filtern zu können. Keineswegs soll der Nutzer in seiner </w:t>
+      </w:r>
+      <w:r>
+        <w:t>Rezept Suche</w:t>
+      </w:r>
+      <w:r>
+        <w:t xml:space="preserve"> dadurch eingeschränkt werden, dass er nicht bei uns registriert ist. Nur spezielle Funktionen, wie ein interner Verlauf und das </w:t>
+      </w:r>
+      <w:r>
+        <w:t>Hinzufügen</w:t>
+      </w:r>
+      <w:r>
+        <w:t xml:space="preserve"> von Favoriten ist den registrierten Benutzern vorbehalten.</w:t>
       </w:r>
     </w:p>
     <w:p>
@@ -1523,10 +1680,28 @@
         <w:t>Die Anwendung</w:t>
       </w:r>
       <w:r>
-        <w:t xml:space="preserve"> soll über eine Landing Page verfügen die d</w:t>
-      </w:r>
-      <w:r>
-        <w:t xml:space="preserve">er Nutzer als erstes sieht. </w:t>
+        <w:t xml:space="preserve"> soll über eine </w:t>
+      </w:r>
+      <w:r>
+        <w:t>Landingpage</w:t>
+      </w:r>
+      <w:r>
+        <w:t xml:space="preserve"> </w:t>
+      </w:r>
+      <w:r>
+        <w:t>verfügen, die</w:t>
+      </w:r>
+      <w:r>
+        <w:t xml:space="preserve"> d</w:t>
+      </w:r>
+      <w:r>
+        <w:t xml:space="preserve">er Nutzer als </w:t>
+      </w:r>
+      <w:r>
+        <w:t>Erstes</w:t>
+      </w:r>
+      <w:r>
+        <w:t xml:space="preserve"> sieht. </w:t>
       </w:r>
     </w:p>
     <w:p>
@@ -1548,13 +1723,48 @@
         <w:spacing w:line="360" w:lineRule="auto"/>
       </w:pPr>
       <w:r>
-        <w:t>Die Navigationsleiste besteht aus Home, Login/SignUp und Contact. Mit dem Unterpunkt Home gelangt man immer wieder zurück auf die Landing Page. Hinter dem Login/SignUp Button verbirgt sich die Anmeldung und Registrierung. Hier soll man sich mit einer Email-Adresse</w:t>
+        <w:t>Die Navigationsleiste besteht aus Home, Login/</w:t>
+      </w:r>
+      <w:proofErr w:type="spellStart"/>
+      <w:r>
+        <w:t>SignUp</w:t>
+      </w:r>
+      <w:proofErr w:type="spellEnd"/>
+      <w:r>
+        <w:t xml:space="preserve"> und Contact. Mit dem Unterpunkt Home gelangt man immer wieder zurück auf die </w:t>
+      </w:r>
+      <w:r>
+        <w:t>Landingpage</w:t>
+      </w:r>
+      <w:r>
+        <w:t>. Hinter dem Login/</w:t>
+      </w:r>
+      <w:proofErr w:type="spellStart"/>
+      <w:r>
+        <w:t>SignUp</w:t>
+      </w:r>
+      <w:proofErr w:type="spellEnd"/>
+      <w:r>
+        <w:t xml:space="preserve"> Button verbirgt sich die Anmeldung und Registrierung. Hier soll man sich mit einer </w:t>
+      </w:r>
+      <w:r>
+        <w:t>E-Mail-</w:t>
+      </w:r>
+      <w:r>
+        <w:lastRenderedPageBreak/>
+        <w:t>Adresse</w:t>
       </w:r>
       <w:r>
         <w:t>, einem Nutzernamen</w:t>
       </w:r>
       <w:r>
-        <w:t xml:space="preserve"> und einem Passwort registrieren können, dies soll aber nicht notwendig für die Benutzung der Seite sein. Wenn man schon einen Account besitzt, soll man sich auf der Login</w:t>
+        <w:t xml:space="preserve"> und einem Passwort registrieren können, dies soll aber nicht notwendig für </w:t>
+      </w:r>
+      <w:r>
+        <w:t xml:space="preserve">den Großteil der </w:t>
+      </w:r>
+      <w:r>
+        <w:t>Benutzung der Seite sein. Wenn man schon einen Account besitzt, soll man sich auf der Login</w:t>
       </w:r>
       <w:r>
         <w:t>-S</w:t>
@@ -1566,10 +1776,28 @@
         <w:t xml:space="preserve"> nur wenige</w:t>
       </w:r>
       <w:r>
-        <w:t xml:space="preserve"> exklusive Features für registrierte, beziehungsweise angemeldete Benutzer geben. Zu diesen Features soll ein Verlauf der angeschauten Rezepte zählen und eine Funktion Rezepte </w:t>
-      </w:r>
-      <w:r>
-        <w:t xml:space="preserve">welche es möglich macht, Rezepte </w:t>
+        <w:t xml:space="preserve"> exklusive Features für registrierte, beziehungsweise angemeldete Benutzer geben. Zu diesen Features soll ein Verlauf der angeschauten Rezepte zählen </w:t>
+      </w:r>
+      <w:r>
+        <w:t xml:space="preserve">sowie </w:t>
+      </w:r>
+      <w:r>
+        <w:t>eine Funktion</w:t>
+      </w:r>
+      <w:r>
+        <w:t>,</w:t>
+      </w:r>
+      <w:r>
+        <w:t xml:space="preserve"> </w:t>
+      </w:r>
+      <w:r>
+        <w:t>welche es möglich mach</w:t>
+      </w:r>
+      <w:r>
+        <w:t>en soll</w:t>
+      </w:r>
+      <w:r>
+        <w:t xml:space="preserve">, Rezepte </w:t>
       </w:r>
       <w:r>
         <w:t>zu favorisiere</w:t>
@@ -1584,380 +1812,1032 @@
         <w:t xml:space="preserve">zudem </w:t>
       </w:r>
       <w:r>
-        <w:t>die Möglichkeit haben ihre Email-Adresse und ihr Passwort jederzeit ändern zu können. Der Unterpunkt Contact soll zum Impressum und den Kontaktdaten führen.</w:t>
-      </w:r>
-    </w:p>
-    <w:p>
-      <w:pPr>
-        <w:spacing w:line="360" w:lineRule="auto"/>
-      </w:pPr>
-      <w:r>
-        <w:br w:type="page"/>
-      </w:r>
-    </w:p>
-    <w:p>
-      <w:pPr>
-        <w:spacing w:line="360" w:lineRule="auto"/>
-      </w:pPr>
+        <w:t xml:space="preserve">die Möglichkeit haben ihre </w:t>
+      </w:r>
+      <w:r>
+        <w:t>E-Mail-Adresse</w:t>
+      </w:r>
+      <w:r>
+        <w:t xml:space="preserve"> und ihr Passwort jederzeit ändern zu können. Der Unterpunkt Contact soll zum Impressum und den Kontaktdaten führen.</w:t>
+      </w:r>
+    </w:p>
+    <w:p>
+      <w:pPr>
+        <w:spacing w:line="360" w:lineRule="auto"/>
+      </w:pPr>
+      <w:r>
+        <w:t xml:space="preserve">Mit der Suchleiste soll man </w:t>
+      </w:r>
+      <w:r>
+        <w:t>die Möglichkeit haben nach verschiedensten</w:t>
+      </w:r>
+      <w:r>
+        <w:t xml:space="preserve"> Rezepten</w:t>
+      </w:r>
+      <w:r>
+        <w:t xml:space="preserve"> suchen zu können. </w:t>
+      </w:r>
+      <w:r>
+        <w:t xml:space="preserve">Anschließend sollen die Suchergebnisse auf einer separaten Seite angezeigt werden. </w:t>
+      </w:r>
+      <w:r>
+        <w:t xml:space="preserve">Auf dieser separaten Liste soll es die Möglichkeit geben mit weiteren Filtern die Ergebnisse weiter einzuschränken. Dies </w:t>
+      </w:r>
+      <w:r>
+        <w:t xml:space="preserve">soll </w:t>
+      </w:r>
+      <w:r>
+        <w:t xml:space="preserve">über eine Filtermaske ermöglicht werden, in welcher </w:t>
+      </w:r>
+      <w:r>
+        <w:t xml:space="preserve">man die Option haben </w:t>
+      </w:r>
+      <w:r>
+        <w:t xml:space="preserve">soll, </w:t>
+      </w:r>
+      <w:r>
+        <w:t xml:space="preserve">verschiedene Filter auf die </w:t>
+      </w:r>
+      <w:r>
+        <w:t xml:space="preserve">gefundenen Rezepte </w:t>
+      </w:r>
+      <w:r>
+        <w:t>anzuwenden.</w:t>
+      </w:r>
+      <w:r>
+        <w:t xml:space="preserve"> Zu diesen </w:t>
+      </w:r>
+      <w:r>
+        <w:t>Filter</w:t>
+      </w:r>
+      <w:r>
+        <w:t>n</w:t>
+      </w:r>
+      <w:r>
+        <w:t xml:space="preserve"> </w:t>
+      </w:r>
+      <w:r>
+        <w:t xml:space="preserve">soll unter anderem die Möglichkeit nach </w:t>
+      </w:r>
+      <w:r>
+        <w:t>verschiedenen Diäten</w:t>
+      </w:r>
+      <w:r>
+        <w:t xml:space="preserve"> suchen</w:t>
+      </w:r>
+      <w:r>
+        <w:t xml:space="preserve"> zu können bestehen</w:t>
+      </w:r>
+      <w:r>
+        <w:t>.</w:t>
+      </w:r>
+      <w:r>
+        <w:t xml:space="preserve"> </w:t>
+      </w:r>
+      <w:r>
+        <w:t>Weitere Alternativen</w:t>
+      </w:r>
+      <w:r>
+        <w:t xml:space="preserve"> für das Filtern von Diäten sollen zum Beispiel </w:t>
+      </w:r>
+      <w:r>
+        <w:t>„Low-</w:t>
+      </w:r>
+      <w:proofErr w:type="spellStart"/>
+      <w:r>
+        <w:t>Carb</w:t>
+      </w:r>
+      <w:proofErr w:type="spellEnd"/>
+      <w:r>
+        <w:t>“</w:t>
+      </w:r>
+      <w:r>
+        <w:t xml:space="preserve"> und</w:t>
+      </w:r>
+      <w:r>
+        <w:t xml:space="preserve"> „Low-</w:t>
+      </w:r>
+      <w:proofErr w:type="spellStart"/>
+      <w:r>
+        <w:t>Fat</w:t>
+      </w:r>
+      <w:proofErr w:type="spellEnd"/>
+      <w:r>
+        <w:t>“</w:t>
+      </w:r>
+      <w:r>
+        <w:t xml:space="preserve"> sein, aber auch andere Diät Optionen sollen vorhanden sein. Zudem soll es die Möglichkeit geben nach der benötigten Zeit für ein Rezept filtern zu können</w:t>
+      </w:r>
+      <w:r>
+        <w:t>.</w:t>
+      </w:r>
+      <w:r>
+        <w:t xml:space="preserve"> </w:t>
+      </w:r>
+      <w:r>
+        <w:t>Des Weiteren</w:t>
+      </w:r>
+      <w:r>
+        <w:t xml:space="preserve"> sollen Zutaten ausgeschlossen werden können</w:t>
+      </w:r>
+      <w:r>
+        <w:t xml:space="preserve"> und es soll die Möglichkeit geben </w:t>
+      </w:r>
+      <w:r>
+        <w:t>einen Kalorienbereich festzulegen.</w:t>
+      </w:r>
+      <w:r>
+        <w:t xml:space="preserve"> Die Filter sollen beliebig miteinander kombinierbar sein.</w:t>
+      </w:r>
+    </w:p>
+    <w:p>
+      <w:pPr>
+        <w:spacing w:line="360" w:lineRule="auto"/>
+      </w:pPr>
+      <w:r>
+        <w:t>Die Suchergebnisse sollen in Kartenform angezeigt werden.</w:t>
+      </w:r>
+      <w:r>
+        <w:t xml:space="preserve"> In diesen Karten soll der Name des Rezeptes,</w:t>
+      </w:r>
+      <w:r>
+        <w:t xml:space="preserve"> ein Bild des Gerichts,</w:t>
+      </w:r>
+      <w:r>
+        <w:t xml:space="preserve"> eine kurze Beschreibung der Zutaten und der Zeitaufwand </w:t>
+      </w:r>
+      <w:r>
+        <w:t>des</w:t>
+      </w:r>
+      <w:r>
+        <w:t xml:space="preserve"> zu kochen</w:t>
+      </w:r>
+      <w:r>
+        <w:t>den Rezepts</w:t>
+      </w:r>
+      <w:r>
+        <w:t xml:space="preserve"> angezeigt werden.</w:t>
+      </w:r>
+      <w:r>
+        <w:t xml:space="preserve"> </w:t>
+      </w:r>
+      <w:r>
+        <w:t xml:space="preserve">Es soll möglich sein </w:t>
+      </w:r>
+      <w:r>
+        <w:t xml:space="preserve">mit diesen Karten zu interagieren um somit </w:t>
+      </w:r>
+      <w:r>
+        <w:t xml:space="preserve">auf eine </w:t>
+      </w:r>
+      <w:r>
+        <w:t xml:space="preserve">externe </w:t>
+      </w:r>
+      <w:r>
+        <w:t>Seite</w:t>
+      </w:r>
+      <w:r>
+        <w:t xml:space="preserve"> zu gelangen, welche genaue Angaben zum Rezept beinhalte</w:t>
+      </w:r>
+      <w:r>
+        <w:t>n soll</w:t>
+      </w:r>
+      <w:r>
+        <w:t xml:space="preserve">. </w:t>
+      </w:r>
+      <w:r>
+        <w:t xml:space="preserve">Auf diesen externen Seiten </w:t>
+      </w:r>
+      <w:r>
+        <w:t>soll</w:t>
+      </w:r>
+      <w:r>
+        <w:t>en</w:t>
+      </w:r>
+      <w:r>
+        <w:t xml:space="preserve"> </w:t>
+      </w:r>
+      <w:r>
+        <w:t xml:space="preserve">im Idealfall </w:t>
+      </w:r>
+      <w:r>
+        <w:t>ein großes Bild, alle Zutaten, alle Inhaltsstoffe</w:t>
+      </w:r>
+      <w:r>
+        <w:t xml:space="preserve">, sowie dessen </w:t>
+      </w:r>
+      <w:r>
+        <w:t>prozentuale</w:t>
+      </w:r>
+      <w:r>
+        <w:t xml:space="preserve">r </w:t>
+      </w:r>
+      <w:r>
+        <w:t>Anteil am Tagesbedarf</w:t>
+      </w:r>
+      <w:r>
+        <w:t xml:space="preserve"> und </w:t>
+      </w:r>
+      <w:r>
+        <w:t>die Diät</w:t>
+      </w:r>
+      <w:r>
+        <w:t xml:space="preserve"> Typen des Rezepts angezeigt werden</w:t>
+      </w:r>
+      <w:r>
+        <w:t>.</w:t>
+      </w:r>
+      <w:r>
+        <w:t xml:space="preserve"> </w:t>
+      </w:r>
+      <w:r>
+        <w:t>Am wichtigsten ist es jedoch, dass man durch das interagieren auf die genaue Anleitung des Rezepts verwiesen wird.</w:t>
+      </w:r>
+      <w:r>
+        <w:t xml:space="preserve"> </w:t>
+      </w:r>
+    </w:p>
+    <w:p>
+      <w:pPr>
+        <w:spacing w:line="360" w:lineRule="auto"/>
+      </w:pPr>
+    </w:p>
+    <w:p>
+      <w:pPr>
+        <w:pStyle w:val="berschrift2"/>
+        <w:spacing w:line="360" w:lineRule="auto"/>
+      </w:pPr>
+      <w:bookmarkStart w:id="6" w:name="_Toc8206368"/>
       <w:r>
         <w:lastRenderedPageBreak/>
-        <w:t xml:space="preserve">Mit der Suchleiste soll man </w:t>
-      </w:r>
-      <w:r>
-        <w:t>die Möglichkeit haben nach verschiedensten</w:t>
-      </w:r>
-      <w:r>
-        <w:t xml:space="preserve"> Rezepten</w:t>
-      </w:r>
-      <w:r>
-        <w:t xml:space="preserve"> suchen zu können. </w:t>
-      </w:r>
-      <w:r>
-        <w:t xml:space="preserve">Anschließend sollen die Suchergebnisse auf einer separaten Seite angezeigt werden. </w:t>
-      </w:r>
-      <w:r>
-        <w:t xml:space="preserve">Auf dieser separaten Liste soll es die Möglichkeit geben mit weiteren Filtern die Ergebnisse weiter einzuschränken. Dies </w:t>
-      </w:r>
-      <w:r>
-        <w:t xml:space="preserve">soll </w:t>
-      </w:r>
-      <w:r>
-        <w:t xml:space="preserve">über eine Filtermaske ermöglicht werden, in welcher </w:t>
-      </w:r>
-      <w:r>
-        <w:t xml:space="preserve">man die Option haben </w:t>
-      </w:r>
-      <w:r>
-        <w:t xml:space="preserve">soll, </w:t>
-      </w:r>
-      <w:r>
-        <w:t xml:space="preserve">verschiedene Filter auf die </w:t>
-      </w:r>
-      <w:r>
-        <w:t xml:space="preserve">gefundenen Rezepte </w:t>
-      </w:r>
-      <w:r>
-        <w:t>anzuwenden. Es sollen unterschiedliche Filter vorhanden sein, hierzu zählen Filter mit denen man nach verschiedenen Diäten</w:t>
-      </w:r>
-      <w:r>
-        <w:t xml:space="preserve"> suchen kann.</w:t>
-      </w:r>
+        <w:t>2.3 Auswahl der Werkzeuge</w:t>
+      </w:r>
+      <w:bookmarkEnd w:id="6"/>
       <w:r>
         <w:t xml:space="preserve"> </w:t>
       </w:r>
-      <w:r>
-        <w:t xml:space="preserve">Möglichkeiten für das Filtern von Diäten sollen zum Beispiel </w:t>
-      </w:r>
-      <w:r>
-        <w:t>„Low-Carb“</w:t>
+    </w:p>
+    <w:p>
+      <w:pPr>
+        <w:spacing w:line="360" w:lineRule="auto"/>
+      </w:pPr>
+      <w:r>
+        <w:t xml:space="preserve">Das Produkt wird nicht über herkömmliche Wege wie CDs oder den Download angeboten, sondern als Webanwendung. Dies hat viele Vorteile. Man hat von überall, vorausgesetzt es besteht eine Verbindung zum Internet, Zugriff auf den </w:t>
+      </w:r>
+      <w:proofErr w:type="spellStart"/>
+      <w:r>
+        <w:t>RezeptFinder</w:t>
+      </w:r>
+      <w:proofErr w:type="spellEnd"/>
+      <w:r>
+        <w:t xml:space="preserve">. Außerdem wird unser Produkt </w:t>
+      </w:r>
+      <w:r>
+        <w:t>dadurch</w:t>
+      </w:r>
+      <w:r>
+        <w:t xml:space="preserve"> </w:t>
+      </w:r>
+      <w:r>
+        <w:t>plattformunabhängig</w:t>
+      </w:r>
+      <w:r>
+        <w:t xml:space="preserve"> und kann auch von Smartphones und Tablets unterwegs aufgerufen werden. Daher benutzen wir für den Webentwicklungsbereich gängige Werkzeuge</w:t>
+      </w:r>
+      <w:r>
+        <w:t>.</w:t>
+      </w:r>
+    </w:p>
+    <w:p>
+      <w:pPr>
+        <w:spacing w:line="360" w:lineRule="auto"/>
+      </w:pPr>
+      <w:r>
+        <w:t>Aufgebaut ist unsere Software auf dem verbreiteten Webframework Angular. Angular bietet leicht die Möglichkeit komplexe Single-Page-</w:t>
+      </w:r>
+      <w:r>
+        <w:t>Appli</w:t>
+      </w:r>
+      <w:r>
+        <w:t>k</w:t>
+      </w:r>
+      <w:r>
+        <w:t>ation</w:t>
+      </w:r>
+      <w:r>
+        <w:t>en</w:t>
+      </w:r>
+      <w:r>
+        <w:t xml:space="preserve"> basierend auf JavaScript zu erstellen. Bei einer Single-Page-</w:t>
+      </w:r>
+      <w:r>
+        <w:t>Applikation</w:t>
+      </w:r>
+      <w:r>
+        <w:t xml:space="preserve"> wird der Nutzer auf einer Seite gehalten, diese ändern aber je nach Aktion der Nutzer ihr Aussehen dynamisch.</w:t>
+      </w:r>
+      <w:r>
+        <w:t xml:space="preserve"> Dieses Verhalten ähnelt stark dem Verhalten nachdem man bei Google eine Suchanfrage gestellt hat</w:t>
+      </w:r>
+      <w:r>
+        <w:t xml:space="preserve">. Ein </w:t>
+      </w:r>
+      <w:r>
+        <w:t xml:space="preserve">weiteres </w:t>
+      </w:r>
+      <w:r>
+        <w:t xml:space="preserve">gutes Beispiel </w:t>
+      </w:r>
+      <w:r>
+        <w:t xml:space="preserve">ist zudem </w:t>
+      </w:r>
+      <w:r>
+        <w:t>Googles E-Mail-Dienst Gmail. Öffne</w:t>
+      </w:r>
+      <w:r>
+        <w:t>t man</w:t>
+      </w:r>
+      <w:r>
+        <w:t xml:space="preserve"> Gmail im Webbrowser, so wird die Anwendung geladen und einige Daten werden zwischengespeichert, darunter die Informationen zu einigen E-Mails. Deaktiviert ihr nun die Internetverbindung, könnt ihr trotzdem alle Mails öffnen und euch sogar die Nachrichten anzeigen lassen. Lediglich einige Bilder können nicht richtig geladen werden. Neben Gmail sind auch Google Maps und Twitter als Single-Page-</w:t>
+      </w:r>
+      <w:proofErr w:type="spellStart"/>
+      <w:r>
+        <w:t>Application</w:t>
+      </w:r>
+      <w:proofErr w:type="spellEnd"/>
+      <w:r>
+        <w:t xml:space="preserve"> aufgebaut. </w:t>
+      </w:r>
+    </w:p>
+    <w:p>
+      <w:pPr>
+        <w:spacing w:line="360" w:lineRule="auto"/>
+      </w:pPr>
+      <w:r>
+        <w:t xml:space="preserve">Neben Angular wird für die Positionierung der Webelemente weiterhin auf HTML vertraut. </w:t>
+      </w:r>
+      <w:proofErr w:type="spellStart"/>
+      <w:r>
+        <w:t>TypeScript</w:t>
+      </w:r>
+      <w:proofErr w:type="spellEnd"/>
+      <w:r>
+        <w:t xml:space="preserve"> ist ein weiterer wichtiger Teil unserer Entwicklung, </w:t>
+      </w:r>
+      <w:proofErr w:type="spellStart"/>
+      <w:r>
+        <w:t>TypesScript</w:t>
+      </w:r>
+      <w:proofErr w:type="spellEnd"/>
+      <w:r>
+        <w:t xml:space="preserve"> ist eine auf JavaScript basierende Scriptsprache, allerding</w:t>
+      </w:r>
+      <w:r>
+        <w:t>s</w:t>
+      </w:r>
+      <w:r>
+        <w:t xml:space="preserve"> im Gegensatz zu JavaScript typisiert, was einige Sachen deutlich erleichtert und viel mehr Übersicht in die Programmabläufe bringt. Weil die Webbrowser </w:t>
+      </w:r>
+      <w:proofErr w:type="spellStart"/>
+      <w:r>
+        <w:t>TypeScript</w:t>
+      </w:r>
+      <w:proofErr w:type="spellEnd"/>
+      <w:r>
+        <w:t xml:space="preserve"> nicht verstehen wird bei der Erstellung der Webanwendung der </w:t>
+      </w:r>
+      <w:proofErr w:type="spellStart"/>
+      <w:r>
+        <w:t>TypeScript</w:t>
+      </w:r>
+      <w:proofErr w:type="spellEnd"/>
+      <w:r>
+        <w:t xml:space="preserve"> Anteil in</w:t>
+      </w:r>
+      <w:r>
+        <w:t>,</w:t>
+      </w:r>
+      <w:r>
+        <w:t xml:space="preserve"> für die Browser verständliches</w:t>
+      </w:r>
+      <w:r>
+        <w:t>,</w:t>
+      </w:r>
+      <w:r>
+        <w:t xml:space="preserve"> JavaScript übersetzt. Dieses ist für Menschen aber dann sehr schwer zu verstehen.</w:t>
+      </w:r>
+    </w:p>
+    <w:p>
+      <w:pPr>
+        <w:spacing w:line="360" w:lineRule="auto"/>
+      </w:pPr>
+      <w:r>
+        <w:t>Auf Angular-basierende Seiten haben noch einen gewaltigen Vorteil mehr, der Serve</w:t>
+      </w:r>
+      <w:r>
+        <w:t>r welche die Webapplikation</w:t>
+      </w:r>
+      <w:r>
+        <w:t xml:space="preserve"> zur Verfügung stellt schickt alle erforderlichen Daten an den Client. Dieser baut die Seite dann komplett selbst auf und ist vom Server “getrennt”. Das reduziert die Serverlast, gerade bei viel besuchten Seiten (siehe Beispiel Twitter) erheblich. Der Browser interpretiert dann die Benutzereingaben und passt die Seite selbstständig an ohne erneut auf den Server zuzugreifen. </w:t>
+      </w:r>
+    </w:p>
+    <w:p>
+      <w:pPr>
+        <w:spacing w:line="360" w:lineRule="auto"/>
+      </w:pPr>
+      <w:r>
+        <w:lastRenderedPageBreak/>
+        <w:t xml:space="preserve">Die Arbeit </w:t>
+      </w:r>
+      <w:r>
+        <w:t xml:space="preserve">mit </w:t>
+      </w:r>
+      <w:r>
+        <w:t xml:space="preserve">den Daten erfolgt mithilfe von </w:t>
+      </w:r>
+      <w:proofErr w:type="spellStart"/>
+      <w:r>
+        <w:t>Viewmodels</w:t>
+      </w:r>
+      <w:proofErr w:type="spellEnd"/>
+      <w:r>
+        <w:t xml:space="preserve">, das heißt, dass jede Instanz in der Datenbank über eine Repräsentation in Form einer Klasse in </w:t>
+      </w:r>
+      <w:proofErr w:type="spellStart"/>
+      <w:r>
+        <w:t>TypeScript</w:t>
+      </w:r>
+      <w:proofErr w:type="spellEnd"/>
+      <w:r>
+        <w:t xml:space="preserve"> verfügt. Bei uns trifft das nur auf die registrierten Benutzer der Seite</w:t>
       </w:r>
       <w:r>
         <w:t xml:space="preserve"> und</w:t>
       </w:r>
       <w:r>
-        <w:t xml:space="preserve"> „Low-Fat“</w:t>
-      </w:r>
-      <w:r>
-        <w:t xml:space="preserve"> sein, aber auch andere Diät Optionen sollen vorhanden sein. Zudem soll es die Möglichkeit geben nach der benötigten Zeit für ein Rezept filtern zu können</w:t>
+        <w:t xml:space="preserve"> deren favorisierten Rezepte zu.</w:t>
+      </w:r>
+      <w:r>
+        <w:br/>
+      </w:r>
+      <w:r>
+        <w:t>Um die favorisierten Rezepte der Nutzer</w:t>
+      </w:r>
+      <w:r>
+        <w:t xml:space="preserve"> und</w:t>
+      </w:r>
+      <w:r>
+        <w:t xml:space="preserve"> die Daten der Nutzer selbst dauerhaft zu speichern wird eine relationale Datenbank verwendet. Wir haben uns für SQLite wegen der sehr leichten Handhabung und Größe der Datenbank entschieden. Um die Datenbank der Angular Seite zur Verfügung zu stellen haben wir uns entschieden ein eigenes Backend zu schreiben. Dieses läuft</w:t>
+      </w:r>
+      <w:r>
+        <w:t xml:space="preserve"> über </w:t>
+      </w:r>
+      <w:proofErr w:type="spellStart"/>
+      <w:r>
+        <w:t>NodeJS</w:t>
+      </w:r>
+      <w:proofErr w:type="spellEnd"/>
+      <w:r>
+        <w:t xml:space="preserve"> und wurde mit JavaScript entwickelt. Es ist für die Handhabung der Datenbank zuständig und verbindet diese mit dem Frontend</w:t>
+      </w:r>
+      <w:r>
+        <w:t xml:space="preserve"> und</w:t>
+      </w:r>
+      <w:r>
+        <w:t xml:space="preserve"> kümmert sich um die Bereitstellung der Datenbankdaten.</w:t>
+      </w:r>
+      <w:r>
+        <w:t xml:space="preserve"> Die Verknüpfung zwischen Front- und Backend wurde dabei großteilig mit Socket.io umgesetzt. Diese Bibliothek ermöglicht es im Prinzip Funktionen innerhalb des </w:t>
+      </w:r>
+      <w:proofErr w:type="spellStart"/>
+      <w:r>
+        <w:t>Backends</w:t>
+      </w:r>
+      <w:proofErr w:type="spellEnd"/>
+      <w:r>
+        <w:t xml:space="preserve"> zu erstellen welche nur auf einen vorher definierten </w:t>
+      </w:r>
+      <w:proofErr w:type="spellStart"/>
+      <w:r>
+        <w:t>Emit</w:t>
+      </w:r>
+      <w:proofErr w:type="spellEnd"/>
+      <w:r>
+        <w:t xml:space="preserve"> reagieren. Dies hilft Übersicht im Backend zu behalten und im Frontend die Backend Aufrufe so einfach wie Möglich zu gestalten.</w:t>
+      </w:r>
+    </w:p>
+    <w:p>
+      <w:pPr>
+        <w:spacing w:line="360" w:lineRule="auto"/>
+      </w:pPr>
+      <w:r>
+        <w:t xml:space="preserve">Für die </w:t>
+      </w:r>
+      <w:r>
+        <w:t>s</w:t>
+      </w:r>
+      <w:r>
+        <w:t>ichere Aufbewahrung der Nutzerpasswörter haben wir die 3rd Party JavaScript Klasse “Crypt</w:t>
+      </w:r>
+      <w:r>
+        <w:t>o-</w:t>
+      </w:r>
+      <w:r>
+        <w:t>JS”</w:t>
+      </w:r>
+      <w:r>
+        <w:t xml:space="preserve"> genutzt</w:t>
+      </w:r>
+      <w:r>
+        <w:t>. Diese biete viele verschiedene Verschlüsslungs</w:t>
+      </w:r>
+      <w:r>
+        <w:t>-A</w:t>
+      </w:r>
+      <w:r>
+        <w:t>lgor</w:t>
+      </w:r>
+      <w:r>
+        <w:t>ith</w:t>
+      </w:r>
+      <w:r>
+        <w:t>men</w:t>
+      </w:r>
+      <w:r>
+        <w:t>, von AES bis SHA.</w:t>
+      </w:r>
+    </w:p>
+    <w:p>
+      <w:pPr>
+        <w:spacing w:line="360" w:lineRule="auto"/>
+      </w:pPr>
+      <w:r>
+        <w:t xml:space="preserve">Die Rezeptdaten bekommen wir mit Hilfe der </w:t>
+      </w:r>
+      <w:proofErr w:type="spellStart"/>
+      <w:r>
+        <w:t>Edamam</w:t>
+      </w:r>
+      <w:proofErr w:type="spellEnd"/>
+      <w:r>
+        <w:t xml:space="preserve"> API. </w:t>
+      </w:r>
+      <w:r>
+        <w:t xml:space="preserve">Unter einer </w:t>
+      </w:r>
+      <w:r>
+        <w:t>API</w:t>
+      </w:r>
+      <w:r>
+        <w:t xml:space="preserve"> versteht man eine</w:t>
+      </w:r>
+      <w:r>
+        <w:t xml:space="preserve"> Programmierschnittstelle, im Falle von </w:t>
+      </w:r>
+      <w:proofErr w:type="spellStart"/>
+      <w:r>
+        <w:t>Edamam</w:t>
+      </w:r>
+      <w:proofErr w:type="spellEnd"/>
+      <w:r>
+        <w:t xml:space="preserve"> ist es eine </w:t>
+      </w:r>
+      <w:proofErr w:type="spellStart"/>
+      <w:r>
+        <w:t>WebAPI</w:t>
+      </w:r>
+      <w:proofErr w:type="spellEnd"/>
+      <w:r>
+        <w:t xml:space="preserve">. Diese bietet die Möglichkeit mit vordefinierten Anfragen Daten gezielt </w:t>
+      </w:r>
+      <w:r>
+        <w:t>a</w:t>
+      </w:r>
+      <w:r>
+        <w:t xml:space="preserve">bzurufen. </w:t>
+      </w:r>
+      <w:r>
+        <w:t xml:space="preserve">Will ein Besucher unserer Seite zum Beispiel Hänchen Rezepte angezeigt bekommen, so wird an die </w:t>
+      </w:r>
+      <w:proofErr w:type="spellStart"/>
+      <w:r>
+        <w:t>Edamam</w:t>
+      </w:r>
+      <w:proofErr w:type="spellEnd"/>
+      <w:r>
+        <w:t xml:space="preserve"> API</w:t>
+      </w:r>
+      <w:r>
+        <w:t xml:space="preserve"> ein Post geschickt welcher im Prinzip aussagt, dass alle Rezepte, welche Hähnchen beinhalten aus der </w:t>
+      </w:r>
+      <w:proofErr w:type="spellStart"/>
+      <w:r>
+        <w:t>Edamam</w:t>
+      </w:r>
+      <w:proofErr w:type="spellEnd"/>
+      <w:r>
+        <w:t xml:space="preserve"> Datenbank herausgefiltert werden sollen.</w:t>
+      </w:r>
+      <w:r>
+        <w:t xml:space="preserve"> </w:t>
+      </w:r>
+      <w:r>
+        <w:t>D</w:t>
+      </w:r>
+      <w:r>
+        <w:t xml:space="preserve">ie API schickt dann eine </w:t>
+      </w:r>
+      <w:r>
+        <w:t>f</w:t>
+      </w:r>
+      <w:r>
+        <w:t xml:space="preserve">ormatierte Antwort, im Fall der </w:t>
+      </w:r>
+      <w:proofErr w:type="spellStart"/>
+      <w:r>
+        <w:t>Edamam</w:t>
+      </w:r>
+      <w:proofErr w:type="spellEnd"/>
+      <w:r>
+        <w:t xml:space="preserve"> API</w:t>
+      </w:r>
+      <w:r>
+        <w:t xml:space="preserve"> im</w:t>
+      </w:r>
+      <w:r>
+        <w:t xml:space="preserve"> JSON Format</w:t>
+      </w:r>
+      <w:r>
+        <w:t>, über alle Rezepte welchen Hähnchen beinhalten</w:t>
+      </w:r>
+      <w:r>
+        <w:t>. Diese</w:t>
+      </w:r>
+      <w:r>
+        <w:t xml:space="preserve"> Response </w:t>
+      </w:r>
+      <w:r>
+        <w:t xml:space="preserve">können wir dann auslesen und auf unserer Seite visualisieren. Die Datensammlung von </w:t>
+      </w:r>
+      <w:proofErr w:type="spellStart"/>
+      <w:r>
+        <w:t>Edamam</w:t>
+      </w:r>
+      <w:proofErr w:type="spellEnd"/>
+      <w:r>
+        <w:t xml:space="preserve"> wird ständig aktualisiert und bekommt immer mehr Rezepte. Die Daten von </w:t>
+      </w:r>
+      <w:proofErr w:type="spellStart"/>
+      <w:r>
+        <w:t>Edamam</w:t>
+      </w:r>
+      <w:proofErr w:type="spellEnd"/>
+      <w:r>
+        <w:t xml:space="preserve"> sind sehr detailliert, jedes Rezept ist genau beschrieben, von Nähr- und Inhaltsstoffen, über Kolorieren, bis hin zu</w:t>
+      </w:r>
+      <w:r>
+        <w:t xml:space="preserve"> verschiedensten Diäten</w:t>
       </w:r>
       <w:r>
         <w:t>.</w:t>
       </w:r>
-      <w:r>
-        <w:t xml:space="preserve"> (AB HIER WEITER KORREKTUR LESEN) </w:t>
-      </w:r>
-      <w:r>
-        <w:t>Außerdem sollen Zutaten ausgeschlossen werden können</w:t>
+    </w:p>
+    <w:p>
+      <w:pPr>
+        <w:spacing w:line="360" w:lineRule="auto"/>
+      </w:pPr>
+      <w:r>
+        <w:t xml:space="preserve">Um mit einem Team von 5 </w:t>
+      </w:r>
+      <w:r>
+        <w:t>Entwicklern</w:t>
+      </w:r>
+      <w:r>
+        <w:t xml:space="preserve"> gleichzeitig an dem Projekt arbeiten zu können, haben wir das Projekt intensiv geplant. Mit dem Projektplanungskonzept “</w:t>
+      </w:r>
+      <w:proofErr w:type="spellStart"/>
+      <w:r>
+        <w:t>Scrum</w:t>
+      </w:r>
+      <w:proofErr w:type="spellEnd"/>
+      <w:r>
+        <w:t>” (siehe Abschnitt 3.1) kann agiles Arbeiten</w:t>
+      </w:r>
+      <w:r>
+        <w:t>,</w:t>
+      </w:r>
+      <w:r>
+        <w:t xml:space="preserve"> welches in der Software</w:t>
+      </w:r>
+      <w:r>
+        <w:t>e</w:t>
+      </w:r>
+      <w:r>
+        <w:t>ntwick</w:t>
+      </w:r>
+      <w:r>
+        <w:t>l</w:t>
+      </w:r>
+      <w:r>
+        <w:t xml:space="preserve">ung schon lange </w:t>
+      </w:r>
+      <w:r>
+        <w:lastRenderedPageBreak/>
+        <w:t>Anwendung findet</w:t>
+      </w:r>
+      <w:r>
+        <w:t>,</w:t>
+      </w:r>
+      <w:r>
+        <w:t xml:space="preserve"> gut umgesetzt werden. Außerdem haben wir die </w:t>
+      </w:r>
+      <w:r>
+        <w:t xml:space="preserve">Versionsverwaltungs-Software </w:t>
+      </w:r>
+      <w:proofErr w:type="spellStart"/>
+      <w:r>
+        <w:t>Git</w:t>
+      </w:r>
+      <w:proofErr w:type="spellEnd"/>
+      <w:r>
+        <w:t xml:space="preserve"> benutzt. Mit</w:t>
+      </w:r>
+      <w:r>
+        <w:t xml:space="preserve"> H</w:t>
+      </w:r>
+      <w:r>
+        <w:t xml:space="preserve">ilfe von </w:t>
+      </w:r>
+      <w:proofErr w:type="spellStart"/>
+      <w:r>
+        <w:t>Git</w:t>
+      </w:r>
+      <w:proofErr w:type="spellEnd"/>
+      <w:r>
+        <w:t xml:space="preserve"> werden die Quell- und Projektdateien auf einem </w:t>
+      </w:r>
+      <w:proofErr w:type="spellStart"/>
+      <w:r>
+        <w:t>Git</w:t>
+      </w:r>
+      <w:proofErr w:type="spellEnd"/>
+      <w:r>
+        <w:t>-S</w:t>
+      </w:r>
+      <w:r>
+        <w:t xml:space="preserve">erver </w:t>
+      </w:r>
+      <w:r>
+        <w:t xml:space="preserve">geladen </w:t>
+      </w:r>
+      <w:r>
+        <w:t xml:space="preserve">und </w:t>
+      </w:r>
+      <w:r>
+        <w:t xml:space="preserve">somit </w:t>
+      </w:r>
+      <w:r>
+        <w:t>nicht mehr Lokal</w:t>
+      </w:r>
+      <w:r>
+        <w:t xml:space="preserve"> gehalten.</w:t>
+      </w:r>
+      <w:r>
+        <w:t xml:space="preserve"> </w:t>
+      </w:r>
+      <w:r>
+        <w:t xml:space="preserve">Dadurch </w:t>
+      </w:r>
+      <w:r>
+        <w:t>können auch mehrere Entwickler an derselben Datei arbeiten</w:t>
+      </w:r>
+      <w:r>
+        <w:t xml:space="preserve">. Sollte es zu dem Fall kommen, dass mehrere Entwickler an der gleichen Datei arbeiten und es somit zu unterschiedlichen Änderungen an der gleichen Datei kommt, bietet </w:t>
+      </w:r>
+      <w:proofErr w:type="spellStart"/>
+      <w:r>
+        <w:t>Git</w:t>
+      </w:r>
+      <w:proofErr w:type="spellEnd"/>
+      <w:r>
+        <w:t xml:space="preserve"> auch dafür eine Lösung.</w:t>
+      </w:r>
+      <w:r>
+        <w:t xml:space="preserve"> </w:t>
+      </w:r>
+      <w:proofErr w:type="spellStart"/>
+      <w:r>
+        <w:t>Git</w:t>
+      </w:r>
+      <w:proofErr w:type="spellEnd"/>
+      <w:r>
+        <w:t xml:space="preserve"> führt die Änderungen </w:t>
+      </w:r>
+      <w:r>
+        <w:t>beide</w:t>
+      </w:r>
+      <w:r>
+        <w:t>r</w:t>
+      </w:r>
+      <w:r>
+        <w:t xml:space="preserve"> Dateiversionen intelligent</w:t>
+      </w:r>
+      <w:r>
+        <w:t xml:space="preserve">, mithilfe einiger Angaben des Nutzers, </w:t>
+      </w:r>
+      <w:r>
+        <w:t xml:space="preserve">zusammen. Ein </w:t>
+      </w:r>
+      <w:proofErr w:type="spellStart"/>
+      <w:r>
+        <w:t>Versionierung</w:t>
+      </w:r>
+      <w:r>
+        <w:t>s</w:t>
+      </w:r>
+      <w:proofErr w:type="spellEnd"/>
+      <w:r>
+        <w:t>-S</w:t>
+      </w:r>
+      <w:r>
+        <w:t>ystem dient außerdem dazu Änderungen an der Software</w:t>
+      </w:r>
+      <w:r>
+        <w:t xml:space="preserve"> verfolgen zu können</w:t>
       </w:r>
       <w:r>
         <w:t>.</w:t>
       </w:r>
-      <w:r>
-        <w:t xml:space="preserve"> Des </w:t>
-      </w:r>
-      <w:r>
-        <w:t>Weiteren</w:t>
-      </w:r>
-      <w:r>
-        <w:t xml:space="preserve"> soll es möglich sein </w:t>
-      </w:r>
-      <w:r>
-        <w:t>einen Kalorienbereich festzulegen.</w:t>
-      </w:r>
-      <w:r>
-        <w:t xml:space="preserve"> Die Filter sollen beliebig miteinander kombinierbar sein.</w:t>
-      </w:r>
-    </w:p>
-    <w:p>
-      <w:pPr>
-        <w:spacing w:line="360" w:lineRule="auto"/>
-      </w:pPr>
-      <w:r>
-        <w:t>Die Suchergebnisse sollen in Kartenform angezeigt werden.</w:t>
-      </w:r>
-      <w:r>
-        <w:t xml:space="preserve"> In diesen Karten soll der Name des Rezeptes,</w:t>
-      </w:r>
-      <w:r>
-        <w:t xml:space="preserve"> ein Bild des Gerichts,</w:t>
-      </w:r>
-      <w:r>
-        <w:t xml:space="preserve"> eine kurze Beschreibung der Zutaten und der Zeitaufwand dieses zu kochen angezeigt werden.</w:t>
-      </w:r>
-      <w:r>
-        <w:t xml:space="preserve"> </w:t>
-      </w:r>
-      <w:r>
-        <w:t>Es soll möglich sein auf diese Karten zu drücken und dann auf eine extra Seite nur mit diesem Rezept zu gelangen. Auf dieser sollen alle wichtigen Rezeptinformationen angezeigt werden. Diese soll ein großes Bild, alle Zutaten, alle Inhaltsstoffe und deren prozentualen Anteil am Tagesbedarf, die Diätenmarker anzeigen.</w:t>
-      </w:r>
-      <w:r>
-        <w:t xml:space="preserve"> Außerdem soll man von dort direkt zur Beschreibung</w:t>
-      </w:r>
-      <w:r>
-        <w:t xml:space="preserve"> wie dieses Gericht gekocht wird kommen.</w:t>
-      </w:r>
-    </w:p>
-    <w:p>
-      <w:pPr>
-        <w:spacing w:line="360" w:lineRule="auto"/>
-      </w:pPr>
+    </w:p>
+    <w:p>
+      <w:pPr>
+        <w:pStyle w:val="berschrift1"/>
+        <w:spacing w:line="360" w:lineRule="auto"/>
+      </w:pPr>
+      <w:bookmarkStart w:id="7" w:name="_Toc8206369"/>
+      <w:r>
+        <w:t>3 Projektdurchführung</w:t>
+      </w:r>
+      <w:bookmarkEnd w:id="7"/>
+      <w:r>
+        <w:br/>
+      </w:r>
+    </w:p>
+    <w:p>
+      <w:pPr>
+        <w:spacing w:line="360" w:lineRule="auto"/>
+      </w:pPr>
+      <w:r>
+        <w:t>3.1 Organisation</w:t>
+      </w:r>
+      <w:r>
+        <w:br/>
+      </w:r>
+      <w:r>
+        <w:t xml:space="preserve">Das Projekt wurde nach dem Vorgehensmodell SCRUM erarbeitet. Unserer </w:t>
+      </w:r>
+      <w:proofErr w:type="spellStart"/>
+      <w:r>
+        <w:t>Scrum</w:t>
+      </w:r>
+      <w:proofErr w:type="spellEnd"/>
+      <w:r>
+        <w:t xml:space="preserve"> Management wurde mit der Webanwe</w:t>
+      </w:r>
+      <w:r>
+        <w:t>n</w:t>
+      </w:r>
+      <w:r>
+        <w:t xml:space="preserve">dung </w:t>
+      </w:r>
+      <w:proofErr w:type="spellStart"/>
+      <w:r>
+        <w:t>FlyingDonut</w:t>
+      </w:r>
+      <w:proofErr w:type="spellEnd"/>
+      <w:r>
+        <w:t xml:space="preserve"> umgesetzt.</w:t>
+      </w:r>
+      <w:r>
+        <w:br/>
+      </w:r>
+      <w:r>
+        <w:t xml:space="preserve">Bei </w:t>
+      </w:r>
+      <w:proofErr w:type="spellStart"/>
+      <w:r>
+        <w:t>Scrum</w:t>
+      </w:r>
+      <w:proofErr w:type="spellEnd"/>
+      <w:r>
+        <w:t xml:space="preserve"> wird die ganze Aufgabe in </w:t>
+      </w:r>
+      <w:r>
+        <w:t xml:space="preserve">kleine, detaillierte </w:t>
+      </w:r>
+      <w:r>
+        <w:t xml:space="preserve">Aufgaben zerlegt. So wird aus “Datenbank machen”, “Datenbank planen, Datenbank auswählen, Datenbank aufsetzen etc.). Weil die Aufgabe in viele kleine Zerlegt wird können mehrere </w:t>
+      </w:r>
+      <w:r>
+        <w:t>Entwickler</w:t>
+      </w:r>
+      <w:r>
+        <w:t xml:space="preserve"> leicht daran arbeiten, da jede Aufgabe </w:t>
+      </w:r>
+      <w:r>
+        <w:t xml:space="preserve">für sich </w:t>
+      </w:r>
+      <w:r>
+        <w:t xml:space="preserve">Unabhängig ist. Außerdem wird bei </w:t>
+      </w:r>
+      <w:proofErr w:type="spellStart"/>
+      <w:r>
+        <w:t>Scrum</w:t>
+      </w:r>
+      <w:proofErr w:type="spellEnd"/>
+      <w:r>
+        <w:t xml:space="preserve"> die Arbeit in sogenannte</w:t>
+      </w:r>
+      <w:r>
+        <w:t>n</w:t>
+      </w:r>
+      <w:r>
+        <w:t xml:space="preserve"> “Sprints” geplant. Ein Sprint ist üblicherweise zwei Wochen lang. Am Anfang jedes Sprints steht die Sprintplanung, in der wird bestimmt welche der kleineren Aufgabenpakete in </w:t>
+      </w:r>
+      <w:r>
+        <w:t xml:space="preserve">aktuellen </w:t>
+      </w:r>
+      <w:r>
+        <w:t>Sprint bearbeitet werden sollen</w:t>
+      </w:r>
+      <w:r>
+        <w:t xml:space="preserve"> und</w:t>
+      </w:r>
+      <w:r>
+        <w:t xml:space="preserve"> während des aktuellen Sprints werden auch nur</w:t>
+      </w:r>
+      <w:r>
+        <w:t xml:space="preserve"> diese </w:t>
+      </w:r>
+      <w:r>
+        <w:t>b</w:t>
+      </w:r>
+      <w:r>
+        <w:t>earbeitet.</w:t>
+      </w:r>
+      <w:r>
+        <w:t xml:space="preserve"> Jedoch kann es dazu kommen, dass neue </w:t>
+      </w:r>
+      <w:r>
+        <w:t>Probleme und Baustellen entstehen. In diesem Fall besteht auch die Möglichkeit neue Aufgaben in den Sprint einzuplanen.</w:t>
+      </w:r>
+      <w:r>
+        <w:t xml:space="preserve"> Wer mit einer Aufgabe fertig ist, sucht sich eine neue </w:t>
+      </w:r>
+      <w:r>
+        <w:t xml:space="preserve">Aufgabe </w:t>
+      </w:r>
+      <w:r>
+        <w:t>aus dem Backlog (Sammlung aller kleineren Aufgaben).</w:t>
+      </w:r>
+      <w:r>
+        <w:br/>
+      </w:r>
+      <w:r>
+        <w:t>Nach jedem Sprint findet ein Sprint-Review statt, in diesem wird über die Ergebnisse des Sprints gesprochen und überprüft ob die Ziele erreicht wurden.</w:t>
+      </w:r>
     </w:p>
     <w:p>
       <w:pPr>
         <w:pStyle w:val="berschrift2"/>
         <w:spacing w:line="360" w:lineRule="auto"/>
       </w:pPr>
-      <w:bookmarkStart w:id="6" w:name="_Toc8206368"/>
-      <w:r>
-        <w:t>2.3 Auswahl der Werkzeuge</w:t>
-      </w:r>
-      <w:bookmarkEnd w:id="6"/>
-      <w:r>
-        <w:t xml:space="preserve"> </w:t>
-      </w:r>
-    </w:p>
-    <w:p>
-      <w:pPr>
-        <w:spacing w:line="360" w:lineRule="auto"/>
-      </w:pPr>
-      <w:r>
-        <w:t xml:space="preserve">Das Produkt wird nicht über herkömmliche Wege wie CDs oder den Download angeboten, sondern als Webanwendung. Dies hat viele Vorteile. Man hat von überall, vorausgesetzt es besteht eine Verbindung zum Internet, Zugriff auf den RezeptFinder. Außerdem wird unser Produkt daher </w:t>
-      </w:r>
-      <w:r>
-        <w:t>p</w:t>
-      </w:r>
-      <w:r>
-        <w:t>lattformunabhänging und kann auch von Smartphones und Tablets unterwegs aufgerufen werden. Daher benutzen wir für den Webentwicklungsbereich gängige Werkzeuge</w:t>
-      </w:r>
-      <w:r>
-        <w:t>.</w:t>
-      </w:r>
-    </w:p>
-    <w:p>
-      <w:pPr>
-        <w:spacing w:line="360" w:lineRule="auto"/>
-      </w:pPr>
-      <w:r>
-        <w:t>Aufgebaut ist unsere Software auf dem verbreiteten Webframework Angular. Angular bietet leicht die Möglichkeit komplexe Single-Page-</w:t>
-      </w:r>
-      <w:r>
-        <w:t xml:space="preserve">Application basierend auf JavaScript zu erstellen. Bei einer Single-Page-Application wird der Nutzer auf einer Seite gehalten, diese </w:t>
-      </w:r>
+      <w:r>
+        <w:t>3.2 Implementierungsdetails</w:t>
+      </w:r>
+    </w:p>
+    <w:p>
+      <w:pPr>
+        <w:spacing w:line="360" w:lineRule="auto"/>
+      </w:pPr>
+      <w:proofErr w:type="spellStart"/>
+      <w:r>
+        <w:t>dadad</w:t>
+      </w:r>
+      <w:proofErr w:type="spellEnd"/>
+    </w:p>
+    <w:p>
+      <w:pPr>
+        <w:spacing w:line="360" w:lineRule="auto"/>
+      </w:pPr>
+    </w:p>
+    <w:p>
+      <w:pPr>
+        <w:pStyle w:val="berschrift2"/>
+        <w:spacing w:line="360" w:lineRule="auto"/>
+      </w:pPr>
       <w:r>
         <w:lastRenderedPageBreak/>
-        <w:t xml:space="preserve">ändern aber je nach Aktion der Nutzer ihr Aussehen dynamisch. Man kann sich das vorstellen wie bei der Google </w:t>
-      </w:r>
-      <w:r>
-        <w:t>S</w:t>
-      </w:r>
-      <w:r>
-        <w:t xml:space="preserve">uche. Ein gutes Beispiel für dieses Verhalten ist Googles E-Mail-Dienst Gmail. Öffnet ihr Gmail im Webbrowser, so wird die Anwendung geladen und einige Daten werden zwischengespeichert, darunter die Informationen zu einigen E-Mails. Deaktiviert ihr nun die Internetverbindung, könnt ihr trotzdem alle Mails öffnen und euch sogar die Nachrichten anzeigen lassen. Lediglich einige Bilder können nicht richtig geladen werden. Neben Gmail sind auch Google Maps und Twitter als Single-Page-Application aufgebaut. </w:t>
-      </w:r>
-    </w:p>
-    <w:p>
-      <w:pPr>
-        <w:spacing w:line="360" w:lineRule="auto"/>
-      </w:pPr>
-      <w:r>
-        <w:t>Neben Angular wird für die Positionierung der Webelemente weiterhin auf HTML vertraut. TypeScript ist ein weiterer wichtiger Teil unserer Entwicklung, TypesScript ist eine auf JavaScript basierende Scriptsprache, allerding im Gegensatz zu JavaScript typisiert, was einige Sachen deutlich erleichtert und viel mehr Übersicht in die Programmabläufe bringt. Weil die Webbrowser TypeScript nicht verstehen wird bei der Erstellung der Webanwendung der TypeScript Anteil in für die Browser verständliches JavaScript übersetzt. Dieses ist für Menschen aber dann sehr schwer zu verstehen.</w:t>
-      </w:r>
-    </w:p>
-    <w:p>
-      <w:pPr>
-        <w:spacing w:line="360" w:lineRule="auto"/>
-      </w:pPr>
-      <w:r>
-        <w:t xml:space="preserve">Auf Angular-basierende Seiten haben noch einen gewaltigen Vorteil mehr, der Serve der diese zur Verfügung stellt schickt alle erforderlichen Daten an den Client. Dieser baut die Seite dann komplett selbst auf und ist vom Server “getrennt”. Das reduziert die Serverlast, gerade bei viel besuchten Seiten (siehe Beispiel Twitter) erheblich. Der Browser interpretiert dann die Benutzereingaben und passt die Seite selbstständig an ohne erneut auf den Server zuzugreifen. </w:t>
-      </w:r>
-    </w:p>
-    <w:p>
-      <w:pPr>
-        <w:spacing w:line="360" w:lineRule="auto"/>
-      </w:pPr>
-      <w:r>
-        <w:t>Die Arbeit auf den Daten erfolgt mithilfe von Viewmodels, das heißt, dass jede Instanz in der Datenbank über eine Repräsentation in Form einer Klasse in TypeScript verfügt. Bei uns trifft das nur auf die registrierten Benutzer der Seite, und deren favorisierten Rezepte zu.</w:t>
-      </w:r>
-      <w:r>
-        <w:br/>
-      </w:r>
-      <w:r>
-        <w:t>Um die favorisierten Rezepte der Nutzer, und die Daten der Nutzer selbst dauerhaft zu speichern wird eine relationale Datenbank verwendet. Wir haben uns für SQLite wegen der sehr leichten Handhabung und Größe der Datenbank entschieden. Um die Datenbank der Angular Seite zur Verfügung zu stellen haben wir uns entschieden ein eigenes Backend zu schreiben. Dieses läuft auf NodeJS und wurde mit JavaScript entwickelt. Es ist für die Handhabung der Datenbank zuständig und verbindet diese mit dem Frontend, und kümmert sich um die Bereitstellung der Datenbankdaten.</w:t>
-      </w:r>
-    </w:p>
-    <w:p>
-      <w:pPr>
-        <w:spacing w:line="360" w:lineRule="auto"/>
-      </w:pPr>
-      <w:r>
-        <w:lastRenderedPageBreak/>
-        <w:t xml:space="preserve">Für die </w:t>
-      </w:r>
-      <w:r>
-        <w:t>s</w:t>
-      </w:r>
-      <w:r>
-        <w:t>ichere Aufbewahrung der Nutzerpasswörter haben wir die 3rd Party JavaScript Klasse “Crypt</w:t>
-      </w:r>
-      <w:r>
-        <w:t>o-</w:t>
-      </w:r>
-      <w:r>
-        <w:t>JS”</w:t>
-      </w:r>
-      <w:r>
-        <w:t xml:space="preserve"> genutzt</w:t>
-      </w:r>
-      <w:r>
-        <w:t>. Diese biete viele verschiedene Verschlüsslungs</w:t>
-      </w:r>
-      <w:r>
-        <w:t>-A</w:t>
-      </w:r>
-      <w:r>
-        <w:t>lgor</w:t>
-      </w:r>
-      <w:r>
-        <w:t>ith</w:t>
-      </w:r>
-      <w:r>
-        <w:t>men</w:t>
-      </w:r>
-      <w:r>
-        <w:t>, von AES bis SHA.</w:t>
-      </w:r>
-    </w:p>
-    <w:p>
-      <w:pPr>
-        <w:spacing w:line="360" w:lineRule="auto"/>
-      </w:pPr>
-      <w:r>
-        <w:t xml:space="preserve">Die Rezeptdaten bekommen wir mit Hilfe der Edamam API. </w:t>
-      </w:r>
-      <w:r>
-        <w:t xml:space="preserve">Unter einer </w:t>
-      </w:r>
-      <w:r>
-        <w:t>API</w:t>
-      </w:r>
-      <w:r>
-        <w:t xml:space="preserve"> versteht man eine</w:t>
-      </w:r>
-      <w:r>
-        <w:t xml:space="preserve"> Programmierschnittstelle, im Falle von Edamam ist es eine WebAPI. Diese bietet die Möglichkeit mit vordefinierten Anfragen Daten gezielt Abzurufen. Beispiel, unsere Seite sagt der Edamam API “gibt mir alle Rezepte mit Hühnchen”, die API schickt dann einer Formatierte Antwort, im Fall der Edamam API das JSON Format. Dieses können wir dann auslesen und auf unserer Seite visualisieren. Die Datensammlung von Edamam wird ständig aktualisiert und bekommt immer mehr Rezepte. Die Daten von Edamam sind sehr detailliert, jedes Rezept ist genau beschrieben, von Nähr- und Inhaltsstoffen, über Kolorieren, bis hin zu den Möglichkeiten diese auch während verschiedener Diäten zu essen.</w:t>
-      </w:r>
-    </w:p>
-    <w:p>
-      <w:pPr>
-        <w:spacing w:line="360" w:lineRule="auto"/>
-      </w:pPr>
-      <w:r>
-        <w:t>Um mit einem Team von 5 läuten gleichzeitig an dem Projekt arbeiten zu können, haben wir das Projekt intensiv geplant. Mit dem Projektplanungskonzept “Scrum” (siehe Abschnitt 3.1) kann agiles Arbeiten welches in der Softwareentwickung schon lange Anwendung findet gut umgesetzt werden. Außerdem haben wir die Versionierungssoftware Git benutzt. Mit</w:t>
-      </w:r>
-      <w:r>
-        <w:t xml:space="preserve"> H</w:t>
-      </w:r>
-      <w:r>
-        <w:t>ilfe von Git werden die Quell- und Projektdateien auf einem Gitserver gehalten und nicht mehr Lokal, so können auch mehrere Entwickler an derselben Datei arbeiten, Git führt beide Dateiversionen dann intelligent zusammen. Ein Versionierungssystem dient außerdem dazu Änderungen an der Software nachzuvollziehen.</w:t>
-      </w:r>
-    </w:p>
-    <w:p>
-      <w:pPr>
-        <w:pStyle w:val="berschrift1"/>
-        <w:spacing w:line="360" w:lineRule="auto"/>
-      </w:pPr>
-      <w:bookmarkStart w:id="7" w:name="_Toc8206369"/>
-      <w:r>
-        <w:t>3 Projektdurchführung</w:t>
-      </w:r>
-      <w:bookmarkEnd w:id="7"/>
-      <w:r>
-        <w:br/>
-      </w:r>
-    </w:p>
-    <w:p>
-      <w:pPr>
-        <w:spacing w:line="360" w:lineRule="auto"/>
-      </w:pPr>
-      <w:r>
-        <w:t>3.1 Organisation</w:t>
-      </w:r>
-      <w:r>
-        <w:br/>
-      </w:r>
-      <w:r>
-        <w:t>Das Projekt wurde nach dem Vorgehensmodell SCRUM erarbeitet. Unserer Scrum Management wurde mit der Webanwe</w:t>
-      </w:r>
-      <w:r>
-        <w:t>n</w:t>
-      </w:r>
-      <w:r>
-        <w:t>dung FlyingDonut umgesetzt.</w:t>
-      </w:r>
-      <w:r>
-        <w:br/>
-      </w:r>
-      <w:r>
-        <w:t xml:space="preserve">Bei Scrum wird die ganze Aufgabe in immer kleinere und kleinere Aufgaben zerlegt. So wird aus “Datenbank machen”, “Datenbank planen, Datenbank auswählen, Datenbank aufsetzen etc.). Weil die Aufgabe in viele kleine Zerlegt wird können mehrere Läute leicht daran arbeiten, da jede Aufgabe in sich Unabhängig ist. Außerdem wird bei Scrum die Arbeit in sogenannte “Sprints” geplant. Ein Sprint ist üblicherweise zwei Wochen lang. Am Anfang </w:t>
-      </w:r>
-      <w:r>
-        <w:lastRenderedPageBreak/>
-        <w:t>jedes Sprints steht die Sprintplanung, in der wird bestimmt welche der kleineren Aufgabenpakete in dem Sprint bearbeitet werden sollen, und es werden dann auch nur diese Bearbeitet. Wer mit einer Aufgabe fertig ist, sucht sich eine neue aus dem Backlog (Sammlung aller kleineren Aufgaben).</w:t>
-      </w:r>
-      <w:r>
-        <w:br/>
-      </w:r>
-      <w:r>
-        <w:t>Nach jedem Sprint findet ein Sprint-Review statt, in diesem wird über die Ergebnisse des Sprints gesprochen und überprüft ob die Ziele erreicht wurden.</w:t>
-      </w:r>
-    </w:p>
-    <w:p>
-      <w:pPr>
-        <w:pStyle w:val="berschrift2"/>
-        <w:spacing w:line="360" w:lineRule="auto"/>
-      </w:pPr>
-      <w:r>
-        <w:t>3.2 Implementierungsdetails</w:t>
-      </w:r>
-    </w:p>
-    <w:p>
-      <w:pPr>
-        <w:spacing w:line="360" w:lineRule="auto"/>
-      </w:pPr>
-      <w:r>
-        <w:t>dadad</w:t>
-      </w:r>
-    </w:p>
-    <w:p>
-      <w:pPr>
-        <w:spacing w:line="360" w:lineRule="auto"/>
-      </w:pPr>
-    </w:p>
-    <w:p>
-      <w:pPr>
-        <w:pStyle w:val="berschrift2"/>
-        <w:spacing w:line="360" w:lineRule="auto"/>
-      </w:pPr>
-      <w:r>
         <w:t>3.3 Einschränkungen</w:t>
       </w:r>
     </w:p>
@@ -1966,7 +2846,20 @@
         <w:spacing w:line="360" w:lineRule="auto"/>
       </w:pPr>
       <w:r>
-        <w:t xml:space="preserve">Im Verlauf des Projekts kam es zu unvorhersehbaren Problemen. Die das planmäßige fertigstellen beeinträchtigt haben. Einige Verzögerungen kamen durch Krankheit im Team zustande. Anhand der mangelnden Erfahrung im Scrum Ablauf kam es bei schätzen der Zeiten zu erheblichen Fehleinschätzungen, teilweise haben wir für kurze Aufgaben deutlich zu viel Zeit geplant, wiederrum bei langen Aufgaben deutlich zu wenig. Das hat die Projektplanung </w:t>
+        <w:t xml:space="preserve">Im Verlauf des Projekts kam es zu unvorhersehbaren Problemen. Die das planmäßige fertigstellen beeinträchtigt haben. Einige Verzögerungen kamen durch Krankheit im Team zustande. Anhand der mangelnden Erfahrung im </w:t>
+      </w:r>
+      <w:proofErr w:type="spellStart"/>
+      <w:r>
+        <w:t>Scrum</w:t>
+      </w:r>
+      <w:proofErr w:type="spellEnd"/>
+      <w:r>
+        <w:t xml:space="preserve"> Ablauf kam es bei schätzen der </w:t>
+      </w:r>
+      <w:bookmarkStart w:id="8" w:name="_GoBack"/>
+      <w:bookmarkEnd w:id="8"/>
+      <w:r>
+        <w:t xml:space="preserve">Zeiten zu erheblichen Fehleinschätzungen, teilweise haben wir für kurze Aufgaben deutlich zu viel Zeit geplant, wiederrum bei langen Aufgaben deutlich zu wenig. Das hat die Projektplanung </w:t>
       </w:r>
       <w:r>
         <w:t xml:space="preserve">maßgeblich beeinflusst. </w:t>
@@ -1984,11 +2877,11 @@
         <w:pStyle w:val="berschrift1"/>
         <w:spacing w:line="360" w:lineRule="auto"/>
       </w:pPr>
-      <w:bookmarkStart w:id="8" w:name="_Toc8206370"/>
+      <w:bookmarkStart w:id="9" w:name="_Toc8206370"/>
       <w:r>
         <w:t>4 Unternehmerischer Anteil</w:t>
       </w:r>
-      <w:bookmarkEnd w:id="8"/>
+      <w:bookmarkEnd w:id="9"/>
     </w:p>
     <w:p>
       <w:pPr>
@@ -2000,14 +2893,14 @@
       <w:pPr>
         <w:spacing w:line="360" w:lineRule="auto"/>
       </w:pPr>
-      <w:bookmarkStart w:id="9" w:name="_Toc8206371"/>
+      <w:bookmarkStart w:id="10" w:name="_Toc8206371"/>
       <w:r>
         <w:rPr>
           <w:rStyle w:val="berschrift2Zchn"/>
         </w:rPr>
         <w:t>4.1 Marktforschung</w:t>
       </w:r>
-      <w:bookmarkEnd w:id="9"/>
+      <w:bookmarkEnd w:id="10"/>
       <w:r>
         <w:br/>
       </w:r>
@@ -2026,61 +2919,72 @@
         <w:pStyle w:val="berschrift2"/>
       </w:pPr>
       <w:r>
+        <w:t>4.1.1 Marktanalyse</w:t>
+      </w:r>
+    </w:p>
+    <w:p>
+      <w:pPr>
+        <w:pStyle w:val="berschrift2"/>
+      </w:pPr>
+      <w:r>
+        <w:t>4.1.2 Konkurrenzanalyse</w:t>
+      </w:r>
+    </w:p>
+    <w:p/>
+    <w:p>
+      <w:pPr>
+        <w:pStyle w:val="berschrift2"/>
+      </w:pPr>
+      <w:r>
+        <w:t>4.2 Marketingkonzept</w:t>
+      </w:r>
+    </w:p>
+    <w:p>
+      <w:pPr>
+        <w:pStyle w:val="berschrift2"/>
+      </w:pPr>
+      <w:r>
+        <w:t>4.2.1 Kommunikationspolitik</w:t>
+      </w:r>
+    </w:p>
+    <w:p>
+      <w:r>
+        <w:t xml:space="preserve">Eines der größten Probleme für neue Produkte ist es von der Masse wahrgenommen zu werden. Um dieses Problem anzugehen, haben wir uns ein Werbekonzept ausgedacht. Dieses umfasst </w:t>
+      </w:r>
+      <w:r>
+        <w:t xml:space="preserve">die Schaltung von Online Werbung über Google AdSense, hierfür werden wir verschiedene Werbebanner erarbeiten. </w:t>
+      </w:r>
+    </w:p>
+    <w:p>
+      <w:r>
+        <w:t xml:space="preserve">Über Google AdSense </w:t>
+      </w:r>
+      <w:r>
+        <w:t>ist es kinderleicht Zielgruppen gerechte Werbung zu schalten.</w:t>
+      </w:r>
+      <w:r>
+        <w:t xml:space="preserve"> Google analysiert das Nutzerverhalten und sucht A</w:t>
+      </w:r>
+      <w:r>
+        <w:t>nhand dieser Kriterien</w:t>
+      </w:r>
+      <w:r>
+        <w:t xml:space="preserve"> passende Werbung, die dann wiederrum über AdSense dynamisch geschaltet wird. </w:t>
+      </w:r>
+      <w:r>
+        <w:t xml:space="preserve">Für unseren </w:t>
+      </w:r>
+      <w:proofErr w:type="spellStart"/>
+      <w:r>
+        <w:t>RezeptFinder</w:t>
+      </w:r>
+      <w:proofErr w:type="spellEnd"/>
+      <w:r>
+        <w:t xml:space="preserve"> ist die </w:t>
+      </w:r>
+      <w:r>
         <w:lastRenderedPageBreak/>
-        <w:t>4.1.1 Marktanalyse</w:t>
-      </w:r>
-    </w:p>
-    <w:p>
-      <w:pPr>
-        <w:pStyle w:val="berschrift2"/>
-      </w:pPr>
-      <w:r>
-        <w:t>4.1.2 Konkurrenzanalyse</w:t>
-      </w:r>
-    </w:p>
-    <w:p/>
-    <w:p>
-      <w:pPr>
-        <w:pStyle w:val="berschrift2"/>
-      </w:pPr>
-      <w:r>
-        <w:t>4.2 Marketingkonzept</w:t>
-      </w:r>
-    </w:p>
-    <w:p>
-      <w:pPr>
-        <w:pStyle w:val="berschrift2"/>
-      </w:pPr>
-      <w:r>
-        <w:t>4.2.1 Kommunikationspolitik</w:t>
-      </w:r>
-    </w:p>
-    <w:p>
-      <w:r>
-        <w:t xml:space="preserve">Eines der größten Probleme für neue Produkte ist es von der Masse wahrgenommen zu werden. Um dieses Problem anzugehen, haben wir uns ein Werbekonzept ausgedacht. Dieses umfasst </w:t>
-      </w:r>
-      <w:r>
-        <w:t xml:space="preserve">die Schaltung von Online Werbung über Google AdSense, hierfür werden wir verschiedene Werbebanner erarbeiten. </w:t>
-      </w:r>
-    </w:p>
-    <w:p>
-      <w:r>
-        <w:t xml:space="preserve">Über Google AdSense </w:t>
-      </w:r>
-      <w:r>
-        <w:t>ist es kinderleicht Zielgruppen gerechte Werbung zu schalten.</w:t>
-      </w:r>
-      <w:r>
-        <w:t xml:space="preserve"> Google analysiert das Nutzerverhalten und sucht A</w:t>
-      </w:r>
-      <w:r>
-        <w:t>nhand dieser Kriterien</w:t>
-      </w:r>
-      <w:r>
-        <w:t xml:space="preserve"> passende Werbung, die dann wiederrum über AdSense dynamisch geschaltet wird. </w:t>
-      </w:r>
-      <w:r>
-        <w:t>Für unseren RezeptFinder ist die anvisierte Zielgruppe recht groß. Jeder Mensch hat Berührungspunkte mit dem zubereiten von Speisen. Essen ist ein Grundbedürfnis</w:t>
+        <w:t>anvisierte Zielgruppe recht groß. Jeder Mensch hat Berührungspunkte mit dem zubereiten von Speisen. Essen ist ein Grundbedürfnis</w:t>
       </w:r>
       <w:r>
         <w:t xml:space="preserve">, </w:t>
@@ -2100,11 +3004,11 @@
         <w:pStyle w:val="berschrift1"/>
         <w:spacing w:line="360" w:lineRule="auto"/>
       </w:pPr>
-      <w:bookmarkStart w:id="10" w:name="_Toc8206372"/>
+      <w:bookmarkStart w:id="11" w:name="_Toc8206372"/>
       <w:r>
         <w:t>5 Projektabschluss</w:t>
       </w:r>
-      <w:bookmarkEnd w:id="10"/>
+      <w:bookmarkEnd w:id="11"/>
     </w:p>
     <w:p>
       <w:pPr>
@@ -2170,7 +3074,13 @@
         <w:spacing w:line="360" w:lineRule="auto"/>
       </w:pPr>
       <w:r>
-        <w:t>Wir betrachten unser Projekt als Erfolg, und dahingehend das Ziel als erreicht.</w:t>
+        <w:t>Wir betrachten unser Projekt als Erfolg</w:t>
+      </w:r>
+      <w:r>
+        <w:t xml:space="preserve"> und</w:t>
+      </w:r>
+      <w:r>
+        <w:t xml:space="preserve"> dahingehend das Ziel als erreicht.</w:t>
       </w:r>
       <w:r>
         <w:t xml:space="preserve"> Viele Funktionen die im Soll-Konzept aufgezeigt wurden sind umgesetzt.</w:t>
@@ -2187,7 +3097,6 @@
         <w:spacing w:line="360" w:lineRule="auto"/>
       </w:pPr>
       <w:r>
-        <w:lastRenderedPageBreak/>
         <w:t>5.3 Ausblick</w:t>
       </w:r>
     </w:p>
@@ -2213,12 +3122,15 @@
         <w:t>eine Einbindung von verfügbaren Lieferdiensten in der Gegend geplant. Wenn der Nutzer sich also für ein Gericht entschieden hat, wird ihm die Möglichkeit geboten dieses, wenn verfügbar, über lokale Lieferdienste zu ordern.</w:t>
       </w:r>
       <w:r>
-        <w:t xml:space="preserve"> Dieses Funktion bietet uns die Option </w:t>
-      </w:r>
-      <w:bookmarkStart w:id="11" w:name="_GoBack"/>
-      <w:bookmarkEnd w:id="11"/>
-      <w:r>
-        <w:t xml:space="preserve">eine Provision von den Lieferdiensten zu beziehen. </w:t>
+        <w:t xml:space="preserve"> </w:t>
+      </w:r>
+      <w:proofErr w:type="gramStart"/>
+      <w:r>
+        <w:t>Dieses Funktion</w:t>
+      </w:r>
+      <w:proofErr w:type="gramEnd"/>
+      <w:r>
+        <w:t xml:space="preserve"> bietet uns die Option eine Provision von den Lieferdiensten zu beziehen. </w:t>
       </w:r>
     </w:p>
     <w:p>
@@ -2233,7 +3145,7 @@
       <w:bookmarkEnd w:id="12"/>
     </w:p>
     <w:sectPr>
-      <w:footerReference w:type="default" r:id="rId10"/>
+      <w:footerReference w:type="default" r:id="rId9"/>
       <w:pgSz w:w="11906" w:h="16838"/>
       <w:pgMar w:top="1134" w:right="1418" w:bottom="1134" w:left="1418" w:header="709" w:footer="709" w:gutter="0"/>
       <w:pgNumType w:start="0"/>
@@ -2246,7 +3158,7 @@
 </file>
 
 <file path=word/endnotes.xml><?xml version="1.0" encoding="utf-8"?>
-<w:endnotes xmlns:wpc="http://schemas.microsoft.com/office/word/2010/wordprocessingCanvas" xmlns:mc="http://schemas.openxmlformats.org/markup-compatibility/2006" xmlns:o="urn:schemas-microsoft-com:office:office" xmlns:r="http://schemas.openxmlformats.org/officeDocument/2006/relationships" xmlns:m="http://schemas.openxmlformats.org/officeDocument/2006/math" xmlns:v="urn:schemas-microsoft-com:vml" xmlns:wp14="http://schemas.microsoft.com/office/word/2010/wordprocessingDrawing" xmlns:wp="http://schemas.openxmlformats.org/drawingml/2006/wordprocessingDrawing" xmlns:w10="urn:schemas-microsoft-com:office:word" xmlns:w="http://schemas.openxmlformats.org/wordprocessingml/2006/main" xmlns:w14="http://schemas.microsoft.com/office/word/2010/wordml" xmlns:wpg="http://schemas.microsoft.com/office/word/2010/wordprocessingGroup" xmlns:wpi="http://schemas.microsoft.com/office/word/2010/wordprocessingInk" xmlns:wne="http://schemas.microsoft.com/office/word/2006/wordml" xmlns:wps="http://schemas.microsoft.com/office/word/2010/wordprocessingShape" mc:Ignorable="w14 wp14">
+<w:endnotes xmlns:wpc="http://schemas.microsoft.com/office/word/2010/wordprocessingCanvas" xmlns:cx="http://schemas.microsoft.com/office/drawing/2014/chartex" xmlns:cx1="http://schemas.microsoft.com/office/drawing/2015/9/8/chartex" xmlns:cx2="http://schemas.microsoft.com/office/drawing/2015/10/21/chartex" xmlns:cx3="http://schemas.microsoft.com/office/drawing/2016/5/9/chartex" xmlns:cx4="http://schemas.microsoft.com/office/drawing/2016/5/10/chartex" xmlns:cx5="http://schemas.microsoft.com/office/drawing/2016/5/11/chartex" xmlns:cx6="http://schemas.microsoft.com/office/drawing/2016/5/12/chartex" xmlns:cx7="http://schemas.microsoft.com/office/drawing/2016/5/13/chartex" xmlns:cx8="http://schemas.microsoft.com/office/drawing/2016/5/14/chartex" xmlns:mc="http://schemas.openxmlformats.org/markup-compatibility/2006" xmlns:aink="http://schemas.microsoft.com/office/drawing/2016/ink" xmlns:am3d="http://schemas.microsoft.com/office/drawing/2017/model3d" xmlns:o="urn:schemas-microsoft-com:office:office" xmlns:r="http://schemas.openxmlformats.org/officeDocument/2006/relationships" xmlns:m="http://schemas.openxmlformats.org/officeDocument/2006/math" xmlns:v="urn:schemas-microsoft-com:vml" xmlns:wp14="http://schemas.microsoft.com/office/word/2010/wordprocessingDrawing" xmlns:wp="http://schemas.openxmlformats.org/drawingml/2006/wordprocessingDrawing" xmlns:w10="urn:schemas-microsoft-com:office:word" xmlns:w="http://schemas.openxmlformats.org/wordprocessingml/2006/main" xmlns:w14="http://schemas.microsoft.com/office/word/2010/wordml" xmlns:w15="http://schemas.microsoft.com/office/word/2012/wordml" xmlns:w16cid="http://schemas.microsoft.com/office/word/2016/wordml/cid" xmlns:w16se="http://schemas.microsoft.com/office/word/2015/wordml/symex" xmlns:wpg="http://schemas.microsoft.com/office/word/2010/wordprocessingGroup" xmlns:wpi="http://schemas.microsoft.com/office/word/2010/wordprocessingInk" xmlns:wne="http://schemas.microsoft.com/office/word/2006/wordml" xmlns:wps="http://schemas.microsoft.com/office/word/2010/wordprocessingShape" mc:Ignorable="w14 w15 w16se w16cid wp14">
   <w:endnote w:type="separator" w:id="-1">
     <w:p>
       <w:pPr>
@@ -2271,7 +3183,7 @@
 </file>
 
 <file path=word/footer1.xml><?xml version="1.0" encoding="utf-8"?>
-<w:ftr xmlns:wpc="http://schemas.microsoft.com/office/word/2010/wordprocessingCanvas" xmlns:mc="http://schemas.openxmlformats.org/markup-compatibility/2006" xmlns:o="urn:schemas-microsoft-com:office:office" xmlns:r="http://schemas.openxmlformats.org/officeDocument/2006/relationships" xmlns:m="http://schemas.openxmlformats.org/officeDocument/2006/math" xmlns:v="urn:schemas-microsoft-com:vml" xmlns:wp14="http://schemas.microsoft.com/office/word/2010/wordprocessingDrawing" xmlns:wp="http://schemas.openxmlformats.org/drawingml/2006/wordprocessingDrawing" xmlns:w10="urn:schemas-microsoft-com:office:word" xmlns:w="http://schemas.openxmlformats.org/wordprocessingml/2006/main" xmlns:w14="http://schemas.microsoft.com/office/word/2010/wordml" xmlns:wpg="http://schemas.microsoft.com/office/word/2010/wordprocessingGroup" xmlns:wpi="http://schemas.microsoft.com/office/word/2010/wordprocessingInk" xmlns:wne="http://schemas.microsoft.com/office/word/2006/wordml" xmlns:wps="http://schemas.microsoft.com/office/word/2010/wordprocessingShape" mc:Ignorable="w14 wp14">
+<w:ftr xmlns:wpc="http://schemas.microsoft.com/office/word/2010/wordprocessingCanvas" xmlns:cx="http://schemas.microsoft.com/office/drawing/2014/chartex" xmlns:cx1="http://schemas.microsoft.com/office/drawing/2015/9/8/chartex" xmlns:cx2="http://schemas.microsoft.com/office/drawing/2015/10/21/chartex" xmlns:cx3="http://schemas.microsoft.com/office/drawing/2016/5/9/chartex" xmlns:cx4="http://schemas.microsoft.com/office/drawing/2016/5/10/chartex" xmlns:cx5="http://schemas.microsoft.com/office/drawing/2016/5/11/chartex" xmlns:cx6="http://schemas.microsoft.com/office/drawing/2016/5/12/chartex" xmlns:cx7="http://schemas.microsoft.com/office/drawing/2016/5/13/chartex" xmlns:cx8="http://schemas.microsoft.com/office/drawing/2016/5/14/chartex" xmlns:mc="http://schemas.openxmlformats.org/markup-compatibility/2006" xmlns:aink="http://schemas.microsoft.com/office/drawing/2016/ink" xmlns:am3d="http://schemas.microsoft.com/office/drawing/2017/model3d" xmlns:o="urn:schemas-microsoft-com:office:office" xmlns:r="http://schemas.openxmlformats.org/officeDocument/2006/relationships" xmlns:m="http://schemas.openxmlformats.org/officeDocument/2006/math" xmlns:v="urn:schemas-microsoft-com:vml" xmlns:wp14="http://schemas.microsoft.com/office/word/2010/wordprocessingDrawing" xmlns:wp="http://schemas.openxmlformats.org/drawingml/2006/wordprocessingDrawing" xmlns:w10="urn:schemas-microsoft-com:office:word" xmlns:w="http://schemas.openxmlformats.org/wordprocessingml/2006/main" xmlns:w14="http://schemas.microsoft.com/office/word/2010/wordml" xmlns:w15="http://schemas.microsoft.com/office/word/2012/wordml" xmlns:w16cid="http://schemas.microsoft.com/office/word/2016/wordml/cid" xmlns:w16se="http://schemas.microsoft.com/office/word/2015/wordml/symex" xmlns:wpg="http://schemas.microsoft.com/office/word/2010/wordprocessingGroup" xmlns:wpi="http://schemas.microsoft.com/office/word/2010/wordprocessingInk" xmlns:wne="http://schemas.microsoft.com/office/word/2006/wordml" xmlns:wps="http://schemas.microsoft.com/office/word/2010/wordprocessingShape" mc:Ignorable="w14 w15 w16se w16cid wp14">
   <w:p>
     <w:pPr>
       <w:pStyle w:val="Fuzeile"/>
@@ -2281,7 +3193,7 @@
 </file>
 
 <file path=word/footnotes.xml><?xml version="1.0" encoding="utf-8"?>
-<w:footnotes xmlns:wpc="http://schemas.microsoft.com/office/word/2010/wordprocessingCanvas" xmlns:mc="http://schemas.openxmlformats.org/markup-compatibility/2006" xmlns:o="urn:schemas-microsoft-com:office:office" xmlns:r="http://schemas.openxmlformats.org/officeDocument/2006/relationships" xmlns:m="http://schemas.openxmlformats.org/officeDocument/2006/math" xmlns:v="urn:schemas-microsoft-com:vml" xmlns:wp14="http://schemas.microsoft.com/office/word/2010/wordprocessingDrawing" xmlns:wp="http://schemas.openxmlformats.org/drawingml/2006/wordprocessingDrawing" xmlns:w10="urn:schemas-microsoft-com:office:word" xmlns:w="http://schemas.openxmlformats.org/wordprocessingml/2006/main" xmlns:w14="http://schemas.microsoft.com/office/word/2010/wordml" xmlns:wpg="http://schemas.microsoft.com/office/word/2010/wordprocessingGroup" xmlns:wpi="http://schemas.microsoft.com/office/word/2010/wordprocessingInk" xmlns:wne="http://schemas.microsoft.com/office/word/2006/wordml" xmlns:wps="http://schemas.microsoft.com/office/word/2010/wordprocessingShape" mc:Ignorable="w14 wp14">
+<w:footnotes xmlns:wpc="http://schemas.microsoft.com/office/word/2010/wordprocessingCanvas" xmlns:cx="http://schemas.microsoft.com/office/drawing/2014/chartex" xmlns:cx1="http://schemas.microsoft.com/office/drawing/2015/9/8/chartex" xmlns:cx2="http://schemas.microsoft.com/office/drawing/2015/10/21/chartex" xmlns:cx3="http://schemas.microsoft.com/office/drawing/2016/5/9/chartex" xmlns:cx4="http://schemas.microsoft.com/office/drawing/2016/5/10/chartex" xmlns:cx5="http://schemas.microsoft.com/office/drawing/2016/5/11/chartex" xmlns:cx6="http://schemas.microsoft.com/office/drawing/2016/5/12/chartex" xmlns:cx7="http://schemas.microsoft.com/office/drawing/2016/5/13/chartex" xmlns:cx8="http://schemas.microsoft.com/office/drawing/2016/5/14/chartex" xmlns:mc="http://schemas.openxmlformats.org/markup-compatibility/2006" xmlns:aink="http://schemas.microsoft.com/office/drawing/2016/ink" xmlns:am3d="http://schemas.microsoft.com/office/drawing/2017/model3d" xmlns:o="urn:schemas-microsoft-com:office:office" xmlns:r="http://schemas.openxmlformats.org/officeDocument/2006/relationships" xmlns:m="http://schemas.openxmlformats.org/officeDocument/2006/math" xmlns:v="urn:schemas-microsoft-com:vml" xmlns:wp14="http://schemas.microsoft.com/office/word/2010/wordprocessingDrawing" xmlns:wp="http://schemas.openxmlformats.org/drawingml/2006/wordprocessingDrawing" xmlns:w10="urn:schemas-microsoft-com:office:word" xmlns:w="http://schemas.openxmlformats.org/wordprocessingml/2006/main" xmlns:w14="http://schemas.microsoft.com/office/word/2010/wordml" xmlns:w15="http://schemas.microsoft.com/office/word/2012/wordml" xmlns:w16cid="http://schemas.microsoft.com/office/word/2016/wordml/cid" xmlns:w16se="http://schemas.microsoft.com/office/word/2015/wordml/symex" xmlns:wpg="http://schemas.microsoft.com/office/word/2010/wordprocessingGroup" xmlns:wpi="http://schemas.microsoft.com/office/word/2010/wordprocessingInk" xmlns:wne="http://schemas.microsoft.com/office/word/2006/wordml" xmlns:wps="http://schemas.microsoft.com/office/word/2010/wordprocessingShape" mc:Ignorable="w14 w15 w16se w16cid wp14">
   <w:footnote w:type="separator" w:id="-1">
     <w:p>
       <w:pPr>
@@ -2306,8 +3218,8 @@
 </file>
 
 <file path=word/numbering.xml><?xml version="1.0" encoding="utf-8"?>
-<w:numbering xmlns:wpc="http://schemas.microsoft.com/office/word/2010/wordprocessingCanvas" xmlns:mc="http://schemas.openxmlformats.org/markup-compatibility/2006" xmlns:o="urn:schemas-microsoft-com:office:office" xmlns:r="http://schemas.openxmlformats.org/officeDocument/2006/relationships" xmlns:m="http://schemas.openxmlformats.org/officeDocument/2006/math" xmlns:v="urn:schemas-microsoft-com:vml" xmlns:wp14="http://schemas.microsoft.com/office/word/2010/wordprocessingDrawing" xmlns:wp="http://schemas.openxmlformats.org/drawingml/2006/wordprocessingDrawing" xmlns:w10="urn:schemas-microsoft-com:office:word" xmlns:w="http://schemas.openxmlformats.org/wordprocessingml/2006/main" xmlns:w14="http://schemas.microsoft.com/office/word/2010/wordml" xmlns:wpg="http://schemas.microsoft.com/office/word/2010/wordprocessingGroup" xmlns:wpi="http://schemas.microsoft.com/office/word/2010/wordprocessingInk" xmlns:wne="http://schemas.microsoft.com/office/word/2006/wordml" xmlns:wps="http://schemas.microsoft.com/office/word/2010/wordprocessingShape" mc:Ignorable="w14 wp14">
-  <w:abstractNum w:abstractNumId="0">
+<w:numbering xmlns:wpc="http://schemas.microsoft.com/office/word/2010/wordprocessingCanvas" xmlns:cx="http://schemas.microsoft.com/office/drawing/2014/chartex" xmlns:cx1="http://schemas.microsoft.com/office/drawing/2015/9/8/chartex" xmlns:cx2="http://schemas.microsoft.com/office/drawing/2015/10/21/chartex" xmlns:cx3="http://schemas.microsoft.com/office/drawing/2016/5/9/chartex" xmlns:cx4="http://schemas.microsoft.com/office/drawing/2016/5/10/chartex" xmlns:cx5="http://schemas.microsoft.com/office/drawing/2016/5/11/chartex" xmlns:cx6="http://schemas.microsoft.com/office/drawing/2016/5/12/chartex" xmlns:cx7="http://schemas.microsoft.com/office/drawing/2016/5/13/chartex" xmlns:cx8="http://schemas.microsoft.com/office/drawing/2016/5/14/chartex" xmlns:mc="http://schemas.openxmlformats.org/markup-compatibility/2006" xmlns:aink="http://schemas.microsoft.com/office/drawing/2016/ink" xmlns:am3d="http://schemas.microsoft.com/office/drawing/2017/model3d" xmlns:o="urn:schemas-microsoft-com:office:office" xmlns:r="http://schemas.openxmlformats.org/officeDocument/2006/relationships" xmlns:m="http://schemas.openxmlformats.org/officeDocument/2006/math" xmlns:v="urn:schemas-microsoft-com:vml" xmlns:wp14="http://schemas.microsoft.com/office/word/2010/wordprocessingDrawing" xmlns:wp="http://schemas.openxmlformats.org/drawingml/2006/wordprocessingDrawing" xmlns:w10="urn:schemas-microsoft-com:office:word" xmlns:w="http://schemas.openxmlformats.org/wordprocessingml/2006/main" xmlns:w14="http://schemas.microsoft.com/office/word/2010/wordml" xmlns:w15="http://schemas.microsoft.com/office/word/2012/wordml" xmlns:w16cid="http://schemas.microsoft.com/office/word/2016/wordml/cid" xmlns:w16se="http://schemas.microsoft.com/office/word/2015/wordml/symex" xmlns:wpg="http://schemas.microsoft.com/office/word/2010/wordprocessingGroup" xmlns:wpi="http://schemas.microsoft.com/office/word/2010/wordprocessingInk" xmlns:wne="http://schemas.microsoft.com/office/word/2006/wordml" xmlns:wps="http://schemas.microsoft.com/office/word/2010/wordprocessingShape" mc:Ignorable="w14 w15 w16se w16cid wp14">
+  <w:abstractNum w:abstractNumId="0" w15:restartNumberingAfterBreak="0">
     <w:nsid w:val="59211E02"/>
     <w:multiLevelType w:val="hybridMultilevel"/>
     <w:tmpl w:val="94DA0184"/>
@@ -2403,7 +3315,7 @@
 </file>
 
 <file path=word/styles.xml><?xml version="1.0" encoding="utf-8"?>
-<w:styles xmlns:mc="http://schemas.openxmlformats.org/markup-compatibility/2006" xmlns:r="http://schemas.openxmlformats.org/officeDocument/2006/relationships" xmlns:w="http://schemas.openxmlformats.org/wordprocessingml/2006/main" xmlns:w14="http://schemas.microsoft.com/office/word/2010/wordml" mc:Ignorable="w14">
+<w:styles xmlns:mc="http://schemas.openxmlformats.org/markup-compatibility/2006" xmlns:r="http://schemas.openxmlformats.org/officeDocument/2006/relationships" xmlns:w="http://schemas.openxmlformats.org/wordprocessingml/2006/main" xmlns:w14="http://schemas.microsoft.com/office/word/2010/wordml" xmlns:w15="http://schemas.microsoft.com/office/word/2012/wordml" xmlns:w16cid="http://schemas.microsoft.com/office/word/2016/wordml/cid" xmlns:w16se="http://schemas.microsoft.com/office/word/2015/wordml/symex" mc:Ignorable="w14 w15 w16se w16cid">
   <w:docDefaults>
     <w:rPrDefault>
       <w:rPr>
@@ -2419,144 +3331,383 @@
       </w:pPr>
     </w:pPrDefault>
   </w:docDefaults>
-  <w:latentStyles w:defLockedState="0" w:defUIPriority="99" w:defSemiHidden="1" w:defUnhideWhenUsed="1" w:defQFormat="0" w:count="267">
-    <w:lsdException w:name="Normal" w:semiHidden="0" w:uiPriority="0" w:unhideWhenUsed="0" w:qFormat="1"/>
-    <w:lsdException w:name="heading 1" w:semiHidden="0" w:uiPriority="9" w:unhideWhenUsed="0" w:qFormat="1"/>
-    <w:lsdException w:name="heading 2" w:uiPriority="9" w:qFormat="1"/>
-    <w:lsdException w:name="heading 3" w:uiPriority="9" w:qFormat="1"/>
-    <w:lsdException w:name="heading 4" w:uiPriority="9" w:qFormat="1"/>
-    <w:lsdException w:name="heading 5" w:uiPriority="9" w:qFormat="1"/>
-    <w:lsdException w:name="heading 6" w:uiPriority="9" w:qFormat="1"/>
-    <w:lsdException w:name="heading 7" w:uiPriority="9" w:qFormat="1"/>
-    <w:lsdException w:name="heading 8" w:uiPriority="9" w:qFormat="1"/>
-    <w:lsdException w:name="heading 9" w:uiPriority="9" w:qFormat="1"/>
-    <w:lsdException w:name="toc 1" w:uiPriority="39"/>
-    <w:lsdException w:name="toc 2" w:uiPriority="39"/>
-    <w:lsdException w:name="toc 3" w:uiPriority="39"/>
-    <w:lsdException w:name="toc 4" w:uiPriority="39"/>
-    <w:lsdException w:name="toc 5" w:uiPriority="39"/>
-    <w:lsdException w:name="toc 6" w:uiPriority="39"/>
-    <w:lsdException w:name="toc 7" w:uiPriority="39"/>
-    <w:lsdException w:name="toc 8" w:uiPriority="39"/>
-    <w:lsdException w:name="toc 9" w:uiPriority="39"/>
-    <w:lsdException w:name="caption" w:uiPriority="35" w:qFormat="1"/>
-    <w:lsdException w:name="Title" w:semiHidden="0" w:uiPriority="10" w:unhideWhenUsed="0" w:qFormat="1"/>
-    <w:lsdException w:name="Default Paragraph Font" w:uiPriority="1"/>
-    <w:lsdException w:name="Subtitle" w:semiHidden="0" w:uiPriority="11" w:unhideWhenUsed="0" w:qFormat="1"/>
-    <w:lsdException w:name="Strong" w:semiHidden="0" w:uiPriority="22" w:unhideWhenUsed="0" w:qFormat="1"/>
-    <w:lsdException w:name="Emphasis" w:semiHidden="0" w:uiPriority="20" w:unhideWhenUsed="0" w:qFormat="1"/>
-    <w:lsdException w:name="Table Grid" w:uiPriority="59"/>
-    <w:lsdException w:name="Placeholder Text" w:unhideWhenUsed="0"/>
-    <w:lsdException w:name="No Spacing" w:semiHidden="0" w:uiPriority="1" w:unhideWhenUsed="0" w:qFormat="1"/>
-    <w:lsdException w:name="Light Shading" w:semiHidden="0" w:uiPriority="60" w:unhideWhenUsed="0"/>
-    <w:lsdException w:name="Light List" w:semiHidden="0" w:uiPriority="61" w:unhideWhenUsed="0"/>
-    <w:lsdException w:name="Light Grid" w:semiHidden="0" w:uiPriority="62" w:unhideWhenUsed="0"/>
-    <w:lsdException w:name="Medium Shading 1" w:semiHidden="0" w:uiPriority="63" w:unhideWhenUsed="0"/>
-    <w:lsdException w:name="Medium Shading 2" w:semiHidden="0" w:uiPriority="64" w:unhideWhenUsed="0"/>
-    <w:lsdException w:name="Medium List 1" w:semiHidden="0" w:uiPriority="65" w:unhideWhenUsed="0"/>
-    <w:lsdException w:name="Medium List 2" w:semiHidden="0" w:uiPriority="66" w:unhideWhenUsed="0"/>
-    <w:lsdException w:name="Medium Grid 1" w:semiHidden="0" w:uiPriority="67" w:unhideWhenUsed="0"/>
-    <w:lsdException w:name="Medium Grid 2" w:semiHidden="0" w:uiPriority="68" w:unhideWhenUsed="0"/>
-    <w:lsdException w:name="Medium Grid 3" w:semiHidden="0" w:uiPriority="69" w:unhideWhenUsed="0"/>
-    <w:lsdException w:name="Dark List" w:semiHidden="0" w:uiPriority="70" w:unhideWhenUsed="0"/>
-    <w:lsdException w:name="Colorful Shading" w:semiHidden="0" w:uiPriority="71" w:unhideWhenUsed="0"/>
-    <w:lsdException w:name="Colorful List" w:semiHidden="0" w:uiPriority="72" w:unhideWhenUsed="0"/>
-    <w:lsdException w:name="Colorful Grid" w:semiHidden="0" w:uiPriority="73" w:unhideWhenUsed="0"/>
-    <w:lsdException w:name="Light Shading Accent 1" w:semiHidden="0" w:uiPriority="60" w:unhideWhenUsed="0"/>
-    <w:lsdException w:name="Light List Accent 1" w:semiHidden="0" w:uiPriority="61" w:unhideWhenUsed="0"/>
-    <w:lsdException w:name="Light Grid Accent 1" w:semiHidden="0" w:uiPriority="62" w:unhideWhenUsed="0"/>
-    <w:lsdException w:name="Medium Shading 1 Accent 1" w:semiHidden="0" w:uiPriority="63" w:unhideWhenUsed="0"/>
-    <w:lsdException w:name="Medium Shading 2 Accent 1" w:semiHidden="0" w:uiPriority="64" w:unhideWhenUsed="0"/>
-    <w:lsdException w:name="Medium List 1 Accent 1" w:semiHidden="0" w:uiPriority="65" w:unhideWhenUsed="0"/>
-    <w:lsdException w:name="Revision" w:unhideWhenUsed="0"/>
-    <w:lsdException w:name="List Paragraph" w:semiHidden="0" w:uiPriority="34" w:unhideWhenUsed="0" w:qFormat="1"/>
-    <w:lsdException w:name="Quote" w:semiHidden="0" w:uiPriority="29" w:unhideWhenUsed="0" w:qFormat="1"/>
-    <w:lsdException w:name="Intense Quote" w:semiHidden="0" w:uiPriority="30" w:unhideWhenUsed="0" w:qFormat="1"/>
-    <w:lsdException w:name="Medium List 2 Accent 1" w:semiHidden="0" w:uiPriority="66" w:unhideWhenUsed="0"/>
-    <w:lsdException w:name="Medium Grid 1 Accent 1" w:semiHidden="0" w:uiPriority="67" w:unhideWhenUsed="0"/>
-    <w:lsdException w:name="Medium Grid 2 Accent 1" w:semiHidden="0" w:uiPriority="68" w:unhideWhenUsed="0"/>
-    <w:lsdException w:name="Medium Grid 3 Accent 1" w:semiHidden="0" w:uiPriority="69" w:unhideWhenUsed="0"/>
-    <w:lsdException w:name="Dark List Accent 1" w:semiHidden="0" w:uiPriority="70" w:unhideWhenUsed="0"/>
-    <w:lsdException w:name="Colorful Shading Accent 1" w:semiHidden="0" w:uiPriority="71" w:unhideWhenUsed="0"/>
-    <w:lsdException w:name="Colorful List Accent 1" w:semiHidden="0" w:uiPriority="72" w:unhideWhenUsed="0"/>
-    <w:lsdException w:name="Colorful Grid Accent 1" w:semiHidden="0" w:uiPriority="73" w:unhideWhenUsed="0"/>
-    <w:lsdException w:name="Light Shading Accent 2" w:semiHidden="0" w:uiPriority="60" w:unhideWhenUsed="0"/>
-    <w:lsdException w:name="Light List Accent 2" w:semiHidden="0" w:uiPriority="61" w:unhideWhenUsed="0"/>
-    <w:lsdException w:name="Light Grid Accent 2" w:semiHidden="0" w:uiPriority="62" w:unhideWhenUsed="0"/>
-    <w:lsdException w:name="Medium Shading 1 Accent 2" w:semiHidden="0" w:uiPriority="63" w:unhideWhenUsed="0"/>
-    <w:lsdException w:name="Medium Shading 2 Accent 2" w:semiHidden="0" w:uiPriority="64" w:unhideWhenUsed="0"/>
-    <w:lsdException w:name="Medium List 1 Accent 2" w:semiHidden="0" w:uiPriority="65" w:unhideWhenUsed="0"/>
-    <w:lsdException w:name="Medium List 2 Accent 2" w:semiHidden="0" w:uiPriority="66" w:unhideWhenUsed="0"/>
-    <w:lsdException w:name="Medium Grid 1 Accent 2" w:semiHidden="0" w:uiPriority="67" w:unhideWhenUsed="0"/>
-    <w:lsdException w:name="Medium Grid 2 Accent 2" w:semiHidden="0" w:uiPriority="68" w:unhideWhenUsed="0"/>
-    <w:lsdException w:name="Medium Grid 3 Accent 2" w:semiHidden="0" w:uiPriority="69" w:unhideWhenUsed="0"/>
-    <w:lsdException w:name="Dark List Accent 2" w:semiHidden="0" w:uiPriority="70" w:unhideWhenUsed="0"/>
-    <w:lsdException w:name="Colorful Shading Accent 2" w:semiHidden="0" w:uiPriority="71" w:unhideWhenUsed="0"/>
-    <w:lsdException w:name="Colorful List Accent 2" w:semiHidden="0" w:uiPriority="72" w:unhideWhenUsed="0"/>
-    <w:lsdException w:name="Colorful Grid Accent 2" w:semiHidden="0" w:uiPriority="73" w:unhideWhenUsed="0"/>
-    <w:lsdException w:name="Light Shading Accent 3" w:semiHidden="0" w:uiPriority="60" w:unhideWhenUsed="0"/>
-    <w:lsdException w:name="Light List Accent 3" w:semiHidden="0" w:uiPriority="61" w:unhideWhenUsed="0"/>
-    <w:lsdException w:name="Light Grid Accent 3" w:semiHidden="0" w:uiPriority="62" w:unhideWhenUsed="0"/>
-    <w:lsdException w:name="Medium Shading 1 Accent 3" w:semiHidden="0" w:uiPriority="63" w:unhideWhenUsed="0"/>
-    <w:lsdException w:name="Medium Shading 2 Accent 3" w:semiHidden="0" w:uiPriority="64" w:unhideWhenUsed="0"/>
-    <w:lsdException w:name="Medium List 1 Accent 3" w:semiHidden="0" w:uiPriority="65" w:unhideWhenUsed="0"/>
-    <w:lsdException w:name="Medium List 2 Accent 3" w:semiHidden="0" w:uiPriority="66" w:unhideWhenUsed="0"/>
-    <w:lsdException w:name="Medium Grid 1 Accent 3" w:semiHidden="0" w:uiPriority="67" w:unhideWhenUsed="0"/>
-    <w:lsdException w:name="Medium Grid 2 Accent 3" w:semiHidden="0" w:uiPriority="68" w:unhideWhenUsed="0"/>
-    <w:lsdException w:name="Medium Grid 3 Accent 3" w:semiHidden="0" w:uiPriority="69" w:unhideWhenUsed="0"/>
-    <w:lsdException w:name="Dark List Accent 3" w:semiHidden="0" w:uiPriority="70" w:unhideWhenUsed="0"/>
-    <w:lsdException w:name="Colorful Shading Accent 3" w:semiHidden="0" w:uiPriority="71" w:unhideWhenUsed="0"/>
-    <w:lsdException w:name="Colorful List Accent 3" w:semiHidden="0" w:uiPriority="72" w:unhideWhenUsed="0"/>
-    <w:lsdException w:name="Colorful Grid Accent 3" w:semiHidden="0" w:uiPriority="73" w:unhideWhenUsed="0"/>
-    <w:lsdException w:name="Light Shading Accent 4" w:semiHidden="0" w:uiPriority="60" w:unhideWhenUsed="0"/>
-    <w:lsdException w:name="Light List Accent 4" w:semiHidden="0" w:uiPriority="61" w:unhideWhenUsed="0"/>
-    <w:lsdException w:name="Light Grid Accent 4" w:semiHidden="0" w:uiPriority="62" w:unhideWhenUsed="0"/>
-    <w:lsdException w:name="Medium Shading 1 Accent 4" w:semiHidden="0" w:uiPriority="63" w:unhideWhenUsed="0"/>
-    <w:lsdException w:name="Medium Shading 2 Accent 4" w:semiHidden="0" w:uiPriority="64" w:unhideWhenUsed="0"/>
-    <w:lsdException w:name="Medium List 1 Accent 4" w:semiHidden="0" w:uiPriority="65" w:unhideWhenUsed="0"/>
-    <w:lsdException w:name="Medium List 2 Accent 4" w:semiHidden="0" w:uiPriority="66" w:unhideWhenUsed="0"/>
-    <w:lsdException w:name="Medium Grid 1 Accent 4" w:semiHidden="0" w:uiPriority="67" w:unhideWhenUsed="0"/>
-    <w:lsdException w:name="Medium Grid 2 Accent 4" w:semiHidden="0" w:uiPriority="68" w:unhideWhenUsed="0"/>
-    <w:lsdException w:name="Medium Grid 3 Accent 4" w:semiHidden="0" w:uiPriority="69" w:unhideWhenUsed="0"/>
-    <w:lsdException w:name="Dark List Accent 4" w:semiHidden="0" w:uiPriority="70" w:unhideWhenUsed="0"/>
-    <w:lsdException w:name="Colorful Shading Accent 4" w:semiHidden="0" w:uiPriority="71" w:unhideWhenUsed="0"/>
-    <w:lsdException w:name="Colorful List Accent 4" w:semiHidden="0" w:uiPriority="72" w:unhideWhenUsed="0"/>
-    <w:lsdException w:name="Colorful Grid Accent 4" w:semiHidden="0" w:uiPriority="73" w:unhideWhenUsed="0"/>
-    <w:lsdException w:name="Light Shading Accent 5" w:semiHidden="0" w:uiPriority="60" w:unhideWhenUsed="0"/>
-    <w:lsdException w:name="Light List Accent 5" w:semiHidden="0" w:uiPriority="61" w:unhideWhenUsed="0"/>
-    <w:lsdException w:name="Light Grid Accent 5" w:semiHidden="0" w:uiPriority="62" w:unhideWhenUsed="0"/>
-    <w:lsdException w:name="Medium Shading 1 Accent 5" w:semiHidden="0" w:uiPriority="63" w:unhideWhenUsed="0"/>
-    <w:lsdException w:name="Medium Shading 2 Accent 5" w:semiHidden="0" w:uiPriority="64" w:unhideWhenUsed="0"/>
-    <w:lsdException w:name="Medium List 1 Accent 5" w:semiHidden="0" w:uiPriority="65" w:unhideWhenUsed="0"/>
-    <w:lsdException w:name="Medium List 2 Accent 5" w:semiHidden="0" w:uiPriority="66" w:unhideWhenUsed="0"/>
-    <w:lsdException w:name="Medium Grid 1 Accent 5" w:semiHidden="0" w:uiPriority="67" w:unhideWhenUsed="0"/>
-    <w:lsdException w:name="Medium Grid 2 Accent 5" w:semiHidden="0" w:uiPriority="68" w:unhideWhenUsed="0"/>
-    <w:lsdException w:name="Medium Grid 3 Accent 5" w:semiHidden="0" w:uiPriority="69" w:unhideWhenUsed="0"/>
-    <w:lsdException w:name="Dark List Accent 5" w:semiHidden="0" w:uiPriority="70" w:unhideWhenUsed="0"/>
-    <w:lsdException w:name="Colorful Shading Accent 5" w:semiHidden="0" w:uiPriority="71" w:unhideWhenUsed="0"/>
-    <w:lsdException w:name="Colorful List Accent 5" w:semiHidden="0" w:uiPriority="72" w:unhideWhenUsed="0"/>
-    <w:lsdException w:name="Colorful Grid Accent 5" w:semiHidden="0" w:uiPriority="73" w:unhideWhenUsed="0"/>
-    <w:lsdException w:name="Light Shading Accent 6" w:semiHidden="0" w:uiPriority="60" w:unhideWhenUsed="0"/>
-    <w:lsdException w:name="Light List Accent 6" w:semiHidden="0" w:uiPriority="61" w:unhideWhenUsed="0"/>
-    <w:lsdException w:name="Light Grid Accent 6" w:semiHidden="0" w:uiPriority="62" w:unhideWhenUsed="0"/>
-    <w:lsdException w:name="Medium Shading 1 Accent 6" w:semiHidden="0" w:uiPriority="63" w:unhideWhenUsed="0"/>
-    <w:lsdException w:name="Medium Shading 2 Accent 6" w:semiHidden="0" w:uiPriority="64" w:unhideWhenUsed="0"/>
-    <w:lsdException w:name="Medium List 1 Accent 6" w:semiHidden="0" w:uiPriority="65" w:unhideWhenUsed="0"/>
-    <w:lsdException w:name="Medium List 2 Accent 6" w:semiHidden="0" w:uiPriority="66" w:unhideWhenUsed="0"/>
-    <w:lsdException w:name="Medium Grid 1 Accent 6" w:semiHidden="0" w:uiPriority="67" w:unhideWhenUsed="0"/>
-    <w:lsdException w:name="Medium Grid 2 Accent 6" w:semiHidden="0" w:uiPriority="68" w:unhideWhenUsed="0"/>
-    <w:lsdException w:name="Medium Grid 3 Accent 6" w:semiHidden="0" w:uiPriority="69" w:unhideWhenUsed="0"/>
-    <w:lsdException w:name="Dark List Accent 6" w:semiHidden="0" w:uiPriority="70" w:unhideWhenUsed="0"/>
-    <w:lsdException w:name="Colorful Shading Accent 6" w:semiHidden="0" w:uiPriority="71" w:unhideWhenUsed="0"/>
-    <w:lsdException w:name="Colorful List Accent 6" w:semiHidden="0" w:uiPriority="72" w:unhideWhenUsed="0"/>
-    <w:lsdException w:name="Colorful Grid Accent 6" w:semiHidden="0" w:uiPriority="73" w:unhideWhenUsed="0"/>
-    <w:lsdException w:name="Subtle Emphasis" w:semiHidden="0" w:uiPriority="19" w:unhideWhenUsed="0" w:qFormat="1"/>
-    <w:lsdException w:name="Intense Emphasis" w:semiHidden="0" w:uiPriority="21" w:unhideWhenUsed="0" w:qFormat="1"/>
-    <w:lsdException w:name="Subtle Reference" w:semiHidden="0" w:uiPriority="31" w:unhideWhenUsed="0" w:qFormat="1"/>
-    <w:lsdException w:name="Intense Reference" w:semiHidden="0" w:uiPriority="32" w:unhideWhenUsed="0" w:qFormat="1"/>
-    <w:lsdException w:name="Book Title" w:semiHidden="0" w:uiPriority="33" w:unhideWhenUsed="0" w:qFormat="1"/>
-    <w:lsdException w:name="Bibliography" w:uiPriority="37"/>
-    <w:lsdException w:name="TOC Heading" w:uiPriority="39" w:qFormat="1"/>
+  <w:latentStyles w:defLockedState="0" w:defUIPriority="99" w:defSemiHidden="0" w:defUnhideWhenUsed="0" w:defQFormat="0" w:count="376">
+    <w:lsdException w:name="Normal" w:uiPriority="0" w:qFormat="1"/>
+    <w:lsdException w:name="heading 1" w:uiPriority="9" w:qFormat="1"/>
+    <w:lsdException w:name="heading 2" w:semiHidden="1" w:uiPriority="9" w:unhideWhenUsed="1" w:qFormat="1"/>
+    <w:lsdException w:name="heading 3" w:semiHidden="1" w:uiPriority="9" w:unhideWhenUsed="1" w:qFormat="1"/>
+    <w:lsdException w:name="heading 4" w:semiHidden="1" w:uiPriority="9" w:unhideWhenUsed="1" w:qFormat="1"/>
+    <w:lsdException w:name="heading 5" w:semiHidden="1" w:uiPriority="9" w:unhideWhenUsed="1" w:qFormat="1"/>
+    <w:lsdException w:name="heading 6" w:semiHidden="1" w:uiPriority="9" w:unhideWhenUsed="1" w:qFormat="1"/>
+    <w:lsdException w:name="heading 7" w:semiHidden="1" w:uiPriority="9" w:unhideWhenUsed="1" w:qFormat="1"/>
+    <w:lsdException w:name="heading 8" w:semiHidden="1" w:uiPriority="9" w:unhideWhenUsed="1" w:qFormat="1"/>
+    <w:lsdException w:name="heading 9" w:semiHidden="1" w:uiPriority="9" w:unhideWhenUsed="1" w:qFormat="1"/>
+    <w:lsdException w:name="index 1" w:semiHidden="1" w:unhideWhenUsed="1"/>
+    <w:lsdException w:name="index 2" w:semiHidden="1" w:unhideWhenUsed="1"/>
+    <w:lsdException w:name="index 3" w:semiHidden="1" w:unhideWhenUsed="1"/>
+    <w:lsdException w:name="index 4" w:semiHidden="1" w:unhideWhenUsed="1"/>
+    <w:lsdException w:name="index 5" w:semiHidden="1" w:unhideWhenUsed="1"/>
+    <w:lsdException w:name="index 6" w:semiHidden="1" w:unhideWhenUsed="1"/>
+    <w:lsdException w:name="index 7" w:semiHidden="1" w:unhideWhenUsed="1"/>
+    <w:lsdException w:name="index 8" w:semiHidden="1" w:unhideWhenUsed="1"/>
+    <w:lsdException w:name="index 9" w:semiHidden="1" w:unhideWhenUsed="1"/>
+    <w:lsdException w:name="toc 1" w:semiHidden="1" w:uiPriority="39" w:unhideWhenUsed="1"/>
+    <w:lsdException w:name="toc 2" w:semiHidden="1" w:uiPriority="39" w:unhideWhenUsed="1"/>
+    <w:lsdException w:name="toc 3" w:semiHidden="1" w:uiPriority="39" w:unhideWhenUsed="1"/>
+    <w:lsdException w:name="toc 4" w:semiHidden="1" w:uiPriority="39" w:unhideWhenUsed="1"/>
+    <w:lsdException w:name="toc 5" w:semiHidden="1" w:uiPriority="39" w:unhideWhenUsed="1"/>
+    <w:lsdException w:name="toc 6" w:semiHidden="1" w:uiPriority="39" w:unhideWhenUsed="1"/>
+    <w:lsdException w:name="toc 7" w:semiHidden="1" w:uiPriority="39" w:unhideWhenUsed="1"/>
+    <w:lsdException w:name="toc 8" w:semiHidden="1" w:uiPriority="39" w:unhideWhenUsed="1"/>
+    <w:lsdException w:name="toc 9" w:semiHidden="1" w:uiPriority="39" w:unhideWhenUsed="1"/>
+    <w:lsdException w:name="Normal Indent" w:semiHidden="1" w:unhideWhenUsed="1"/>
+    <w:lsdException w:name="footnote text" w:semiHidden="1" w:unhideWhenUsed="1"/>
+    <w:lsdException w:name="annotation text" w:semiHidden="1" w:unhideWhenUsed="1"/>
+    <w:lsdException w:name="header" w:semiHidden="1" w:unhideWhenUsed="1"/>
+    <w:lsdException w:name="footer" w:semiHidden="1" w:unhideWhenUsed="1"/>
+    <w:lsdException w:name="index heading" w:semiHidden="1" w:unhideWhenUsed="1"/>
+    <w:lsdException w:name="caption" w:semiHidden="1" w:uiPriority="35" w:unhideWhenUsed="1" w:qFormat="1"/>
+    <w:lsdException w:name="table of figures" w:semiHidden="1" w:unhideWhenUsed="1"/>
+    <w:lsdException w:name="envelope address" w:semiHidden="1" w:unhideWhenUsed="1"/>
+    <w:lsdException w:name="envelope return" w:semiHidden="1" w:unhideWhenUsed="1"/>
+    <w:lsdException w:name="footnote reference" w:semiHidden="1" w:unhideWhenUsed="1"/>
+    <w:lsdException w:name="annotation reference" w:semiHidden="1" w:unhideWhenUsed="1"/>
+    <w:lsdException w:name="line number" w:semiHidden="1" w:unhideWhenUsed="1"/>
+    <w:lsdException w:name="page number" w:semiHidden="1" w:unhideWhenUsed="1"/>
+    <w:lsdException w:name="endnote reference" w:semiHidden="1" w:unhideWhenUsed="1"/>
+    <w:lsdException w:name="endnote text" w:semiHidden="1" w:unhideWhenUsed="1"/>
+    <w:lsdException w:name="table of authorities" w:semiHidden="1" w:unhideWhenUsed="1"/>
+    <w:lsdException w:name="macro" w:semiHidden="1" w:unhideWhenUsed="1"/>
+    <w:lsdException w:name="toa heading" w:semiHidden="1" w:unhideWhenUsed="1"/>
+    <w:lsdException w:name="List" w:semiHidden="1" w:unhideWhenUsed="1"/>
+    <w:lsdException w:name="List Bullet" w:semiHidden="1" w:unhideWhenUsed="1"/>
+    <w:lsdException w:name="List Number" w:semiHidden="1" w:unhideWhenUsed="1"/>
+    <w:lsdException w:name="List 2" w:semiHidden="1" w:unhideWhenUsed="1"/>
+    <w:lsdException w:name="List 3" w:semiHidden="1" w:unhideWhenUsed="1"/>
+    <w:lsdException w:name="List 4" w:semiHidden="1" w:unhideWhenUsed="1"/>
+    <w:lsdException w:name="List 5" w:semiHidden="1" w:unhideWhenUsed="1"/>
+    <w:lsdException w:name="List Bullet 2" w:semiHidden="1" w:unhideWhenUsed="1"/>
+    <w:lsdException w:name="List Bullet 3" w:semiHidden="1" w:unhideWhenUsed="1"/>
+    <w:lsdException w:name="List Bullet 4" w:semiHidden="1" w:unhideWhenUsed="1"/>
+    <w:lsdException w:name="List Bullet 5" w:semiHidden="1" w:unhideWhenUsed="1"/>
+    <w:lsdException w:name="List Number 2" w:semiHidden="1" w:unhideWhenUsed="1"/>
+    <w:lsdException w:name="List Number 3" w:semiHidden="1" w:unhideWhenUsed="1"/>
+    <w:lsdException w:name="List Number 4" w:semiHidden="1" w:unhideWhenUsed="1"/>
+    <w:lsdException w:name="List Number 5" w:semiHidden="1" w:unhideWhenUsed="1"/>
+    <w:lsdException w:name="Title" w:uiPriority="10" w:qFormat="1"/>
+    <w:lsdException w:name="Closing" w:semiHidden="1" w:unhideWhenUsed="1"/>
+    <w:lsdException w:name="Signature" w:semiHidden="1" w:unhideWhenUsed="1"/>
+    <w:lsdException w:name="Default Paragraph Font" w:semiHidden="1" w:uiPriority="1" w:unhideWhenUsed="1"/>
+    <w:lsdException w:name="Body Text" w:semiHidden="1" w:unhideWhenUsed="1"/>
+    <w:lsdException w:name="Body Text Indent" w:semiHidden="1" w:unhideWhenUsed="1"/>
+    <w:lsdException w:name="List Continue" w:semiHidden="1" w:unhideWhenUsed="1"/>
+    <w:lsdException w:name="List Continue 2" w:semiHidden="1" w:unhideWhenUsed="1"/>
+    <w:lsdException w:name="List Continue 3" w:semiHidden="1" w:unhideWhenUsed="1"/>
+    <w:lsdException w:name="List Continue 4" w:semiHidden="1" w:unhideWhenUsed="1"/>
+    <w:lsdException w:name="List Continue 5" w:semiHidden="1" w:unhideWhenUsed="1"/>
+    <w:lsdException w:name="Message Header" w:semiHidden="1" w:unhideWhenUsed="1"/>
+    <w:lsdException w:name="Subtitle" w:uiPriority="11" w:qFormat="1"/>
+    <w:lsdException w:name="Salutation" w:semiHidden="1" w:unhideWhenUsed="1"/>
+    <w:lsdException w:name="Date" w:semiHidden="1" w:unhideWhenUsed="1"/>
+    <w:lsdException w:name="Body Text First Indent" w:semiHidden="1" w:unhideWhenUsed="1"/>
+    <w:lsdException w:name="Body Text First Indent 2" w:semiHidden="1" w:unhideWhenUsed="1"/>
+    <w:lsdException w:name="Note Heading" w:semiHidden="1" w:unhideWhenUsed="1"/>
+    <w:lsdException w:name="Body Text 2" w:semiHidden="1" w:unhideWhenUsed="1"/>
+    <w:lsdException w:name="Body Text 3" w:semiHidden="1" w:unhideWhenUsed="1"/>
+    <w:lsdException w:name="Body Text Indent 2" w:semiHidden="1" w:unhideWhenUsed="1"/>
+    <w:lsdException w:name="Body Text Indent 3" w:semiHidden="1" w:unhideWhenUsed="1"/>
+    <w:lsdException w:name="Block Text" w:semiHidden="1" w:unhideWhenUsed="1"/>
+    <w:lsdException w:name="Hyperlink" w:semiHidden="1" w:unhideWhenUsed="1"/>
+    <w:lsdException w:name="FollowedHyperlink" w:semiHidden="1" w:unhideWhenUsed="1"/>
+    <w:lsdException w:name="Strong" w:uiPriority="22" w:qFormat="1"/>
+    <w:lsdException w:name="Emphasis" w:uiPriority="20" w:qFormat="1"/>
+    <w:lsdException w:name="Document Map" w:semiHidden="1" w:unhideWhenUsed="1"/>
+    <w:lsdException w:name="Plain Text" w:semiHidden="1" w:unhideWhenUsed="1"/>
+    <w:lsdException w:name="E-mail Signature" w:semiHidden="1" w:unhideWhenUsed="1"/>
+    <w:lsdException w:name="HTML Top of Form" w:semiHidden="1" w:unhideWhenUsed="1"/>
+    <w:lsdException w:name="HTML Bottom of Form" w:semiHidden="1" w:unhideWhenUsed="1"/>
+    <w:lsdException w:name="Normal (Web)" w:semiHidden="1" w:unhideWhenUsed="1"/>
+    <w:lsdException w:name="HTML Acronym" w:semiHidden="1" w:unhideWhenUsed="1"/>
+    <w:lsdException w:name="HTML Address" w:semiHidden="1" w:unhideWhenUsed="1"/>
+    <w:lsdException w:name="HTML Cite" w:semiHidden="1" w:unhideWhenUsed="1"/>
+    <w:lsdException w:name="HTML Code" w:semiHidden="1" w:unhideWhenUsed="1"/>
+    <w:lsdException w:name="HTML Definition" w:semiHidden="1" w:unhideWhenUsed="1"/>
+    <w:lsdException w:name="HTML Keyboard" w:semiHidden="1" w:unhideWhenUsed="1"/>
+    <w:lsdException w:name="HTML Preformatted" w:semiHidden="1" w:unhideWhenUsed="1"/>
+    <w:lsdException w:name="HTML Sample" w:semiHidden="1" w:unhideWhenUsed="1"/>
+    <w:lsdException w:name="HTML Typewriter" w:semiHidden="1" w:unhideWhenUsed="1"/>
+    <w:lsdException w:name="HTML Variable" w:semiHidden="1" w:unhideWhenUsed="1"/>
+    <w:lsdException w:name="Normal Table" w:semiHidden="1" w:unhideWhenUsed="1"/>
+    <w:lsdException w:name="annotation subject" w:semiHidden="1" w:unhideWhenUsed="1"/>
+    <w:lsdException w:name="No List" w:semiHidden="1" w:unhideWhenUsed="1"/>
+    <w:lsdException w:name="Outline List 1" w:semiHidden="1" w:unhideWhenUsed="1"/>
+    <w:lsdException w:name="Outline List 2" w:semiHidden="1" w:unhideWhenUsed="1"/>
+    <w:lsdException w:name="Outline List 3" w:semiHidden="1" w:unhideWhenUsed="1"/>
+    <w:lsdException w:name="Table Simple 1" w:semiHidden="1" w:unhideWhenUsed="1"/>
+    <w:lsdException w:name="Table Simple 2" w:semiHidden="1" w:unhideWhenUsed="1"/>
+    <w:lsdException w:name="Table Simple 3" w:semiHidden="1" w:unhideWhenUsed="1"/>
+    <w:lsdException w:name="Table Classic 1" w:semiHidden="1" w:unhideWhenUsed="1"/>
+    <w:lsdException w:name="Table Classic 2" w:semiHidden="1" w:unhideWhenUsed="1"/>
+    <w:lsdException w:name="Table Classic 3" w:semiHidden="1" w:unhideWhenUsed="1"/>
+    <w:lsdException w:name="Table Classic 4" w:semiHidden="1" w:unhideWhenUsed="1"/>
+    <w:lsdException w:name="Table Colorful 1" w:semiHidden="1" w:unhideWhenUsed="1"/>
+    <w:lsdException w:name="Table Colorful 2" w:semiHidden="1" w:unhideWhenUsed="1"/>
+    <w:lsdException w:name="Table Colorful 3" w:semiHidden="1" w:unhideWhenUsed="1"/>
+    <w:lsdException w:name="Table Columns 1" w:semiHidden="1" w:unhideWhenUsed="1"/>
+    <w:lsdException w:name="Table Columns 2" w:semiHidden="1" w:unhideWhenUsed="1"/>
+    <w:lsdException w:name="Table Columns 3" w:semiHidden="1" w:unhideWhenUsed="1"/>
+    <w:lsdException w:name="Table Columns 4" w:semiHidden="1" w:unhideWhenUsed="1"/>
+    <w:lsdException w:name="Table Columns 5" w:semiHidden="1" w:unhideWhenUsed="1"/>
+    <w:lsdException w:name="Table Grid 1" w:semiHidden="1" w:unhideWhenUsed="1"/>
+    <w:lsdException w:name="Table Grid 2" w:semiHidden="1" w:unhideWhenUsed="1"/>
+    <w:lsdException w:name="Table Grid 3" w:semiHidden="1" w:unhideWhenUsed="1"/>
+    <w:lsdException w:name="Table Grid 4" w:semiHidden="1" w:unhideWhenUsed="1"/>
+    <w:lsdException w:name="Table Grid 5" w:semiHidden="1" w:unhideWhenUsed="1"/>
+    <w:lsdException w:name="Table Grid 6" w:semiHidden="1" w:unhideWhenUsed="1"/>
+    <w:lsdException w:name="Table Grid 7" w:semiHidden="1" w:unhideWhenUsed="1"/>
+    <w:lsdException w:name="Table Grid 8" w:semiHidden="1" w:unhideWhenUsed="1"/>
+    <w:lsdException w:name="Table List 1" w:semiHidden="1" w:unhideWhenUsed="1"/>
+    <w:lsdException w:name="Table List 2" w:semiHidden="1" w:unhideWhenUsed="1"/>
+    <w:lsdException w:name="Table List 3" w:semiHidden="1" w:unhideWhenUsed="1"/>
+    <w:lsdException w:name="Table List 4" w:semiHidden="1" w:unhideWhenUsed="1"/>
+    <w:lsdException w:name="Table List 5" w:semiHidden="1" w:unhideWhenUsed="1"/>
+    <w:lsdException w:name="Table List 6" w:semiHidden="1" w:unhideWhenUsed="1"/>
+    <w:lsdException w:name="Table List 7" w:semiHidden="1" w:unhideWhenUsed="1"/>
+    <w:lsdException w:name="Table List 8" w:semiHidden="1" w:unhideWhenUsed="1"/>
+    <w:lsdException w:name="Table 3D effects 1" w:semiHidden="1" w:unhideWhenUsed="1"/>
+    <w:lsdException w:name="Table 3D effects 2" w:semiHidden="1" w:unhideWhenUsed="1"/>
+    <w:lsdException w:name="Table 3D effects 3" w:semiHidden="1" w:unhideWhenUsed="1"/>
+    <w:lsdException w:name="Table Contemporary" w:semiHidden="1" w:unhideWhenUsed="1"/>
+    <w:lsdException w:name="Table Elegant" w:semiHidden="1" w:unhideWhenUsed="1"/>
+    <w:lsdException w:name="Table Professional" w:semiHidden="1" w:unhideWhenUsed="1"/>
+    <w:lsdException w:name="Table Subtle 1" w:semiHidden="1" w:unhideWhenUsed="1"/>
+    <w:lsdException w:name="Table Subtle 2" w:semiHidden="1" w:unhideWhenUsed="1"/>
+    <w:lsdException w:name="Table Web 1" w:semiHidden="1" w:unhideWhenUsed="1"/>
+    <w:lsdException w:name="Table Web 2" w:semiHidden="1" w:unhideWhenUsed="1"/>
+    <w:lsdException w:name="Table Web 3" w:semiHidden="1" w:unhideWhenUsed="1"/>
+    <w:lsdException w:name="Balloon Text" w:semiHidden="1" w:unhideWhenUsed="1"/>
+    <w:lsdException w:name="Table Grid" w:semiHidden="1" w:uiPriority="59" w:unhideWhenUsed="1"/>
+    <w:lsdException w:name="Table Theme" w:semiHidden="1" w:unhideWhenUsed="1"/>
+    <w:lsdException w:name="Placeholder Text" w:semiHidden="1"/>
+    <w:lsdException w:name="No Spacing" w:uiPriority="1" w:qFormat="1"/>
+    <w:lsdException w:name="Light Shading" w:uiPriority="60"/>
+    <w:lsdException w:name="Light List" w:uiPriority="61"/>
+    <w:lsdException w:name="Light Grid" w:uiPriority="62"/>
+    <w:lsdException w:name="Medium Shading 1" w:uiPriority="63"/>
+    <w:lsdException w:name="Medium Shading 2" w:uiPriority="64"/>
+    <w:lsdException w:name="Medium List 1" w:uiPriority="65"/>
+    <w:lsdException w:name="Medium List 2" w:uiPriority="66"/>
+    <w:lsdException w:name="Medium Grid 1" w:uiPriority="67"/>
+    <w:lsdException w:name="Medium Grid 2" w:uiPriority="68"/>
+    <w:lsdException w:name="Medium Grid 3" w:uiPriority="69"/>
+    <w:lsdException w:name="Dark List" w:uiPriority="70"/>
+    <w:lsdException w:name="Colorful Shading" w:uiPriority="71"/>
+    <w:lsdException w:name="Colorful List" w:uiPriority="72"/>
+    <w:lsdException w:name="Colorful Grid" w:uiPriority="73"/>
+    <w:lsdException w:name="Light Shading Accent 1" w:uiPriority="60"/>
+    <w:lsdException w:name="Light List Accent 1" w:uiPriority="61"/>
+    <w:lsdException w:name="Light Grid Accent 1" w:uiPriority="62"/>
+    <w:lsdException w:name="Medium Shading 1 Accent 1" w:uiPriority="63"/>
+    <w:lsdException w:name="Medium Shading 2 Accent 1" w:uiPriority="64"/>
+    <w:lsdException w:name="Medium List 1 Accent 1" w:uiPriority="65"/>
+    <w:lsdException w:name="Revision" w:semiHidden="1"/>
+    <w:lsdException w:name="List Paragraph" w:uiPriority="34" w:qFormat="1"/>
+    <w:lsdException w:name="Quote" w:uiPriority="29" w:qFormat="1"/>
+    <w:lsdException w:name="Intense Quote" w:uiPriority="30" w:qFormat="1"/>
+    <w:lsdException w:name="Medium List 2 Accent 1" w:uiPriority="66"/>
+    <w:lsdException w:name="Medium Grid 1 Accent 1" w:uiPriority="67"/>
+    <w:lsdException w:name="Medium Grid 2 Accent 1" w:uiPriority="68"/>
+    <w:lsdException w:name="Medium Grid 3 Accent 1" w:uiPriority="69"/>
+    <w:lsdException w:name="Dark List Accent 1" w:uiPriority="70"/>
+    <w:lsdException w:name="Colorful Shading Accent 1" w:uiPriority="71"/>
+    <w:lsdException w:name="Colorful List Accent 1" w:uiPriority="72"/>
+    <w:lsdException w:name="Colorful Grid Accent 1" w:uiPriority="73"/>
+    <w:lsdException w:name="Light Shading Accent 2" w:uiPriority="60"/>
+    <w:lsdException w:name="Light List Accent 2" w:uiPriority="61"/>
+    <w:lsdException w:name="Light Grid Accent 2" w:uiPriority="62"/>
+    <w:lsdException w:name="Medium Shading 1 Accent 2" w:uiPriority="63"/>
+    <w:lsdException w:name="Medium Shading 2 Accent 2" w:uiPriority="64"/>
+    <w:lsdException w:name="Medium List 1 Accent 2" w:uiPriority="65"/>
+    <w:lsdException w:name="Medium List 2 Accent 2" w:uiPriority="66"/>
+    <w:lsdException w:name="Medium Grid 1 Accent 2" w:uiPriority="67"/>
+    <w:lsdException w:name="Medium Grid 2 Accent 2" w:uiPriority="68"/>
+    <w:lsdException w:name="Medium Grid 3 Accent 2" w:uiPriority="69"/>
+    <w:lsdException w:name="Dark List Accent 2" w:uiPriority="70"/>
+    <w:lsdException w:name="Colorful Shading Accent 2" w:uiPriority="71"/>
+    <w:lsdException w:name="Colorful List Accent 2" w:uiPriority="72"/>
+    <w:lsdException w:name="Colorful Grid Accent 2" w:uiPriority="73"/>
+    <w:lsdException w:name="Light Shading Accent 3" w:uiPriority="60"/>
+    <w:lsdException w:name="Light List Accent 3" w:uiPriority="61"/>
+    <w:lsdException w:name="Light Grid Accent 3" w:uiPriority="62"/>
+    <w:lsdException w:name="Medium Shading 1 Accent 3" w:uiPriority="63"/>
+    <w:lsdException w:name="Medium Shading 2 Accent 3" w:uiPriority="64"/>
+    <w:lsdException w:name="Medium List 1 Accent 3" w:uiPriority="65"/>
+    <w:lsdException w:name="Medium List 2 Accent 3" w:uiPriority="66"/>
+    <w:lsdException w:name="Medium Grid 1 Accent 3" w:uiPriority="67"/>
+    <w:lsdException w:name="Medium Grid 2 Accent 3" w:uiPriority="68"/>
+    <w:lsdException w:name="Medium Grid 3 Accent 3" w:uiPriority="69"/>
+    <w:lsdException w:name="Dark List Accent 3" w:uiPriority="70"/>
+    <w:lsdException w:name="Colorful Shading Accent 3" w:uiPriority="71"/>
+    <w:lsdException w:name="Colorful List Accent 3" w:uiPriority="72"/>
+    <w:lsdException w:name="Colorful Grid Accent 3" w:uiPriority="73"/>
+    <w:lsdException w:name="Light Shading Accent 4" w:uiPriority="60"/>
+    <w:lsdException w:name="Light List Accent 4" w:uiPriority="61"/>
+    <w:lsdException w:name="Light Grid Accent 4" w:uiPriority="62"/>
+    <w:lsdException w:name="Medium Shading 1 Accent 4" w:uiPriority="63"/>
+    <w:lsdException w:name="Medium Shading 2 Accent 4" w:uiPriority="64"/>
+    <w:lsdException w:name="Medium List 1 Accent 4" w:uiPriority="65"/>
+    <w:lsdException w:name="Medium List 2 Accent 4" w:uiPriority="66"/>
+    <w:lsdException w:name="Medium Grid 1 Accent 4" w:uiPriority="67"/>
+    <w:lsdException w:name="Medium Grid 2 Accent 4" w:uiPriority="68"/>
+    <w:lsdException w:name="Medium Grid 3 Accent 4" w:uiPriority="69"/>
+    <w:lsdException w:name="Dark List Accent 4" w:uiPriority="70"/>
+    <w:lsdException w:name="Colorful Shading Accent 4" w:uiPriority="71"/>
+    <w:lsdException w:name="Colorful List Accent 4" w:uiPriority="72"/>
+    <w:lsdException w:name="Colorful Grid Accent 4" w:uiPriority="73"/>
+    <w:lsdException w:name="Light Shading Accent 5" w:uiPriority="60"/>
+    <w:lsdException w:name="Light List Accent 5" w:uiPriority="61"/>
+    <w:lsdException w:name="Light Grid Accent 5" w:uiPriority="62"/>
+    <w:lsdException w:name="Medium Shading 1 Accent 5" w:uiPriority="63"/>
+    <w:lsdException w:name="Medium Shading 2 Accent 5" w:uiPriority="64"/>
+    <w:lsdException w:name="Medium List 1 Accent 5" w:uiPriority="65"/>
+    <w:lsdException w:name="Medium List 2 Accent 5" w:uiPriority="66"/>
+    <w:lsdException w:name="Medium Grid 1 Accent 5" w:uiPriority="67"/>
+    <w:lsdException w:name="Medium Grid 2 Accent 5" w:uiPriority="68"/>
+    <w:lsdException w:name="Medium Grid 3 Accent 5" w:uiPriority="69"/>
+    <w:lsdException w:name="Dark List Accent 5" w:uiPriority="70"/>
+    <w:lsdException w:name="Colorful Shading Accent 5" w:uiPriority="71"/>
+    <w:lsdException w:name="Colorful List Accent 5" w:uiPriority="72"/>
+    <w:lsdException w:name="Colorful Grid Accent 5" w:uiPriority="73"/>
+    <w:lsdException w:name="Light Shading Accent 6" w:uiPriority="60"/>
+    <w:lsdException w:name="Light List Accent 6" w:uiPriority="61"/>
+    <w:lsdException w:name="Light Grid Accent 6" w:uiPriority="62"/>
+    <w:lsdException w:name="Medium Shading 1 Accent 6" w:uiPriority="63"/>
+    <w:lsdException w:name="Medium Shading 2 Accent 6" w:uiPriority="64"/>
+    <w:lsdException w:name="Medium List 1 Accent 6" w:uiPriority="65"/>
+    <w:lsdException w:name="Medium List 2 Accent 6" w:uiPriority="66"/>
+    <w:lsdException w:name="Medium Grid 1 Accent 6" w:uiPriority="67"/>
+    <w:lsdException w:name="Medium Grid 2 Accent 6" w:uiPriority="68"/>
+    <w:lsdException w:name="Medium Grid 3 Accent 6" w:uiPriority="69"/>
+    <w:lsdException w:name="Dark List Accent 6" w:uiPriority="70"/>
+    <w:lsdException w:name="Colorful Shading Accent 6" w:uiPriority="71"/>
+    <w:lsdException w:name="Colorful List Accent 6" w:uiPriority="72"/>
+    <w:lsdException w:name="Colorful Grid Accent 6" w:uiPriority="73"/>
+    <w:lsdException w:name="Subtle Emphasis" w:uiPriority="19" w:qFormat="1"/>
+    <w:lsdException w:name="Intense Emphasis" w:uiPriority="21" w:qFormat="1"/>
+    <w:lsdException w:name="Subtle Reference" w:uiPriority="31" w:qFormat="1"/>
+    <w:lsdException w:name="Intense Reference" w:uiPriority="32" w:qFormat="1"/>
+    <w:lsdException w:name="Book Title" w:uiPriority="33" w:qFormat="1"/>
+    <w:lsdException w:name="Bibliography" w:semiHidden="1" w:uiPriority="37" w:unhideWhenUsed="1"/>
+    <w:lsdException w:name="TOC Heading" w:semiHidden="1" w:uiPriority="39" w:unhideWhenUsed="1" w:qFormat="1"/>
+    <w:lsdException w:name="Plain Table 1" w:uiPriority="41"/>
+    <w:lsdException w:name="Plain Table 2" w:uiPriority="42"/>
+    <w:lsdException w:name="Plain Table 3" w:uiPriority="43"/>
+    <w:lsdException w:name="Plain Table 4" w:uiPriority="44"/>
+    <w:lsdException w:name="Plain Table 5" w:uiPriority="45"/>
+    <w:lsdException w:name="Grid Table Light" w:uiPriority="40"/>
+    <w:lsdException w:name="Grid Table 1 Light" w:uiPriority="46"/>
+    <w:lsdException w:name="Grid Table 2" w:uiPriority="47"/>
+    <w:lsdException w:name="Grid Table 3" w:uiPriority="48"/>
+    <w:lsdException w:name="Grid Table 4" w:uiPriority="49"/>
+    <w:lsdException w:name="Grid Table 5 Dark" w:uiPriority="50"/>
+    <w:lsdException w:name="Grid Table 6 Colorful" w:uiPriority="51"/>
+    <w:lsdException w:name="Grid Table 7 Colorful" w:uiPriority="52"/>
+    <w:lsdException w:name="Grid Table 1 Light Accent 1" w:uiPriority="46"/>
+    <w:lsdException w:name="Grid Table 2 Accent 1" w:uiPriority="47"/>
+    <w:lsdException w:name="Grid Table 3 Accent 1" w:uiPriority="48"/>
+    <w:lsdException w:name="Grid Table 4 Accent 1" w:uiPriority="49"/>
+    <w:lsdException w:name="Grid Table 5 Dark Accent 1" w:uiPriority="50"/>
+    <w:lsdException w:name="Grid Table 6 Colorful Accent 1" w:uiPriority="51"/>
+    <w:lsdException w:name="Grid Table 7 Colorful Accent 1" w:uiPriority="52"/>
+    <w:lsdException w:name="Grid Table 1 Light Accent 2" w:uiPriority="46"/>
+    <w:lsdException w:name="Grid Table 2 Accent 2" w:uiPriority="47"/>
+    <w:lsdException w:name="Grid Table 3 Accent 2" w:uiPriority="48"/>
+    <w:lsdException w:name="Grid Table 4 Accent 2" w:uiPriority="49"/>
+    <w:lsdException w:name="Grid Table 5 Dark Accent 2" w:uiPriority="50"/>
+    <w:lsdException w:name="Grid Table 6 Colorful Accent 2" w:uiPriority="51"/>
+    <w:lsdException w:name="Grid Table 7 Colorful Accent 2" w:uiPriority="52"/>
+    <w:lsdException w:name="Grid Table 1 Light Accent 3" w:uiPriority="46"/>
+    <w:lsdException w:name="Grid Table 2 Accent 3" w:uiPriority="47"/>
+    <w:lsdException w:name="Grid Table 3 Accent 3" w:uiPriority="48"/>
+    <w:lsdException w:name="Grid Table 4 Accent 3" w:uiPriority="49"/>
+    <w:lsdException w:name="Grid Table 5 Dark Accent 3" w:uiPriority="50"/>
+    <w:lsdException w:name="Grid Table 6 Colorful Accent 3" w:uiPriority="51"/>
+    <w:lsdException w:name="Grid Table 7 Colorful Accent 3" w:uiPriority="52"/>
+    <w:lsdException w:name="Grid Table 1 Light Accent 4" w:uiPriority="46"/>
+    <w:lsdException w:name="Grid Table 2 Accent 4" w:uiPriority="47"/>
+    <w:lsdException w:name="Grid Table 3 Accent 4" w:uiPriority="48"/>
+    <w:lsdException w:name="Grid Table 4 Accent 4" w:uiPriority="49"/>
+    <w:lsdException w:name="Grid Table 5 Dark Accent 4" w:uiPriority="50"/>
+    <w:lsdException w:name="Grid Table 6 Colorful Accent 4" w:uiPriority="51"/>
+    <w:lsdException w:name="Grid Table 7 Colorful Accent 4" w:uiPriority="52"/>
+    <w:lsdException w:name="Grid Table 1 Light Accent 5" w:uiPriority="46"/>
+    <w:lsdException w:name="Grid Table 2 Accent 5" w:uiPriority="47"/>
+    <w:lsdException w:name="Grid Table 3 Accent 5" w:uiPriority="48"/>
+    <w:lsdException w:name="Grid Table 4 Accent 5" w:uiPriority="49"/>
+    <w:lsdException w:name="Grid Table 5 Dark Accent 5" w:uiPriority="50"/>
+    <w:lsdException w:name="Grid Table 6 Colorful Accent 5" w:uiPriority="51"/>
+    <w:lsdException w:name="Grid Table 7 Colorful Accent 5" w:uiPriority="52"/>
+    <w:lsdException w:name="Grid Table 1 Light Accent 6" w:uiPriority="46"/>
+    <w:lsdException w:name="Grid Table 2 Accent 6" w:uiPriority="47"/>
+    <w:lsdException w:name="Grid Table 3 Accent 6" w:uiPriority="48"/>
+    <w:lsdException w:name="Grid Table 4 Accent 6" w:uiPriority="49"/>
+    <w:lsdException w:name="Grid Table 5 Dark Accent 6" w:uiPriority="50"/>
+    <w:lsdException w:name="Grid Table 6 Colorful Accent 6" w:uiPriority="51"/>
+    <w:lsdException w:name="Grid Table 7 Colorful Accent 6" w:uiPriority="52"/>
+    <w:lsdException w:name="List Table 1 Light" w:uiPriority="46"/>
+    <w:lsdException w:name="List Table 2" w:uiPriority="47"/>
+    <w:lsdException w:name="List Table 3" w:uiPriority="48"/>
+    <w:lsdException w:name="List Table 4" w:uiPriority="49"/>
+    <w:lsdException w:name="List Table 5 Dark" w:uiPriority="50"/>
+    <w:lsdException w:name="List Table 6 Colorful" w:uiPriority="51"/>
+    <w:lsdException w:name="List Table 7 Colorful" w:uiPriority="52"/>
+    <w:lsdException w:name="List Table 1 Light Accent 1" w:uiPriority="46"/>
+    <w:lsdException w:name="List Table 2 Accent 1" w:uiPriority="47"/>
+    <w:lsdException w:name="List Table 3 Accent 1" w:uiPriority="48"/>
+    <w:lsdException w:name="List Table 4 Accent 1" w:uiPriority="49"/>
+    <w:lsdException w:name="List Table 5 Dark Accent 1" w:uiPriority="50"/>
+    <w:lsdException w:name="List Table 6 Colorful Accent 1" w:uiPriority="51"/>
+    <w:lsdException w:name="List Table 7 Colorful Accent 1" w:uiPriority="52"/>
+    <w:lsdException w:name="List Table 1 Light Accent 2" w:uiPriority="46"/>
+    <w:lsdException w:name="List Table 2 Accent 2" w:uiPriority="47"/>
+    <w:lsdException w:name="List Table 3 Accent 2" w:uiPriority="48"/>
+    <w:lsdException w:name="List Table 4 Accent 2" w:uiPriority="49"/>
+    <w:lsdException w:name="List Table 5 Dark Accent 2" w:uiPriority="50"/>
+    <w:lsdException w:name="List Table 6 Colorful Accent 2" w:uiPriority="51"/>
+    <w:lsdException w:name="List Table 7 Colorful Accent 2" w:uiPriority="52"/>
+    <w:lsdException w:name="List Table 1 Light Accent 3" w:uiPriority="46"/>
+    <w:lsdException w:name="List Table 2 Accent 3" w:uiPriority="47"/>
+    <w:lsdException w:name="List Table 3 Accent 3" w:uiPriority="48"/>
+    <w:lsdException w:name="List Table 4 Accent 3" w:uiPriority="49"/>
+    <w:lsdException w:name="List Table 5 Dark Accent 3" w:uiPriority="50"/>
+    <w:lsdException w:name="List Table 6 Colorful Accent 3" w:uiPriority="51"/>
+    <w:lsdException w:name="List Table 7 Colorful Accent 3" w:uiPriority="52"/>
+    <w:lsdException w:name="List Table 1 Light Accent 4" w:uiPriority="46"/>
+    <w:lsdException w:name="List Table 2 Accent 4" w:uiPriority="47"/>
+    <w:lsdException w:name="List Table 3 Accent 4" w:uiPriority="48"/>
+    <w:lsdException w:name="List Table 4 Accent 4" w:uiPriority="49"/>
+    <w:lsdException w:name="List Table 5 Dark Accent 4" w:uiPriority="50"/>
+    <w:lsdException w:name="List Table 6 Colorful Accent 4" w:uiPriority="51"/>
+    <w:lsdException w:name="List Table 7 Colorful Accent 4" w:uiPriority="52"/>
+    <w:lsdException w:name="List Table 1 Light Accent 5" w:uiPriority="46"/>
+    <w:lsdException w:name="List Table 2 Accent 5" w:uiPriority="47"/>
+    <w:lsdException w:name="List Table 3 Accent 5" w:uiPriority="48"/>
+    <w:lsdException w:name="List Table 4 Accent 5" w:uiPriority="49"/>
+    <w:lsdException w:name="List Table 5 Dark Accent 5" w:uiPriority="50"/>
+    <w:lsdException w:name="List Table 6 Colorful Accent 5" w:uiPriority="51"/>
+    <w:lsdException w:name="List Table 7 Colorful Accent 5" w:uiPriority="52"/>
+    <w:lsdException w:name="List Table 1 Light Accent 6" w:uiPriority="46"/>
+    <w:lsdException w:name="List Table 2 Accent 6" w:uiPriority="47"/>
+    <w:lsdException w:name="List Table 3 Accent 6" w:uiPriority="48"/>
+    <w:lsdException w:name="List Table 4 Accent 6" w:uiPriority="49"/>
+    <w:lsdException w:name="List Table 5 Dark Accent 6" w:uiPriority="50"/>
+    <w:lsdException w:name="List Table 6 Colorful Accent 6" w:uiPriority="51"/>
+    <w:lsdException w:name="List Table 7 Colorful Accent 6" w:uiPriority="52"/>
+    <w:lsdException w:name="Mention" w:semiHidden="1" w:unhideWhenUsed="1"/>
+    <w:lsdException w:name="Smart Hyperlink" w:semiHidden="1" w:unhideWhenUsed="1"/>
+    <w:lsdException w:name="Hashtag" w:semiHidden="1" w:unhideWhenUsed="1"/>
+    <w:lsdException w:name="Unresolved Mention" w:semiHidden="1" w:unhideWhenUsed="1"/>
+    <w:lsdException w:name="Smart Link" w:semiHidden="1" w:unhideWhenUsed="1"/>
   </w:latentStyles>
   <w:style w:type="paragraph" w:default="1" w:styleId="Standard">
     <w:name w:val="Normal"/>
@@ -2827,947 +3978,6 @@
     </w:pPr>
   </w:style>
 </w:styles>
-</file>
-
-<file path=word/stylesWithEffects.xml><?xml version="1.0" encoding="utf-8"?>
-<w:styles xmlns:wpc="http://schemas.microsoft.com/office/word/2010/wordprocessingCanvas" xmlns:mc="http://schemas.openxmlformats.org/markup-compatibility/2006" xmlns:o="urn:schemas-microsoft-com:office:office" xmlns:r="http://schemas.openxmlformats.org/officeDocument/2006/relationships" xmlns:m="http://schemas.openxmlformats.org/officeDocument/2006/math" xmlns:v="urn:schemas-microsoft-com:vml" xmlns:wp14="http://schemas.microsoft.com/office/word/2010/wordprocessingDrawing" xmlns:wp="http://schemas.openxmlformats.org/drawingml/2006/wordprocessingDrawing" xmlns:w10="urn:schemas-microsoft-com:office:word" xmlns:w="http://schemas.openxmlformats.org/wordprocessingml/2006/main" xmlns:w14="http://schemas.microsoft.com/office/word/2010/wordml" xmlns:wpg="http://schemas.microsoft.com/office/word/2010/wordprocessingGroup" xmlns:wpi="http://schemas.microsoft.com/office/word/2010/wordprocessingInk" xmlns:wne="http://schemas.microsoft.com/office/word/2006/wordml" xmlns:wps="http://schemas.microsoft.com/office/word/2010/wordprocessingShape" mc:Ignorable="w14 wp14">
-  <w:docDefaults>
-    <w:rPrDefault>
-      <w:rPr>
-        <w:rFonts w:asciiTheme="minorHAnsi" w:eastAsiaTheme="minorHAnsi" w:hAnsiTheme="minorHAnsi" w:cstheme="minorBidi"/>
-        <w:sz w:val="24"/>
-        <w:szCs w:val="24"/>
-        <w:lang w:val="de-DE" w:eastAsia="en-US" w:bidi="ar-SA"/>
-      </w:rPr>
-    </w:rPrDefault>
-    <w:pPrDefault>
-      <w:pPr>
-        <w:spacing w:after="200" w:line="276" w:lineRule="auto"/>
-      </w:pPr>
-    </w:pPrDefault>
-  </w:docDefaults>
-  <w:latentStyles w:defLockedState="0" w:defUIPriority="99" w:defSemiHidden="1" w:defUnhideWhenUsed="1" w:defQFormat="0" w:count="267">
-    <w:lsdException w:name="Normal" w:semiHidden="0" w:uiPriority="0" w:unhideWhenUsed="0" w:qFormat="1"/>
-    <w:lsdException w:name="heading 1" w:semiHidden="0" w:uiPriority="9" w:unhideWhenUsed="0" w:qFormat="1"/>
-    <w:lsdException w:name="heading 2" w:uiPriority="9" w:qFormat="1"/>
-    <w:lsdException w:name="heading 3" w:uiPriority="9" w:qFormat="1"/>
-    <w:lsdException w:name="heading 4" w:uiPriority="9" w:qFormat="1"/>
-    <w:lsdException w:name="heading 5" w:uiPriority="9" w:qFormat="1"/>
-    <w:lsdException w:name="heading 6" w:uiPriority="9" w:qFormat="1"/>
-    <w:lsdException w:name="heading 7" w:uiPriority="9" w:qFormat="1"/>
-    <w:lsdException w:name="heading 8" w:uiPriority="9" w:qFormat="1"/>
-    <w:lsdException w:name="heading 9" w:uiPriority="9" w:qFormat="1"/>
-    <w:lsdException w:name="toc 1" w:uiPriority="39"/>
-    <w:lsdException w:name="toc 2" w:uiPriority="39"/>
-    <w:lsdException w:name="toc 3" w:uiPriority="39"/>
-    <w:lsdException w:name="toc 4" w:uiPriority="39"/>
-    <w:lsdException w:name="toc 5" w:uiPriority="39"/>
-    <w:lsdException w:name="toc 6" w:uiPriority="39"/>
-    <w:lsdException w:name="toc 7" w:uiPriority="39"/>
-    <w:lsdException w:name="toc 8" w:uiPriority="39"/>
-    <w:lsdException w:name="toc 9" w:uiPriority="39"/>
-    <w:lsdException w:name="caption" w:uiPriority="35" w:qFormat="1"/>
-    <w:lsdException w:name="Title" w:semiHidden="0" w:uiPriority="10" w:unhideWhenUsed="0" w:qFormat="1"/>
-    <w:lsdException w:name="Default Paragraph Font" w:uiPriority="1"/>
-    <w:lsdException w:name="Subtitle" w:semiHidden="0" w:uiPriority="11" w:unhideWhenUsed="0" w:qFormat="1"/>
-    <w:lsdException w:name="Strong" w:semiHidden="0" w:uiPriority="22" w:unhideWhenUsed="0" w:qFormat="1"/>
-    <w:lsdException w:name="Emphasis" w:semiHidden="0" w:uiPriority="20" w:unhideWhenUsed="0" w:qFormat="1"/>
-    <w:lsdException w:name="Table Grid" w:uiPriority="59"/>
-    <w:lsdException w:name="Placeholder Text" w:unhideWhenUsed="0"/>
-    <w:lsdException w:name="No Spacing" w:semiHidden="0" w:uiPriority="1" w:unhideWhenUsed="0" w:qFormat="1"/>
-    <w:lsdException w:name="Light Shading" w:semiHidden="0" w:uiPriority="60" w:unhideWhenUsed="0"/>
-    <w:lsdException w:name="Light List" w:semiHidden="0" w:uiPriority="61" w:unhideWhenUsed="0"/>
-    <w:lsdException w:name="Light Grid" w:semiHidden="0" w:uiPriority="62" w:unhideWhenUsed="0"/>
-    <w:lsdException w:name="Medium Shading 1" w:semiHidden="0" w:uiPriority="63" w:unhideWhenUsed="0"/>
-    <w:lsdException w:name="Medium Shading 2" w:semiHidden="0" w:uiPriority="64" w:unhideWhenUsed="0"/>
-    <w:lsdException w:name="Medium List 1" w:semiHidden="0" w:uiPriority="65" w:unhideWhenUsed="0"/>
-    <w:lsdException w:name="Medium List 2" w:semiHidden="0" w:uiPriority="66" w:unhideWhenUsed="0"/>
-    <w:lsdException w:name="Medium Grid 1" w:semiHidden="0" w:uiPriority="67" w:unhideWhenUsed="0"/>
-    <w:lsdException w:name="Medium Grid 2" w:semiHidden="0" w:uiPriority="68" w:unhideWhenUsed="0"/>
-    <w:lsdException w:name="Medium Grid 3" w:semiHidden="0" w:uiPriority="69" w:unhideWhenUsed="0"/>
-    <w:lsdException w:name="Dark List" w:semiHidden="0" w:uiPriority="70" w:unhideWhenUsed="0"/>
-    <w:lsdException w:name="Colorful Shading" w:semiHidden="0" w:uiPriority="71" w:unhideWhenUsed="0"/>
-    <w:lsdException w:name="Colorful List" w:semiHidden="0" w:uiPriority="72" w:unhideWhenUsed="0"/>
-    <w:lsdException w:name="Colorful Grid" w:semiHidden="0" w:uiPriority="73" w:unhideWhenUsed="0"/>
-    <w:lsdException w:name="Light Shading Accent 1" w:semiHidden="0" w:uiPriority="60" w:unhideWhenUsed="0"/>
-    <w:lsdException w:name="Light List Accent 1" w:semiHidden="0" w:uiPriority="61" w:unhideWhenUsed="0"/>
-    <w:lsdException w:name="Light Grid Accent 1" w:semiHidden="0" w:uiPriority="62" w:unhideWhenUsed="0"/>
-    <w:lsdException w:name="Medium Shading 1 Accent 1" w:semiHidden="0" w:uiPriority="63" w:unhideWhenUsed="0"/>
-    <w:lsdException w:name="Medium Shading 2 Accent 1" w:semiHidden="0" w:uiPriority="64" w:unhideWhenUsed="0"/>
-    <w:lsdException w:name="Medium List 1 Accent 1" w:semiHidden="0" w:uiPriority="65" w:unhideWhenUsed="0"/>
-    <w:lsdException w:name="Revision" w:unhideWhenUsed="0"/>
-    <w:lsdException w:name="List Paragraph" w:semiHidden="0" w:uiPriority="34" w:unhideWhenUsed="0" w:qFormat="1"/>
-    <w:lsdException w:name="Quote" w:semiHidden="0" w:uiPriority="29" w:unhideWhenUsed="0" w:qFormat="1"/>
-    <w:lsdException w:name="Intense Quote" w:semiHidden="0" w:uiPriority="30" w:unhideWhenUsed="0" w:qFormat="1"/>
-    <w:lsdException w:name="Medium List 2 Accent 1" w:semiHidden="0" w:uiPriority="66" w:unhideWhenUsed="0"/>
-    <w:lsdException w:name="Medium Grid 1 Accent 1" w:semiHidden="0" w:uiPriority="67" w:unhideWhenUsed="0"/>
-    <w:lsdException w:name="Medium Grid 2 Accent 1" w:semiHidden="0" w:uiPriority="68" w:unhideWhenUsed="0"/>
-    <w:lsdException w:name="Medium Grid 3 Accent 1" w:semiHidden="0" w:uiPriority="69" w:unhideWhenUsed="0"/>
-    <w:lsdException w:name="Dark List Accent 1" w:semiHidden="0" w:uiPriority="70" w:unhideWhenUsed="0"/>
-    <w:lsdException w:name="Colorful Shading Accent 1" w:semiHidden="0" w:uiPriority="71" w:unhideWhenUsed="0"/>
-    <w:lsdException w:name="Colorful List Accent 1" w:semiHidden="0" w:uiPriority="72" w:unhideWhenUsed="0"/>
-    <w:lsdException w:name="Colorful Grid Accent 1" w:semiHidden="0" w:uiPriority="73" w:unhideWhenUsed="0"/>
-    <w:lsdException w:name="Light Shading Accent 2" w:semiHidden="0" w:uiPriority="60" w:unhideWhenUsed="0"/>
-    <w:lsdException w:name="Light List Accent 2" w:semiHidden="0" w:uiPriority="61" w:unhideWhenUsed="0"/>
-    <w:lsdException w:name="Light Grid Accent 2" w:semiHidden="0" w:uiPriority="62" w:unhideWhenUsed="0"/>
-    <w:lsdException w:name="Medium Shading 1 Accent 2" w:semiHidden="0" w:uiPriority="63" w:unhideWhenUsed="0"/>
-    <w:lsdException w:name="Medium Shading 2 Accent 2" w:semiHidden="0" w:uiPriority="64" w:unhideWhenUsed="0"/>
-    <w:lsdException w:name="Medium List 1 Accent 2" w:semiHidden="0" w:uiPriority="65" w:unhideWhenUsed="0"/>
-    <w:lsdException w:name="Medium List 2 Accent 2" w:semiHidden="0" w:uiPriority="66" w:unhideWhenUsed="0"/>
-    <w:lsdException w:name="Medium Grid 1 Accent 2" w:semiHidden="0" w:uiPriority="67" w:unhideWhenUsed="0"/>
-    <w:lsdException w:name="Medium Grid 2 Accent 2" w:semiHidden="0" w:uiPriority="68" w:unhideWhenUsed="0"/>
-    <w:lsdException w:name="Medium Grid 3 Accent 2" w:semiHidden="0" w:uiPriority="69" w:unhideWhenUsed="0"/>
-    <w:lsdException w:name="Dark List Accent 2" w:semiHidden="0" w:uiPriority="70" w:unhideWhenUsed="0"/>
-    <w:lsdException w:name="Colorful Shading Accent 2" w:semiHidden="0" w:uiPriority="71" w:unhideWhenUsed="0"/>
-    <w:lsdException w:name="Colorful List Accent 2" w:semiHidden="0" w:uiPriority="72" w:unhideWhenUsed="0"/>
-    <w:lsdException w:name="Colorful Grid Accent 2" w:semiHidden="0" w:uiPriority="73" w:unhideWhenUsed="0"/>
-    <w:lsdException w:name="Light Shading Accent 3" w:semiHidden="0" w:uiPriority="60" w:unhideWhenUsed="0"/>
-    <w:lsdException w:name="Light List Accent 3" w:semiHidden="0" w:uiPriority="61" w:unhideWhenUsed="0"/>
-    <w:lsdException w:name="Light Grid Accent 3" w:semiHidden="0" w:uiPriority="62" w:unhideWhenUsed="0"/>
-    <w:lsdException w:name="Medium Shading 1 Accent 3" w:semiHidden="0" w:uiPriority="63" w:unhideWhenUsed="0"/>
-    <w:lsdException w:name="Medium Shading 2 Accent 3" w:semiHidden="0" w:uiPriority="64" w:unhideWhenUsed="0"/>
-    <w:lsdException w:name="Medium List 1 Accent 3" w:semiHidden="0" w:uiPriority="65" w:unhideWhenUsed="0"/>
-    <w:lsdException w:name="Medium List 2 Accent 3" w:semiHidden="0" w:uiPriority="66" w:unhideWhenUsed="0"/>
-    <w:lsdException w:name="Medium Grid 1 Accent 3" w:semiHidden="0" w:uiPriority="67" w:unhideWhenUsed="0"/>
-    <w:lsdException w:name="Medium Grid 2 Accent 3" w:semiHidden="0" w:uiPriority="68" w:unhideWhenUsed="0"/>
-    <w:lsdException w:name="Medium Grid 3 Accent 3" w:semiHidden="0" w:uiPriority="69" w:unhideWhenUsed="0"/>
-    <w:lsdException w:name="Dark List Accent 3" w:semiHidden="0" w:uiPriority="70" w:unhideWhenUsed="0"/>
-    <w:lsdException w:name="Colorful Shading Accent 3" w:semiHidden="0" w:uiPriority="71" w:unhideWhenUsed="0"/>
-    <w:lsdException w:name="Colorful List Accent 3" w:semiHidden="0" w:uiPriority="72" w:unhideWhenUsed="0"/>
-    <w:lsdException w:name="Colorful Grid Accent 3" w:semiHidden="0" w:uiPriority="73" w:unhideWhenUsed="0"/>
-    <w:lsdException w:name="Light Shading Accent 4" w:semiHidden="0" w:uiPriority="60" w:unhideWhenUsed="0"/>
-    <w:lsdException w:name="Light List Accent 4" w:semiHidden="0" w:uiPriority="61" w:unhideWhenUsed="0"/>
-    <w:lsdException w:name="Light Grid Accent 4" w:semiHidden="0" w:uiPriority="62" w:unhideWhenUsed="0"/>
-    <w:lsdException w:name="Medium Shading 1 Accent 4" w:semiHidden="0" w:uiPriority="63" w:unhideWhenUsed="0"/>
-    <w:lsdException w:name="Medium Shading 2 Accent 4" w:semiHidden="0" w:uiPriority="64" w:unhideWhenUsed="0"/>
-    <w:lsdException w:name="Medium List 1 Accent 4" w:semiHidden="0" w:uiPriority="65" w:unhideWhenUsed="0"/>
-    <w:lsdException w:name="Medium List 2 Accent 4" w:semiHidden="0" w:uiPriority="66" w:unhideWhenUsed="0"/>
-    <w:lsdException w:name="Medium Grid 1 Accent 4" w:semiHidden="0" w:uiPriority="67" w:unhideWhenUsed="0"/>
-    <w:lsdException w:name="Medium Grid 2 Accent 4" w:semiHidden="0" w:uiPriority="68" w:unhideWhenUsed="0"/>
-    <w:lsdException w:name="Medium Grid 3 Accent 4" w:semiHidden="0" w:uiPriority="69" w:unhideWhenUsed="0"/>
-    <w:lsdException w:name="Dark List Accent 4" w:semiHidden="0" w:uiPriority="70" w:unhideWhenUsed="0"/>
-    <w:lsdException w:name="Colorful Shading Accent 4" w:semiHidden="0" w:uiPriority="71" w:unhideWhenUsed="0"/>
-    <w:lsdException w:name="Colorful List Accent 4" w:semiHidden="0" w:uiPriority="72" w:unhideWhenUsed="0"/>
-    <w:lsdException w:name="Colorful Grid Accent 4" w:semiHidden="0" w:uiPriority="73" w:unhideWhenUsed="0"/>
-    <w:lsdException w:name="Light Shading Accent 5" w:semiHidden="0" w:uiPriority="60" w:unhideWhenUsed="0"/>
-    <w:lsdException w:name="Light List Accent 5" w:semiHidden="0" w:uiPriority="61" w:unhideWhenUsed="0"/>
-    <w:lsdException w:name="Light Grid Accent 5" w:semiHidden="0" w:uiPriority="62" w:unhideWhenUsed="0"/>
-    <w:lsdException w:name="Medium Shading 1 Accent 5" w:semiHidden="0" w:uiPriority="63" w:unhideWhenUsed="0"/>
-    <w:lsdException w:name="Medium Shading 2 Accent 5" w:semiHidden="0" w:uiPriority="64" w:unhideWhenUsed="0"/>
-    <w:lsdException w:name="Medium List 1 Accent 5" w:semiHidden="0" w:uiPriority="65" w:unhideWhenUsed="0"/>
-    <w:lsdException w:name="Medium List 2 Accent 5" w:semiHidden="0" w:uiPriority="66" w:unhideWhenUsed="0"/>
-    <w:lsdException w:name="Medium Grid 1 Accent 5" w:semiHidden="0" w:uiPriority="67" w:unhideWhenUsed="0"/>
-    <w:lsdException w:name="Medium Grid 2 Accent 5" w:semiHidden="0" w:uiPriority="68" w:unhideWhenUsed="0"/>
-    <w:lsdException w:name="Medium Grid 3 Accent 5" w:semiHidden="0" w:uiPriority="69" w:unhideWhenUsed="0"/>
-    <w:lsdException w:name="Dark List Accent 5" w:semiHidden="0" w:uiPriority="70" w:unhideWhenUsed="0"/>
-    <w:lsdException w:name="Colorful Shading Accent 5" w:semiHidden="0" w:uiPriority="71" w:unhideWhenUsed="0"/>
-    <w:lsdException w:name="Colorful List Accent 5" w:semiHidden="0" w:uiPriority="72" w:unhideWhenUsed="0"/>
-    <w:lsdException w:name="Colorful Grid Accent 5" w:semiHidden="0" w:uiPriority="73" w:unhideWhenUsed="0"/>
-    <w:lsdException w:name="Light Shading Accent 6" w:semiHidden="0" w:uiPriority="60" w:unhideWhenUsed="0"/>
-    <w:lsdException w:name="Light List Accent 6" w:semiHidden="0" w:uiPriority="61" w:unhideWhenUsed="0"/>
-    <w:lsdException w:name="Light Grid Accent 6" w:semiHidden="0" w:uiPriority="62" w:unhideWhenUsed="0"/>
-    <w:lsdException w:name="Medium Shading 1 Accent 6" w:semiHidden="0" w:uiPriority="63" w:unhideWhenUsed="0"/>
-    <w:lsdException w:name="Medium Shading 2 Accent 6" w:semiHidden="0" w:uiPriority="64" w:unhideWhenUsed="0"/>
-    <w:lsdException w:name="Medium List 1 Accent 6" w:semiHidden="0" w:uiPriority="65" w:unhideWhenUsed="0"/>
-    <w:lsdException w:name="Medium List 2 Accent 6" w:semiHidden="0" w:uiPriority="66" w:unhideWhenUsed="0"/>
-    <w:lsdException w:name="Medium Grid 1 Accent 6" w:semiHidden="0" w:uiPriority="67" w:unhideWhenUsed="0"/>
-    <w:lsdException w:name="Medium Grid 2 Accent 6" w:semiHidden="0" w:uiPriority="68" w:unhideWhenUsed="0"/>
-    <w:lsdException w:name="Medium Grid 3 Accent 6" w:semiHidden="0" w:uiPriority="69" w:unhideWhenUsed="0"/>
-    <w:lsdException w:name="Dark List Accent 6" w:semiHidden="0" w:uiPriority="70" w:unhideWhenUsed="0"/>
-    <w:lsdException w:name="Colorful Shading Accent 6" w:semiHidden="0" w:uiPriority="71" w:unhideWhenUsed="0"/>
-    <w:lsdException w:name="Colorful List Accent 6" w:semiHidden="0" w:uiPriority="72" w:unhideWhenUsed="0"/>
-    <w:lsdException w:name="Colorful Grid Accent 6" w:semiHidden="0" w:uiPriority="73" w:unhideWhenUsed="0"/>
-    <w:lsdException w:name="Subtle Emphasis" w:semiHidden="0" w:uiPriority="19" w:unhideWhenUsed="0" w:qFormat="1"/>
-    <w:lsdException w:name="Intense Emphasis" w:semiHidden="0" w:uiPriority="21" w:unhideWhenUsed="0" w:qFormat="1"/>
-    <w:lsdException w:name="Subtle Reference" w:semiHidden="0" w:uiPriority="31" w:unhideWhenUsed="0" w:qFormat="1"/>
-    <w:lsdException w:name="Intense Reference" w:semiHidden="0" w:uiPriority="32" w:unhideWhenUsed="0" w:qFormat="1"/>
-    <w:lsdException w:name="Book Title" w:semiHidden="0" w:uiPriority="33" w:unhideWhenUsed="0" w:qFormat="1"/>
-    <w:lsdException w:name="Bibliography" w:uiPriority="37"/>
-    <w:lsdException w:name="TOC Heading" w:uiPriority="39" w:qFormat="1"/>
-  </w:latentStyles>
-  <w:style w:type="paragraph" w:default="1" w:styleId="Standard">
-    <w:name w:val="Normal"/>
-    <w:qFormat/>
-  </w:style>
-  <w:style w:type="paragraph" w:styleId="berschrift1">
-    <w:name w:val="heading 1"/>
-    <w:basedOn w:val="Standard"/>
-    <w:next w:val="Standard"/>
-    <w:link w:val="berschrift1Zchn"/>
-    <w:uiPriority w:val="9"/>
-    <w:qFormat/>
-    <w:rsid w:val="00CF4A6D"/>
-    <w:pPr>
-      <w:keepNext/>
-      <w:keepLines/>
-      <w:spacing w:before="480" w:after="0"/>
-      <w:outlineLvl w:val="0"/>
-    </w:pPr>
-    <w:rPr>
-      <w:rFonts w:asciiTheme="majorHAnsi" w:eastAsiaTheme="majorEastAsia" w:hAnsiTheme="majorHAnsi" w:cstheme="majorBidi"/>
-      <w:b/>
-      <w:bCs/>
-      <w:sz w:val="36"/>
-      <w:szCs w:val="28"/>
-    </w:rPr>
-  </w:style>
-  <w:style w:type="paragraph" w:styleId="berschrift2">
-    <w:name w:val="heading 2"/>
-    <w:basedOn w:val="Standard"/>
-    <w:next w:val="Standard"/>
-    <w:link w:val="berschrift2Zchn"/>
-    <w:uiPriority w:val="9"/>
-    <w:unhideWhenUsed/>
-    <w:qFormat/>
-    <w:rsid w:val="00402D98"/>
-    <w:pPr>
-      <w:keepNext/>
-      <w:keepLines/>
-      <w:spacing w:before="40" w:after="0"/>
-      <w:outlineLvl w:val="1"/>
-    </w:pPr>
-    <w:rPr>
-      <w:rFonts w:asciiTheme="majorHAnsi" w:eastAsiaTheme="majorEastAsia" w:hAnsiTheme="majorHAnsi" w:cstheme="majorBidi"/>
-      <w:color w:val="000000" w:themeColor="text1"/>
-      <w:sz w:val="28"/>
-      <w:szCs w:val="26"/>
-    </w:rPr>
-  </w:style>
-  <w:style w:type="character" w:default="1" w:styleId="Absatz-Standardschriftart">
-    <w:name w:val="Default Paragraph Font"/>
-    <w:uiPriority w:val="1"/>
-    <w:semiHidden/>
-    <w:unhideWhenUsed/>
-  </w:style>
-  <w:style w:type="table" w:default="1" w:styleId="NormaleTabelle">
-    <w:name w:val="Normal Table"/>
-    <w:uiPriority w:val="99"/>
-    <w:semiHidden/>
-    <w:unhideWhenUsed/>
-    <w:tblPr>
-      <w:tblInd w:w="0" w:type="dxa"/>
-      <w:tblCellMar>
-        <w:top w:w="0" w:type="dxa"/>
-        <w:left w:w="108" w:type="dxa"/>
-        <w:bottom w:w="0" w:type="dxa"/>
-        <w:right w:w="108" w:type="dxa"/>
-      </w:tblCellMar>
-    </w:tblPr>
-  </w:style>
-  <w:style w:type="numbering" w:default="1" w:styleId="KeineListe">
-    <w:name w:val="No List"/>
-    <w:uiPriority w:val="99"/>
-    <w:semiHidden/>
-    <w:unhideWhenUsed/>
-  </w:style>
-  <w:style w:type="paragraph" w:styleId="KeinLeerraum">
-    <w:name w:val="No Spacing"/>
-    <w:link w:val="KeinLeerraumZchn"/>
-    <w:uiPriority w:val="1"/>
-    <w:qFormat/>
-    <w:rsid w:val="005B69C5"/>
-    <w:pPr>
-      <w:spacing w:after="0" w:line="240" w:lineRule="auto"/>
-    </w:pPr>
-    <w:rPr>
-      <w:rFonts w:eastAsiaTheme="minorEastAsia"/>
-      <w:sz w:val="22"/>
-      <w:szCs w:val="22"/>
-      <w:lang w:eastAsia="de-DE"/>
-    </w:rPr>
-  </w:style>
-  <w:style w:type="character" w:customStyle="1" w:styleId="KeinLeerraumZchn">
-    <w:name w:val="Kein Leerraum Zchn"/>
-    <w:basedOn w:val="Absatz-Standardschriftart"/>
-    <w:link w:val="KeinLeerraum"/>
-    <w:uiPriority w:val="1"/>
-    <w:rsid w:val="005B69C5"/>
-    <w:rPr>
-      <w:rFonts w:eastAsiaTheme="minorEastAsia"/>
-      <w:sz w:val="22"/>
-      <w:szCs w:val="22"/>
-      <w:lang w:eastAsia="de-DE"/>
-    </w:rPr>
-  </w:style>
-  <w:style w:type="paragraph" w:styleId="Sprechblasentext">
-    <w:name w:val="Balloon Text"/>
-    <w:basedOn w:val="Standard"/>
-    <w:link w:val="SprechblasentextZchn"/>
-    <w:uiPriority w:val="99"/>
-    <w:semiHidden/>
-    <w:unhideWhenUsed/>
-    <w:rsid w:val="005B69C5"/>
-    <w:pPr>
-      <w:spacing w:after="0" w:line="240" w:lineRule="auto"/>
-    </w:pPr>
-    <w:rPr>
-      <w:rFonts w:ascii="Tahoma" w:hAnsi="Tahoma" w:cs="Tahoma"/>
-      <w:sz w:val="16"/>
-      <w:szCs w:val="16"/>
-    </w:rPr>
-  </w:style>
-  <w:style w:type="character" w:customStyle="1" w:styleId="SprechblasentextZchn">
-    <w:name w:val="Sprechblasentext Zchn"/>
-    <w:basedOn w:val="Absatz-Standardschriftart"/>
-    <w:link w:val="Sprechblasentext"/>
-    <w:uiPriority w:val="99"/>
-    <w:semiHidden/>
-    <w:rsid w:val="005B69C5"/>
-    <w:rPr>
-      <w:rFonts w:ascii="Tahoma" w:hAnsi="Tahoma" w:cs="Tahoma"/>
-      <w:sz w:val="16"/>
-      <w:szCs w:val="16"/>
-    </w:rPr>
-  </w:style>
-  <w:style w:type="character" w:customStyle="1" w:styleId="berschrift1Zchn">
-    <w:name w:val="Überschrift 1 Zchn"/>
-    <w:basedOn w:val="Absatz-Standardschriftart"/>
-    <w:link w:val="berschrift1"/>
-    <w:uiPriority w:val="9"/>
-    <w:rsid w:val="00CF4A6D"/>
-    <w:rPr>
-      <w:rFonts w:asciiTheme="majorHAnsi" w:eastAsiaTheme="majorEastAsia" w:hAnsiTheme="majorHAnsi" w:cstheme="majorBidi"/>
-      <w:b/>
-      <w:bCs/>
-      <w:sz w:val="36"/>
-      <w:szCs w:val="28"/>
-    </w:rPr>
-  </w:style>
-  <w:style w:type="paragraph" w:styleId="Inhaltsverzeichnisberschrift">
-    <w:name w:val="TOC Heading"/>
-    <w:basedOn w:val="berschrift1"/>
-    <w:next w:val="Standard"/>
-    <w:uiPriority w:val="39"/>
-    <w:semiHidden/>
-    <w:unhideWhenUsed/>
-    <w:qFormat/>
-    <w:rsid w:val="005B69C5"/>
-    <w:pPr>
-      <w:outlineLvl w:val="9"/>
-    </w:pPr>
-    <w:rPr>
-      <w:lang w:eastAsia="de-DE"/>
-    </w:rPr>
-  </w:style>
-  <w:style w:type="paragraph" w:styleId="Kopfzeile">
-    <w:name w:val="header"/>
-    <w:basedOn w:val="Standard"/>
-    <w:link w:val="KopfzeileZchn"/>
-    <w:uiPriority w:val="99"/>
-    <w:unhideWhenUsed/>
-    <w:rsid w:val="005B69C5"/>
-    <w:pPr>
-      <w:tabs>
-        <w:tab w:val="center" w:pos="4536"/>
-        <w:tab w:val="right" w:pos="9072"/>
-      </w:tabs>
-      <w:spacing w:after="0" w:line="240" w:lineRule="auto"/>
-    </w:pPr>
-  </w:style>
-  <w:style w:type="character" w:customStyle="1" w:styleId="KopfzeileZchn">
-    <w:name w:val="Kopfzeile Zchn"/>
-    <w:basedOn w:val="Absatz-Standardschriftart"/>
-    <w:link w:val="Kopfzeile"/>
-    <w:uiPriority w:val="99"/>
-    <w:rsid w:val="005B69C5"/>
-  </w:style>
-  <w:style w:type="paragraph" w:styleId="Fuzeile">
-    <w:name w:val="footer"/>
-    <w:basedOn w:val="Standard"/>
-    <w:link w:val="FuzeileZchn"/>
-    <w:uiPriority w:val="99"/>
-    <w:unhideWhenUsed/>
-    <w:rsid w:val="005B69C5"/>
-    <w:pPr>
-      <w:tabs>
-        <w:tab w:val="center" w:pos="4536"/>
-        <w:tab w:val="right" w:pos="9072"/>
-      </w:tabs>
-      <w:spacing w:after="0" w:line="240" w:lineRule="auto"/>
-    </w:pPr>
-  </w:style>
-  <w:style w:type="character" w:customStyle="1" w:styleId="FuzeileZchn">
-    <w:name w:val="Fußzeile Zchn"/>
-    <w:basedOn w:val="Absatz-Standardschriftart"/>
-    <w:link w:val="Fuzeile"/>
-    <w:uiPriority w:val="99"/>
-    <w:rsid w:val="005B69C5"/>
-  </w:style>
-  <w:style w:type="paragraph" w:styleId="Verzeichnis1">
-    <w:name w:val="toc 1"/>
-    <w:basedOn w:val="Standard"/>
-    <w:next w:val="Standard"/>
-    <w:autoRedefine/>
-    <w:uiPriority w:val="39"/>
-    <w:unhideWhenUsed/>
-    <w:rsid w:val="00B07536"/>
-    <w:pPr>
-      <w:spacing w:after="100"/>
-    </w:pPr>
-  </w:style>
-  <w:style w:type="character" w:styleId="Hyperlink">
-    <w:name w:val="Hyperlink"/>
-    <w:basedOn w:val="Absatz-Standardschriftart"/>
-    <w:uiPriority w:val="99"/>
-    <w:unhideWhenUsed/>
-    <w:rsid w:val="00B07536"/>
-    <w:rPr>
-      <w:color w:val="0000FF" w:themeColor="hyperlink"/>
-      <w:u w:val="single"/>
-    </w:rPr>
-  </w:style>
-  <w:style w:type="paragraph" w:styleId="Listenabsatz">
-    <w:name w:val="List Paragraph"/>
-    <w:basedOn w:val="Standard"/>
-    <w:uiPriority w:val="34"/>
-    <w:qFormat/>
-    <w:rsid w:val="00402D98"/>
-    <w:pPr>
-      <w:ind w:left="720"/>
-      <w:contextualSpacing/>
-    </w:pPr>
-  </w:style>
-  <w:style w:type="character" w:customStyle="1" w:styleId="berschrift2Zchn">
-    <w:name w:val="Überschrift 2 Zchn"/>
-    <w:basedOn w:val="Absatz-Standardschriftart"/>
-    <w:link w:val="berschrift2"/>
-    <w:uiPriority w:val="9"/>
-    <w:rsid w:val="00402D98"/>
-    <w:rPr>
-      <w:rFonts w:asciiTheme="majorHAnsi" w:eastAsiaTheme="majorEastAsia" w:hAnsiTheme="majorHAnsi" w:cstheme="majorBidi"/>
-      <w:color w:val="000000" w:themeColor="text1"/>
-      <w:sz w:val="28"/>
-      <w:szCs w:val="26"/>
-    </w:rPr>
-  </w:style>
-  <w:style w:type="paragraph" w:styleId="Verzeichnis2">
-    <w:name w:val="toc 2"/>
-    <w:basedOn w:val="Standard"/>
-    <w:next w:val="Standard"/>
-    <w:autoRedefine/>
-    <w:uiPriority w:val="39"/>
-    <w:unhideWhenUsed/>
-    <w:rsid w:val="00C16B4B"/>
-    <w:pPr>
-      <w:spacing w:after="100"/>
-      <w:ind w:left="240"/>
-    </w:pPr>
-  </w:style>
-</w:styles>
-</file>
-
-<file path=word/glossary/document.xml><?xml version="1.0" encoding="utf-8"?>
-<w:glossaryDocument xmlns:wpc="http://schemas.microsoft.com/office/word/2010/wordprocessingCanvas" xmlns:mc="http://schemas.openxmlformats.org/markup-compatibility/2006" xmlns:o="urn:schemas-microsoft-com:office:office" xmlns:r="http://schemas.openxmlformats.org/officeDocument/2006/relationships" xmlns:m="http://schemas.openxmlformats.org/officeDocument/2006/math" xmlns:v="urn:schemas-microsoft-com:vml" xmlns:wp14="http://schemas.microsoft.com/office/word/2010/wordprocessingDrawing" xmlns:wp="http://schemas.openxmlformats.org/drawingml/2006/wordprocessingDrawing" xmlns:w10="urn:schemas-microsoft-com:office:word" xmlns:w="http://schemas.openxmlformats.org/wordprocessingml/2006/main" xmlns:w14="http://schemas.microsoft.com/office/word/2010/wordml" xmlns:wpg="http://schemas.microsoft.com/office/word/2010/wordprocessingGroup" xmlns:wpi="http://schemas.microsoft.com/office/word/2010/wordprocessingInk" xmlns:wne="http://schemas.microsoft.com/office/word/2006/wordml" xmlns:wps="http://schemas.microsoft.com/office/word/2010/wordprocessingShape" mc:Ignorable="w14 wp14"/>
-</file>
-
-<file path=word/glossary/fontTable.xml><?xml version="1.0" encoding="utf-8"?>
-<w:fonts xmlns:mc="http://schemas.openxmlformats.org/markup-compatibility/2006" xmlns:r="http://schemas.openxmlformats.org/officeDocument/2006/relationships" xmlns:w="http://schemas.openxmlformats.org/wordprocessingml/2006/main" xmlns:w14="http://schemas.microsoft.com/office/word/2010/wordml" mc:Ignorable="w14">
-  <w:font w:name="Times New Roman">
-    <w:panose1 w:val="02020603050405020304"/>
-    <w:charset w:val="00"/>
-    <w:family w:val="roman"/>
-    <w:pitch w:val="variable"/>
-    <w:sig w:usb0="E0002AFF" w:usb1="C0007841" w:usb2="00000009" w:usb3="00000000" w:csb0="000001FF" w:csb1="00000000"/>
-  </w:font>
-  <w:font w:name="Calibri">
-    <w:panose1 w:val="020F0502020204030204"/>
-    <w:charset w:val="00"/>
-    <w:family w:val="swiss"/>
-    <w:pitch w:val="variable"/>
-    <w:sig w:usb0="E00002FF" w:usb1="4000ACFF" w:usb2="00000001" w:usb3="00000000" w:csb0="0000019F" w:csb1="00000000"/>
-  </w:font>
-  <w:font w:name="Cambria">
-    <w:panose1 w:val="02040503050406030204"/>
-    <w:charset w:val="00"/>
-    <w:family w:val="roman"/>
-    <w:pitch w:val="variable"/>
-    <w:sig w:usb0="E00002FF" w:usb1="400004FF" w:usb2="00000000" w:usb3="00000000" w:csb0="0000019F" w:csb1="00000000"/>
-  </w:font>
-  <w:font w:name="Tahoma">
-    <w:panose1 w:val="020B0604030504040204"/>
-    <w:charset w:val="00"/>
-    <w:family w:val="swiss"/>
-    <w:notTrueType/>
-    <w:pitch w:val="variable"/>
-    <w:sig w:usb0="00000003" w:usb1="00000000" w:usb2="00000000" w:usb3="00000000" w:csb0="00000001" w:csb1="00000000"/>
-  </w:font>
-</w:fonts>
-</file>
-
-<file path=word/glossary/settings.xml><?xml version="1.0" encoding="utf-8"?>
-<w:settings xmlns:mc="http://schemas.openxmlformats.org/markup-compatibility/2006" xmlns:o="urn:schemas-microsoft-com:office:office" xmlns:r="http://schemas.openxmlformats.org/officeDocument/2006/relationships" xmlns:m="http://schemas.openxmlformats.org/officeDocument/2006/math" xmlns:v="urn:schemas-microsoft-com:vml" xmlns:w10="urn:schemas-microsoft-com:office:word" xmlns:w="http://schemas.openxmlformats.org/wordprocessingml/2006/main" xmlns:w14="http://schemas.microsoft.com/office/word/2010/wordml" xmlns:sl="http://schemas.openxmlformats.org/schemaLibrary/2006/main" mc:Ignorable="w14">
-  <w:view w:val="normal"/>
-  <w:defaultTabStop w:val="708"/>
-  <w:hyphenationZone w:val="425"/>
-  <w:characterSpacingControl w:val="doNotCompress"/>
-  <w:compat>
-    <w:useFELayout/>
-    <w:compatSetting w:name="compatibilityMode" w:uri="http://schemas.microsoft.com/office/word" w:val="14"/>
-    <w:compatSetting w:name="overrideTableStyleFontSizeAndJustification" w:uri="http://schemas.microsoft.com/office/word" w:val="1"/>
-    <w:compatSetting w:name="enableOpenTypeFeatures" w:uri="http://schemas.microsoft.com/office/word" w:val="1"/>
-    <w:compatSetting w:name="doNotFlipMirrorIndents" w:uri="http://schemas.microsoft.com/office/word" w:val="1"/>
-  </w:compat>
-  <w:rsids>
-    <w:rsidRoot w:val="007E0DD2"/>
-    <w:rsid w:val="001E49AE"/>
-    <w:rsid w:val="00381DD3"/>
-    <w:rsid w:val="005E732B"/>
-    <w:rsid w:val="007E0DD2"/>
-    <w:rsid w:val="00E47132"/>
-  </w:rsids>
-  <m:mathPr>
-    <m:mathFont m:val="Cambria Math"/>
-    <m:brkBin m:val="before"/>
-    <m:brkBinSub m:val="--"/>
-    <m:smallFrac m:val="0"/>
-    <m:dispDef/>
-    <m:lMargin m:val="0"/>
-    <m:rMargin m:val="0"/>
-    <m:defJc m:val="centerGroup"/>
-    <m:wrapIndent m:val="1440"/>
-    <m:intLim m:val="subSup"/>
-    <m:naryLim m:val="undOvr"/>
-  </m:mathPr>
-  <w:themeFontLang w:val="de-DE"/>
-  <w:clrSchemeMapping w:bg1="light1" w:t1="dark1" w:bg2="light2" w:t2="dark2" w:accent1="accent1" w:accent2="accent2" w:accent3="accent3" w:accent4="accent4" w:accent5="accent5" w:accent6="accent6" w:hyperlink="hyperlink" w:followedHyperlink="followedHyperlink"/>
-  <w:decimalSymbol w:val=","/>
-  <w:listSeparator w:val=";"/>
-</w:settings>
-</file>
-
-<file path=word/glossary/styles.xml><?xml version="1.0" encoding="utf-8"?>
-<w:styles xmlns:mc="http://schemas.openxmlformats.org/markup-compatibility/2006" xmlns:r="http://schemas.openxmlformats.org/officeDocument/2006/relationships" xmlns:w="http://schemas.openxmlformats.org/wordprocessingml/2006/main" xmlns:w14="http://schemas.microsoft.com/office/word/2010/wordml" mc:Ignorable="w14">
-  <w:docDefaults>
-    <w:rPrDefault>
-      <w:rPr>
-        <w:rFonts w:asciiTheme="minorHAnsi" w:eastAsiaTheme="minorEastAsia" w:hAnsiTheme="minorHAnsi" w:cstheme="minorBidi"/>
-        <w:sz w:val="22"/>
-        <w:szCs w:val="22"/>
-        <w:lang w:val="de-DE" w:eastAsia="de-DE" w:bidi="ar-SA"/>
-      </w:rPr>
-    </w:rPrDefault>
-    <w:pPrDefault>
-      <w:pPr>
-        <w:spacing w:after="200" w:line="276" w:lineRule="auto"/>
-      </w:pPr>
-    </w:pPrDefault>
-  </w:docDefaults>
-  <w:latentStyles w:defLockedState="0" w:defUIPriority="99" w:defSemiHidden="1" w:defUnhideWhenUsed="1" w:defQFormat="0" w:count="267">
-    <w:lsdException w:name="Normal" w:semiHidden="0" w:uiPriority="0" w:unhideWhenUsed="0" w:qFormat="1"/>
-    <w:lsdException w:name="heading 1" w:semiHidden="0" w:uiPriority="9" w:unhideWhenUsed="0" w:qFormat="1"/>
-    <w:lsdException w:name="heading 2" w:uiPriority="9" w:qFormat="1"/>
-    <w:lsdException w:name="heading 3" w:uiPriority="9" w:qFormat="1"/>
-    <w:lsdException w:name="heading 4" w:uiPriority="9" w:qFormat="1"/>
-    <w:lsdException w:name="heading 5" w:uiPriority="9" w:qFormat="1"/>
-    <w:lsdException w:name="heading 6" w:uiPriority="9" w:qFormat="1"/>
-    <w:lsdException w:name="heading 7" w:uiPriority="9" w:qFormat="1"/>
-    <w:lsdException w:name="heading 8" w:uiPriority="9" w:qFormat="1"/>
-    <w:lsdException w:name="heading 9" w:uiPriority="9" w:qFormat="1"/>
-    <w:lsdException w:name="toc 1" w:uiPriority="39"/>
-    <w:lsdException w:name="toc 2" w:uiPriority="39"/>
-    <w:lsdException w:name="toc 3" w:uiPriority="39"/>
-    <w:lsdException w:name="toc 4" w:uiPriority="39"/>
-    <w:lsdException w:name="toc 5" w:uiPriority="39"/>
-    <w:lsdException w:name="toc 6" w:uiPriority="39"/>
-    <w:lsdException w:name="toc 7" w:uiPriority="39"/>
-    <w:lsdException w:name="toc 8" w:uiPriority="39"/>
-    <w:lsdException w:name="toc 9" w:uiPriority="39"/>
-    <w:lsdException w:name="caption" w:uiPriority="35" w:qFormat="1"/>
-    <w:lsdException w:name="Title" w:semiHidden="0" w:uiPriority="10" w:unhideWhenUsed="0" w:qFormat="1"/>
-    <w:lsdException w:name="Default Paragraph Font" w:uiPriority="1"/>
-    <w:lsdException w:name="Subtitle" w:semiHidden="0" w:uiPriority="11" w:unhideWhenUsed="0" w:qFormat="1"/>
-    <w:lsdException w:name="Strong" w:semiHidden="0" w:uiPriority="22" w:unhideWhenUsed="0" w:qFormat="1"/>
-    <w:lsdException w:name="Emphasis" w:semiHidden="0" w:uiPriority="20" w:unhideWhenUsed="0" w:qFormat="1"/>
-    <w:lsdException w:name="Table Grid" w:uiPriority="59"/>
-    <w:lsdException w:name="Placeholder Text" w:unhideWhenUsed="0"/>
-    <w:lsdException w:name="No Spacing" w:semiHidden="0" w:uiPriority="1" w:unhideWhenUsed="0" w:qFormat="1"/>
-    <w:lsdException w:name="Light Shading" w:semiHidden="0" w:uiPriority="60" w:unhideWhenUsed="0"/>
-    <w:lsdException w:name="Light List" w:semiHidden="0" w:uiPriority="61" w:unhideWhenUsed="0"/>
-    <w:lsdException w:name="Light Grid" w:semiHidden="0" w:uiPriority="62" w:unhideWhenUsed="0"/>
-    <w:lsdException w:name="Medium Shading 1" w:semiHidden="0" w:uiPriority="63" w:unhideWhenUsed="0"/>
-    <w:lsdException w:name="Medium Shading 2" w:semiHidden="0" w:uiPriority="64" w:unhideWhenUsed="0"/>
-    <w:lsdException w:name="Medium List 1" w:semiHidden="0" w:uiPriority="65" w:unhideWhenUsed="0"/>
-    <w:lsdException w:name="Medium List 2" w:semiHidden="0" w:uiPriority="66" w:unhideWhenUsed="0"/>
-    <w:lsdException w:name="Medium Grid 1" w:semiHidden="0" w:uiPriority="67" w:unhideWhenUsed="0"/>
-    <w:lsdException w:name="Medium Grid 2" w:semiHidden="0" w:uiPriority="68" w:unhideWhenUsed="0"/>
-    <w:lsdException w:name="Medium Grid 3" w:semiHidden="0" w:uiPriority="69" w:unhideWhenUsed="0"/>
-    <w:lsdException w:name="Dark List" w:semiHidden="0" w:uiPriority="70" w:unhideWhenUsed="0"/>
-    <w:lsdException w:name="Colorful Shading" w:semiHidden="0" w:uiPriority="71" w:unhideWhenUsed="0"/>
-    <w:lsdException w:name="Colorful List" w:semiHidden="0" w:uiPriority="72" w:unhideWhenUsed="0"/>
-    <w:lsdException w:name="Colorful Grid" w:semiHidden="0" w:uiPriority="73" w:unhideWhenUsed="0"/>
-    <w:lsdException w:name="Light Shading Accent 1" w:semiHidden="0" w:uiPriority="60" w:unhideWhenUsed="0"/>
-    <w:lsdException w:name="Light List Accent 1" w:semiHidden="0" w:uiPriority="61" w:unhideWhenUsed="0"/>
-    <w:lsdException w:name="Light Grid Accent 1" w:semiHidden="0" w:uiPriority="62" w:unhideWhenUsed="0"/>
-    <w:lsdException w:name="Medium Shading 1 Accent 1" w:semiHidden="0" w:uiPriority="63" w:unhideWhenUsed="0"/>
-    <w:lsdException w:name="Medium Shading 2 Accent 1" w:semiHidden="0" w:uiPriority="64" w:unhideWhenUsed="0"/>
-    <w:lsdException w:name="Medium List 1 Accent 1" w:semiHidden="0" w:uiPriority="65" w:unhideWhenUsed="0"/>
-    <w:lsdException w:name="Revision" w:unhideWhenUsed="0"/>
-    <w:lsdException w:name="List Paragraph" w:semiHidden="0" w:uiPriority="34" w:unhideWhenUsed="0" w:qFormat="1"/>
-    <w:lsdException w:name="Quote" w:semiHidden="0" w:uiPriority="29" w:unhideWhenUsed="0" w:qFormat="1"/>
-    <w:lsdException w:name="Intense Quote" w:semiHidden="0" w:uiPriority="30" w:unhideWhenUsed="0" w:qFormat="1"/>
-    <w:lsdException w:name="Medium List 2 Accent 1" w:semiHidden="0" w:uiPriority="66" w:unhideWhenUsed="0"/>
-    <w:lsdException w:name="Medium Grid 1 Accent 1" w:semiHidden="0" w:uiPriority="67" w:unhideWhenUsed="0"/>
-    <w:lsdException w:name="Medium Grid 2 Accent 1" w:semiHidden="0" w:uiPriority="68" w:unhideWhenUsed="0"/>
-    <w:lsdException w:name="Medium Grid 3 Accent 1" w:semiHidden="0" w:uiPriority="69" w:unhideWhenUsed="0"/>
-    <w:lsdException w:name="Dark List Accent 1" w:semiHidden="0" w:uiPriority="70" w:unhideWhenUsed="0"/>
-    <w:lsdException w:name="Colorful Shading Accent 1" w:semiHidden="0" w:uiPriority="71" w:unhideWhenUsed="0"/>
-    <w:lsdException w:name="Colorful List Accent 1" w:semiHidden="0" w:uiPriority="72" w:unhideWhenUsed="0"/>
-    <w:lsdException w:name="Colorful Grid Accent 1" w:semiHidden="0" w:uiPriority="73" w:unhideWhenUsed="0"/>
-    <w:lsdException w:name="Light Shading Accent 2" w:semiHidden="0" w:uiPriority="60" w:unhideWhenUsed="0"/>
-    <w:lsdException w:name="Light List Accent 2" w:semiHidden="0" w:uiPriority="61" w:unhideWhenUsed="0"/>
-    <w:lsdException w:name="Light Grid Accent 2" w:semiHidden="0" w:uiPriority="62" w:unhideWhenUsed="0"/>
-    <w:lsdException w:name="Medium Shading 1 Accent 2" w:semiHidden="0" w:uiPriority="63" w:unhideWhenUsed="0"/>
-    <w:lsdException w:name="Medium Shading 2 Accent 2" w:semiHidden="0" w:uiPriority="64" w:unhideWhenUsed="0"/>
-    <w:lsdException w:name="Medium List 1 Accent 2" w:semiHidden="0" w:uiPriority="65" w:unhideWhenUsed="0"/>
-    <w:lsdException w:name="Medium List 2 Accent 2" w:semiHidden="0" w:uiPriority="66" w:unhideWhenUsed="0"/>
-    <w:lsdException w:name="Medium Grid 1 Accent 2" w:semiHidden="0" w:uiPriority="67" w:unhideWhenUsed="0"/>
-    <w:lsdException w:name="Medium Grid 2 Accent 2" w:semiHidden="0" w:uiPriority="68" w:unhideWhenUsed="0"/>
-    <w:lsdException w:name="Medium Grid 3 Accent 2" w:semiHidden="0" w:uiPriority="69" w:unhideWhenUsed="0"/>
-    <w:lsdException w:name="Dark List Accent 2" w:semiHidden="0" w:uiPriority="70" w:unhideWhenUsed="0"/>
-    <w:lsdException w:name="Colorful Shading Accent 2" w:semiHidden="0" w:uiPriority="71" w:unhideWhenUsed="0"/>
-    <w:lsdException w:name="Colorful List Accent 2" w:semiHidden="0" w:uiPriority="72" w:unhideWhenUsed="0"/>
-    <w:lsdException w:name="Colorful Grid Accent 2" w:semiHidden="0" w:uiPriority="73" w:unhideWhenUsed="0"/>
-    <w:lsdException w:name="Light Shading Accent 3" w:semiHidden="0" w:uiPriority="60" w:unhideWhenUsed="0"/>
-    <w:lsdException w:name="Light List Accent 3" w:semiHidden="0" w:uiPriority="61" w:unhideWhenUsed="0"/>
-    <w:lsdException w:name="Light Grid Accent 3" w:semiHidden="0" w:uiPriority="62" w:unhideWhenUsed="0"/>
-    <w:lsdException w:name="Medium Shading 1 Accent 3" w:semiHidden="0" w:uiPriority="63" w:unhideWhenUsed="0"/>
-    <w:lsdException w:name="Medium Shading 2 Accent 3" w:semiHidden="0" w:uiPriority="64" w:unhideWhenUsed="0"/>
-    <w:lsdException w:name="Medium List 1 Accent 3" w:semiHidden="0" w:uiPriority="65" w:unhideWhenUsed="0"/>
-    <w:lsdException w:name="Medium List 2 Accent 3" w:semiHidden="0" w:uiPriority="66" w:unhideWhenUsed="0"/>
-    <w:lsdException w:name="Medium Grid 1 Accent 3" w:semiHidden="0" w:uiPriority="67" w:unhideWhenUsed="0"/>
-    <w:lsdException w:name="Medium Grid 2 Accent 3" w:semiHidden="0" w:uiPriority="68" w:unhideWhenUsed="0"/>
-    <w:lsdException w:name="Medium Grid 3 Accent 3" w:semiHidden="0" w:uiPriority="69" w:unhideWhenUsed="0"/>
-    <w:lsdException w:name="Dark List Accent 3" w:semiHidden="0" w:uiPriority="70" w:unhideWhenUsed="0"/>
-    <w:lsdException w:name="Colorful Shading Accent 3" w:semiHidden="0" w:uiPriority="71" w:unhideWhenUsed="0"/>
-    <w:lsdException w:name="Colorful List Accent 3" w:semiHidden="0" w:uiPriority="72" w:unhideWhenUsed="0"/>
-    <w:lsdException w:name="Colorful Grid Accent 3" w:semiHidden="0" w:uiPriority="73" w:unhideWhenUsed="0"/>
-    <w:lsdException w:name="Light Shading Accent 4" w:semiHidden="0" w:uiPriority="60" w:unhideWhenUsed="0"/>
-    <w:lsdException w:name="Light List Accent 4" w:semiHidden="0" w:uiPriority="61" w:unhideWhenUsed="0"/>
-    <w:lsdException w:name="Light Grid Accent 4" w:semiHidden="0" w:uiPriority="62" w:unhideWhenUsed="0"/>
-    <w:lsdException w:name="Medium Shading 1 Accent 4" w:semiHidden="0" w:uiPriority="63" w:unhideWhenUsed="0"/>
-    <w:lsdException w:name="Medium Shading 2 Accent 4" w:semiHidden="0" w:uiPriority="64" w:unhideWhenUsed="0"/>
-    <w:lsdException w:name="Medium List 1 Accent 4" w:semiHidden="0" w:uiPriority="65" w:unhideWhenUsed="0"/>
-    <w:lsdException w:name="Medium List 2 Accent 4" w:semiHidden="0" w:uiPriority="66" w:unhideWhenUsed="0"/>
-    <w:lsdException w:name="Medium Grid 1 Accent 4" w:semiHidden="0" w:uiPriority="67" w:unhideWhenUsed="0"/>
-    <w:lsdException w:name="Medium Grid 2 Accent 4" w:semiHidden="0" w:uiPriority="68" w:unhideWhenUsed="0"/>
-    <w:lsdException w:name="Medium Grid 3 Accent 4" w:semiHidden="0" w:uiPriority="69" w:unhideWhenUsed="0"/>
-    <w:lsdException w:name="Dark List Accent 4" w:semiHidden="0" w:uiPriority="70" w:unhideWhenUsed="0"/>
-    <w:lsdException w:name="Colorful Shading Accent 4" w:semiHidden="0" w:uiPriority="71" w:unhideWhenUsed="0"/>
-    <w:lsdException w:name="Colorful List Accent 4" w:semiHidden="0" w:uiPriority="72" w:unhideWhenUsed="0"/>
-    <w:lsdException w:name="Colorful Grid Accent 4" w:semiHidden="0" w:uiPriority="73" w:unhideWhenUsed="0"/>
-    <w:lsdException w:name="Light Shading Accent 5" w:semiHidden="0" w:uiPriority="60" w:unhideWhenUsed="0"/>
-    <w:lsdException w:name="Light List Accent 5" w:semiHidden="0" w:uiPriority="61" w:unhideWhenUsed="0"/>
-    <w:lsdException w:name="Light Grid Accent 5" w:semiHidden="0" w:uiPriority="62" w:unhideWhenUsed="0"/>
-    <w:lsdException w:name="Medium Shading 1 Accent 5" w:semiHidden="0" w:uiPriority="63" w:unhideWhenUsed="0"/>
-    <w:lsdException w:name="Medium Shading 2 Accent 5" w:semiHidden="0" w:uiPriority="64" w:unhideWhenUsed="0"/>
-    <w:lsdException w:name="Medium List 1 Accent 5" w:semiHidden="0" w:uiPriority="65" w:unhideWhenUsed="0"/>
-    <w:lsdException w:name="Medium List 2 Accent 5" w:semiHidden="0" w:uiPriority="66" w:unhideWhenUsed="0"/>
-    <w:lsdException w:name="Medium Grid 1 Accent 5" w:semiHidden="0" w:uiPriority="67" w:unhideWhenUsed="0"/>
-    <w:lsdException w:name="Medium Grid 2 Accent 5" w:semiHidden="0" w:uiPriority="68" w:unhideWhenUsed="0"/>
-    <w:lsdException w:name="Medium Grid 3 Accent 5" w:semiHidden="0" w:uiPriority="69" w:unhideWhenUsed="0"/>
-    <w:lsdException w:name="Dark List Accent 5" w:semiHidden="0" w:uiPriority="70" w:unhideWhenUsed="0"/>
-    <w:lsdException w:name="Colorful Shading Accent 5" w:semiHidden="0" w:uiPriority="71" w:unhideWhenUsed="0"/>
-    <w:lsdException w:name="Colorful List Accent 5" w:semiHidden="0" w:uiPriority="72" w:unhideWhenUsed="0"/>
-    <w:lsdException w:name="Colorful Grid Accent 5" w:semiHidden="0" w:uiPriority="73" w:unhideWhenUsed="0"/>
-    <w:lsdException w:name="Light Shading Accent 6" w:semiHidden="0" w:uiPriority="60" w:unhideWhenUsed="0"/>
-    <w:lsdException w:name="Light List Accent 6" w:semiHidden="0" w:uiPriority="61" w:unhideWhenUsed="0"/>
-    <w:lsdException w:name="Light Grid Accent 6" w:semiHidden="0" w:uiPriority="62" w:unhideWhenUsed="0"/>
-    <w:lsdException w:name="Medium Shading 1 Accent 6" w:semiHidden="0" w:uiPriority="63" w:unhideWhenUsed="0"/>
-    <w:lsdException w:name="Medium Shading 2 Accent 6" w:semiHidden="0" w:uiPriority="64" w:unhideWhenUsed="0"/>
-    <w:lsdException w:name="Medium List 1 Accent 6" w:semiHidden="0" w:uiPriority="65" w:unhideWhenUsed="0"/>
-    <w:lsdException w:name="Medium List 2 Accent 6" w:semiHidden="0" w:uiPriority="66" w:unhideWhenUsed="0"/>
-    <w:lsdException w:name="Medium Grid 1 Accent 6" w:semiHidden="0" w:uiPriority="67" w:unhideWhenUsed="0"/>
-    <w:lsdException w:name="Medium Grid 2 Accent 6" w:semiHidden="0" w:uiPriority="68" w:unhideWhenUsed="0"/>
-    <w:lsdException w:name="Medium Grid 3 Accent 6" w:semiHidden="0" w:uiPriority="69" w:unhideWhenUsed="0"/>
-    <w:lsdException w:name="Dark List Accent 6" w:semiHidden="0" w:uiPriority="70" w:unhideWhenUsed="0"/>
-    <w:lsdException w:name="Colorful Shading Accent 6" w:semiHidden="0" w:uiPriority="71" w:unhideWhenUsed="0"/>
-    <w:lsdException w:name="Colorful List Accent 6" w:semiHidden="0" w:uiPriority="72" w:unhideWhenUsed="0"/>
-    <w:lsdException w:name="Colorful Grid Accent 6" w:semiHidden="0" w:uiPriority="73" w:unhideWhenUsed="0"/>
-    <w:lsdException w:name="Subtle Emphasis" w:semiHidden="0" w:uiPriority="19" w:unhideWhenUsed="0" w:qFormat="1"/>
-    <w:lsdException w:name="Intense Emphasis" w:semiHidden="0" w:uiPriority="21" w:unhideWhenUsed="0" w:qFormat="1"/>
-    <w:lsdException w:name="Subtle Reference" w:semiHidden="0" w:uiPriority="31" w:unhideWhenUsed="0" w:qFormat="1"/>
-    <w:lsdException w:name="Intense Reference" w:semiHidden="0" w:uiPriority="32" w:unhideWhenUsed="0" w:qFormat="1"/>
-    <w:lsdException w:name="Book Title" w:semiHidden="0" w:uiPriority="33" w:unhideWhenUsed="0" w:qFormat="1"/>
-    <w:lsdException w:name="Bibliography" w:uiPriority="37"/>
-    <w:lsdException w:name="TOC Heading" w:uiPriority="39" w:qFormat="1"/>
-  </w:latentStyles>
-  <w:style w:type="paragraph" w:default="1" w:styleId="Standard">
-    <w:name w:val="Normal"/>
-    <w:qFormat/>
-  </w:style>
-  <w:style w:type="character" w:default="1" w:styleId="Absatz-Standardschriftart">
-    <w:name w:val="Default Paragraph Font"/>
-    <w:uiPriority w:val="1"/>
-    <w:semiHidden/>
-    <w:unhideWhenUsed/>
-  </w:style>
-  <w:style w:type="table" w:default="1" w:styleId="NormaleTabelle">
-    <w:name w:val="Normal Table"/>
-    <w:uiPriority w:val="99"/>
-    <w:semiHidden/>
-    <w:unhideWhenUsed/>
-    <w:tblPr>
-      <w:tblInd w:w="0" w:type="dxa"/>
-      <w:tblCellMar>
-        <w:top w:w="0" w:type="dxa"/>
-        <w:left w:w="108" w:type="dxa"/>
-        <w:bottom w:w="0" w:type="dxa"/>
-        <w:right w:w="108" w:type="dxa"/>
-      </w:tblCellMar>
-    </w:tblPr>
-  </w:style>
-  <w:style w:type="numbering" w:default="1" w:styleId="KeineListe">
-    <w:name w:val="No List"/>
-    <w:uiPriority w:val="99"/>
-    <w:semiHidden/>
-    <w:unhideWhenUsed/>
-  </w:style>
-  <w:style w:type="paragraph" w:customStyle="1" w:styleId="066B956416054DF9B52C6496085E1478">
-    <w:name w:val="066B956416054DF9B52C6496085E1478"/>
-    <w:rsid w:val="007E0DD2"/>
-  </w:style>
-  <w:style w:type="paragraph" w:customStyle="1" w:styleId="506D3A6BEDBE4EDAA3F7780AA5074BE1">
-    <w:name w:val="506D3A6BEDBE4EDAA3F7780AA5074BE1"/>
-    <w:rsid w:val="007E0DD2"/>
-  </w:style>
-  <w:style w:type="paragraph" w:customStyle="1" w:styleId="689C219F4C674B64AD165E32AE513614">
-    <w:name w:val="689C219F4C674B64AD165E32AE513614"/>
-    <w:rsid w:val="007E0DD2"/>
-  </w:style>
-  <w:style w:type="paragraph" w:customStyle="1" w:styleId="B7553DFE0C094DA8826FD81409A4A0A3">
-    <w:name w:val="B7553DFE0C094DA8826FD81409A4A0A3"/>
-    <w:rsid w:val="007E0DD2"/>
-  </w:style>
-  <w:style w:type="paragraph" w:customStyle="1" w:styleId="41A50E5A29774D89AB73F692E157D887">
-    <w:name w:val="41A50E5A29774D89AB73F692E157D887"/>
-    <w:rsid w:val="007E0DD2"/>
-  </w:style>
-  <w:style w:type="paragraph" w:customStyle="1" w:styleId="A609E8786CA14D23A2296812F6AE75F2">
-    <w:name w:val="A609E8786CA14D23A2296812F6AE75F2"/>
-    <w:rsid w:val="007E0DD2"/>
-  </w:style>
-</w:styles>
-</file>
-
-<file path=word/glossary/stylesWithEffects.xml><?xml version="1.0" encoding="utf-8"?>
-<w:styles xmlns:wpc="http://schemas.microsoft.com/office/word/2010/wordprocessingCanvas" xmlns:mc="http://schemas.openxmlformats.org/markup-compatibility/2006" xmlns:o="urn:schemas-microsoft-com:office:office" xmlns:r="http://schemas.openxmlformats.org/officeDocument/2006/relationships" xmlns:m="http://schemas.openxmlformats.org/officeDocument/2006/math" xmlns:v="urn:schemas-microsoft-com:vml" xmlns:wp14="http://schemas.microsoft.com/office/word/2010/wordprocessingDrawing" xmlns:wp="http://schemas.openxmlformats.org/drawingml/2006/wordprocessingDrawing" xmlns:w10="urn:schemas-microsoft-com:office:word" xmlns:w="http://schemas.openxmlformats.org/wordprocessingml/2006/main" xmlns:w14="http://schemas.microsoft.com/office/word/2010/wordml" xmlns:wpg="http://schemas.microsoft.com/office/word/2010/wordprocessingGroup" xmlns:wpi="http://schemas.microsoft.com/office/word/2010/wordprocessingInk" xmlns:wne="http://schemas.microsoft.com/office/word/2006/wordml" xmlns:wps="http://schemas.microsoft.com/office/word/2010/wordprocessingShape" mc:Ignorable="w14 wp14">
-  <w:docDefaults>
-    <w:rPrDefault>
-      <w:rPr>
-        <w:rFonts w:asciiTheme="minorHAnsi" w:eastAsiaTheme="minorEastAsia" w:hAnsiTheme="minorHAnsi" w:cstheme="minorBidi"/>
-        <w:sz w:val="22"/>
-        <w:szCs w:val="22"/>
-        <w:lang w:val="de-DE" w:eastAsia="de-DE" w:bidi="ar-SA"/>
-      </w:rPr>
-    </w:rPrDefault>
-    <w:pPrDefault>
-      <w:pPr>
-        <w:spacing w:after="200" w:line="276" w:lineRule="auto"/>
-      </w:pPr>
-    </w:pPrDefault>
-  </w:docDefaults>
-  <w:latentStyles w:defLockedState="0" w:defUIPriority="99" w:defSemiHidden="1" w:defUnhideWhenUsed="1" w:defQFormat="0" w:count="267">
-    <w:lsdException w:name="Normal" w:semiHidden="0" w:uiPriority="0" w:unhideWhenUsed="0" w:qFormat="1"/>
-    <w:lsdException w:name="heading 1" w:semiHidden="0" w:uiPriority="9" w:unhideWhenUsed="0" w:qFormat="1"/>
-    <w:lsdException w:name="heading 2" w:uiPriority="9" w:qFormat="1"/>
-    <w:lsdException w:name="heading 3" w:uiPriority="9" w:qFormat="1"/>
-    <w:lsdException w:name="heading 4" w:uiPriority="9" w:qFormat="1"/>
-    <w:lsdException w:name="heading 5" w:uiPriority="9" w:qFormat="1"/>
-    <w:lsdException w:name="heading 6" w:uiPriority="9" w:qFormat="1"/>
-    <w:lsdException w:name="heading 7" w:uiPriority="9" w:qFormat="1"/>
-    <w:lsdException w:name="heading 8" w:uiPriority="9" w:qFormat="1"/>
-    <w:lsdException w:name="heading 9" w:uiPriority="9" w:qFormat="1"/>
-    <w:lsdException w:name="toc 1" w:uiPriority="39"/>
-    <w:lsdException w:name="toc 2" w:uiPriority="39"/>
-    <w:lsdException w:name="toc 3" w:uiPriority="39"/>
-    <w:lsdException w:name="toc 4" w:uiPriority="39"/>
-    <w:lsdException w:name="toc 5" w:uiPriority="39"/>
-    <w:lsdException w:name="toc 6" w:uiPriority="39"/>
-    <w:lsdException w:name="toc 7" w:uiPriority="39"/>
-    <w:lsdException w:name="toc 8" w:uiPriority="39"/>
-    <w:lsdException w:name="toc 9" w:uiPriority="39"/>
-    <w:lsdException w:name="caption" w:uiPriority="35" w:qFormat="1"/>
-    <w:lsdException w:name="Title" w:semiHidden="0" w:uiPriority="10" w:unhideWhenUsed="0" w:qFormat="1"/>
-    <w:lsdException w:name="Default Paragraph Font" w:uiPriority="1"/>
-    <w:lsdException w:name="Subtitle" w:semiHidden="0" w:uiPriority="11" w:unhideWhenUsed="0" w:qFormat="1"/>
-    <w:lsdException w:name="Strong" w:semiHidden="0" w:uiPriority="22" w:unhideWhenUsed="0" w:qFormat="1"/>
-    <w:lsdException w:name="Emphasis" w:semiHidden="0" w:uiPriority="20" w:unhideWhenUsed="0" w:qFormat="1"/>
-    <w:lsdException w:name="Table Grid" w:uiPriority="59"/>
-    <w:lsdException w:name="Placeholder Text" w:unhideWhenUsed="0"/>
-    <w:lsdException w:name="No Spacing" w:semiHidden="0" w:uiPriority="1" w:unhideWhenUsed="0" w:qFormat="1"/>
-    <w:lsdException w:name="Light Shading" w:semiHidden="0" w:uiPriority="60" w:unhideWhenUsed="0"/>
-    <w:lsdException w:name="Light List" w:semiHidden="0" w:uiPriority="61" w:unhideWhenUsed="0"/>
-    <w:lsdException w:name="Light Grid" w:semiHidden="0" w:uiPriority="62" w:unhideWhenUsed="0"/>
-    <w:lsdException w:name="Medium Shading 1" w:semiHidden="0" w:uiPriority="63" w:unhideWhenUsed="0"/>
-    <w:lsdException w:name="Medium Shading 2" w:semiHidden="0" w:uiPriority="64" w:unhideWhenUsed="0"/>
-    <w:lsdException w:name="Medium List 1" w:semiHidden="0" w:uiPriority="65" w:unhideWhenUsed="0"/>
-    <w:lsdException w:name="Medium List 2" w:semiHidden="0" w:uiPriority="66" w:unhideWhenUsed="0"/>
-    <w:lsdException w:name="Medium Grid 1" w:semiHidden="0" w:uiPriority="67" w:unhideWhenUsed="0"/>
-    <w:lsdException w:name="Medium Grid 2" w:semiHidden="0" w:uiPriority="68" w:unhideWhenUsed="0"/>
-    <w:lsdException w:name="Medium Grid 3" w:semiHidden="0" w:uiPriority="69" w:unhideWhenUsed="0"/>
-    <w:lsdException w:name="Dark List" w:semiHidden="0" w:uiPriority="70" w:unhideWhenUsed="0"/>
-    <w:lsdException w:name="Colorful Shading" w:semiHidden="0" w:uiPriority="71" w:unhideWhenUsed="0"/>
-    <w:lsdException w:name="Colorful List" w:semiHidden="0" w:uiPriority="72" w:unhideWhenUsed="0"/>
-    <w:lsdException w:name="Colorful Grid" w:semiHidden="0" w:uiPriority="73" w:unhideWhenUsed="0"/>
-    <w:lsdException w:name="Light Shading Accent 1" w:semiHidden="0" w:uiPriority="60" w:unhideWhenUsed="0"/>
-    <w:lsdException w:name="Light List Accent 1" w:semiHidden="0" w:uiPriority="61" w:unhideWhenUsed="0"/>
-    <w:lsdException w:name="Light Grid Accent 1" w:semiHidden="0" w:uiPriority="62" w:unhideWhenUsed="0"/>
-    <w:lsdException w:name="Medium Shading 1 Accent 1" w:semiHidden="0" w:uiPriority="63" w:unhideWhenUsed="0"/>
-    <w:lsdException w:name="Medium Shading 2 Accent 1" w:semiHidden="0" w:uiPriority="64" w:unhideWhenUsed="0"/>
-    <w:lsdException w:name="Medium List 1 Accent 1" w:semiHidden="0" w:uiPriority="65" w:unhideWhenUsed="0"/>
-    <w:lsdException w:name="Revision" w:unhideWhenUsed="0"/>
-    <w:lsdException w:name="List Paragraph" w:semiHidden="0" w:uiPriority="34" w:unhideWhenUsed="0" w:qFormat="1"/>
-    <w:lsdException w:name="Quote" w:semiHidden="0" w:uiPriority="29" w:unhideWhenUsed="0" w:qFormat="1"/>
-    <w:lsdException w:name="Intense Quote" w:semiHidden="0" w:uiPriority="30" w:unhideWhenUsed="0" w:qFormat="1"/>
-    <w:lsdException w:name="Medium List 2 Accent 1" w:semiHidden="0" w:uiPriority="66" w:unhideWhenUsed="0"/>
-    <w:lsdException w:name="Medium Grid 1 Accent 1" w:semiHidden="0" w:uiPriority="67" w:unhideWhenUsed="0"/>
-    <w:lsdException w:name="Medium Grid 2 Accent 1" w:semiHidden="0" w:uiPriority="68" w:unhideWhenUsed="0"/>
-    <w:lsdException w:name="Medium Grid 3 Accent 1" w:semiHidden="0" w:uiPriority="69" w:unhideWhenUsed="0"/>
-    <w:lsdException w:name="Dark List Accent 1" w:semiHidden="0" w:uiPriority="70" w:unhideWhenUsed="0"/>
-    <w:lsdException w:name="Colorful Shading Accent 1" w:semiHidden="0" w:uiPriority="71" w:unhideWhenUsed="0"/>
-    <w:lsdException w:name="Colorful List Accent 1" w:semiHidden="0" w:uiPriority="72" w:unhideWhenUsed="0"/>
-    <w:lsdException w:name="Colorful Grid Accent 1" w:semiHidden="0" w:uiPriority="73" w:unhideWhenUsed="0"/>
-    <w:lsdException w:name="Light Shading Accent 2" w:semiHidden="0" w:uiPriority="60" w:unhideWhenUsed="0"/>
-    <w:lsdException w:name="Light List Accent 2" w:semiHidden="0" w:uiPriority="61" w:unhideWhenUsed="0"/>
-    <w:lsdException w:name="Light Grid Accent 2" w:semiHidden="0" w:uiPriority="62" w:unhideWhenUsed="0"/>
-    <w:lsdException w:name="Medium Shading 1 Accent 2" w:semiHidden="0" w:uiPriority="63" w:unhideWhenUsed="0"/>
-    <w:lsdException w:name="Medium Shading 2 Accent 2" w:semiHidden="0" w:uiPriority="64" w:unhideWhenUsed="0"/>
-    <w:lsdException w:name="Medium List 1 Accent 2" w:semiHidden="0" w:uiPriority="65" w:unhideWhenUsed="0"/>
-    <w:lsdException w:name="Medium List 2 Accent 2" w:semiHidden="0" w:uiPriority="66" w:unhideWhenUsed="0"/>
-    <w:lsdException w:name="Medium Grid 1 Accent 2" w:semiHidden="0" w:uiPriority="67" w:unhideWhenUsed="0"/>
-    <w:lsdException w:name="Medium Grid 2 Accent 2" w:semiHidden="0" w:uiPriority="68" w:unhideWhenUsed="0"/>
-    <w:lsdException w:name="Medium Grid 3 Accent 2" w:semiHidden="0" w:uiPriority="69" w:unhideWhenUsed="0"/>
-    <w:lsdException w:name="Dark List Accent 2" w:semiHidden="0" w:uiPriority="70" w:unhideWhenUsed="0"/>
-    <w:lsdException w:name="Colorful Shading Accent 2" w:semiHidden="0" w:uiPriority="71" w:unhideWhenUsed="0"/>
-    <w:lsdException w:name="Colorful List Accent 2" w:semiHidden="0" w:uiPriority="72" w:unhideWhenUsed="0"/>
-    <w:lsdException w:name="Colorful Grid Accent 2" w:semiHidden="0" w:uiPriority="73" w:unhideWhenUsed="0"/>
-    <w:lsdException w:name="Light Shading Accent 3" w:semiHidden="0" w:uiPriority="60" w:unhideWhenUsed="0"/>
-    <w:lsdException w:name="Light List Accent 3" w:semiHidden="0" w:uiPriority="61" w:unhideWhenUsed="0"/>
-    <w:lsdException w:name="Light Grid Accent 3" w:semiHidden="0" w:uiPriority="62" w:unhideWhenUsed="0"/>
-    <w:lsdException w:name="Medium Shading 1 Accent 3" w:semiHidden="0" w:uiPriority="63" w:unhideWhenUsed="0"/>
-    <w:lsdException w:name="Medium Shading 2 Accent 3" w:semiHidden="0" w:uiPriority="64" w:unhideWhenUsed="0"/>
-    <w:lsdException w:name="Medium List 1 Accent 3" w:semiHidden="0" w:uiPriority="65" w:unhideWhenUsed="0"/>
-    <w:lsdException w:name="Medium List 2 Accent 3" w:semiHidden="0" w:uiPriority="66" w:unhideWhenUsed="0"/>
-    <w:lsdException w:name="Medium Grid 1 Accent 3" w:semiHidden="0" w:uiPriority="67" w:unhideWhenUsed="0"/>
-    <w:lsdException w:name="Medium Grid 2 Accent 3" w:semiHidden="0" w:uiPriority="68" w:unhideWhenUsed="0"/>
-    <w:lsdException w:name="Medium Grid 3 Accent 3" w:semiHidden="0" w:uiPriority="69" w:unhideWhenUsed="0"/>
-    <w:lsdException w:name="Dark List Accent 3" w:semiHidden="0" w:uiPriority="70" w:unhideWhenUsed="0"/>
-    <w:lsdException w:name="Colorful Shading Accent 3" w:semiHidden="0" w:uiPriority="71" w:unhideWhenUsed="0"/>
-    <w:lsdException w:name="Colorful List Accent 3" w:semiHidden="0" w:uiPriority="72" w:unhideWhenUsed="0"/>
-    <w:lsdException w:name="Colorful Grid Accent 3" w:semiHidden="0" w:uiPriority="73" w:unhideWhenUsed="0"/>
-    <w:lsdException w:name="Light Shading Accent 4" w:semiHidden="0" w:uiPriority="60" w:unhideWhenUsed="0"/>
-    <w:lsdException w:name="Light List Accent 4" w:semiHidden="0" w:uiPriority="61" w:unhideWhenUsed="0"/>
-    <w:lsdException w:name="Light Grid Accent 4" w:semiHidden="0" w:uiPriority="62" w:unhideWhenUsed="0"/>
-    <w:lsdException w:name="Medium Shading 1 Accent 4" w:semiHidden="0" w:uiPriority="63" w:unhideWhenUsed="0"/>
-    <w:lsdException w:name="Medium Shading 2 Accent 4" w:semiHidden="0" w:uiPriority="64" w:unhideWhenUsed="0"/>
-    <w:lsdException w:name="Medium List 1 Accent 4" w:semiHidden="0" w:uiPriority="65" w:unhideWhenUsed="0"/>
-    <w:lsdException w:name="Medium List 2 Accent 4" w:semiHidden="0" w:uiPriority="66" w:unhideWhenUsed="0"/>
-    <w:lsdException w:name="Medium Grid 1 Accent 4" w:semiHidden="0" w:uiPriority="67" w:unhideWhenUsed="0"/>
-    <w:lsdException w:name="Medium Grid 2 Accent 4" w:semiHidden="0" w:uiPriority="68" w:unhideWhenUsed="0"/>
-    <w:lsdException w:name="Medium Grid 3 Accent 4" w:semiHidden="0" w:uiPriority="69" w:unhideWhenUsed="0"/>
-    <w:lsdException w:name="Dark List Accent 4" w:semiHidden="0" w:uiPriority="70" w:unhideWhenUsed="0"/>
-    <w:lsdException w:name="Colorful Shading Accent 4" w:semiHidden="0" w:uiPriority="71" w:unhideWhenUsed="0"/>
-    <w:lsdException w:name="Colorful List Accent 4" w:semiHidden="0" w:uiPriority="72" w:unhideWhenUsed="0"/>
-    <w:lsdException w:name="Colorful Grid Accent 4" w:semiHidden="0" w:uiPriority="73" w:unhideWhenUsed="0"/>
-    <w:lsdException w:name="Light Shading Accent 5" w:semiHidden="0" w:uiPriority="60" w:unhideWhenUsed="0"/>
-    <w:lsdException w:name="Light List Accent 5" w:semiHidden="0" w:uiPriority="61" w:unhideWhenUsed="0"/>
-    <w:lsdException w:name="Light Grid Accent 5" w:semiHidden="0" w:uiPriority="62" w:unhideWhenUsed="0"/>
-    <w:lsdException w:name="Medium Shading 1 Accent 5" w:semiHidden="0" w:uiPriority="63" w:unhideWhenUsed="0"/>
-    <w:lsdException w:name="Medium Shading 2 Accent 5" w:semiHidden="0" w:uiPriority="64" w:unhideWhenUsed="0"/>
-    <w:lsdException w:name="Medium List 1 Accent 5" w:semiHidden="0" w:uiPriority="65" w:unhideWhenUsed="0"/>
-    <w:lsdException w:name="Medium List 2 Accent 5" w:semiHidden="0" w:uiPriority="66" w:unhideWhenUsed="0"/>
-    <w:lsdException w:name="Medium Grid 1 Accent 5" w:semiHidden="0" w:uiPriority="67" w:unhideWhenUsed="0"/>
-    <w:lsdException w:name="Medium Grid 2 Accent 5" w:semiHidden="0" w:uiPriority="68" w:unhideWhenUsed="0"/>
-    <w:lsdException w:name="Medium Grid 3 Accent 5" w:semiHidden="0" w:uiPriority="69" w:unhideWhenUsed="0"/>
-    <w:lsdException w:name="Dark List Accent 5" w:semiHidden="0" w:uiPriority="70" w:unhideWhenUsed="0"/>
-    <w:lsdException w:name="Colorful Shading Accent 5" w:semiHidden="0" w:uiPriority="71" w:unhideWhenUsed="0"/>
-    <w:lsdException w:name="Colorful List Accent 5" w:semiHidden="0" w:uiPriority="72" w:unhideWhenUsed="0"/>
-    <w:lsdException w:name="Colorful Grid Accent 5" w:semiHidden="0" w:uiPriority="73" w:unhideWhenUsed="0"/>
-    <w:lsdException w:name="Light Shading Accent 6" w:semiHidden="0" w:uiPriority="60" w:unhideWhenUsed="0"/>
-    <w:lsdException w:name="Light List Accent 6" w:semiHidden="0" w:uiPriority="61" w:unhideWhenUsed="0"/>
-    <w:lsdException w:name="Light Grid Accent 6" w:semiHidden="0" w:uiPriority="62" w:unhideWhenUsed="0"/>
-    <w:lsdException w:name="Medium Shading 1 Accent 6" w:semiHidden="0" w:uiPriority="63" w:unhideWhenUsed="0"/>
-    <w:lsdException w:name="Medium Shading 2 Accent 6" w:semiHidden="0" w:uiPriority="64" w:unhideWhenUsed="0"/>
-    <w:lsdException w:name="Medium List 1 Accent 6" w:semiHidden="0" w:uiPriority="65" w:unhideWhenUsed="0"/>
-    <w:lsdException w:name="Medium List 2 Accent 6" w:semiHidden="0" w:uiPriority="66" w:unhideWhenUsed="0"/>
-    <w:lsdException w:name="Medium Grid 1 Accent 6" w:semiHidden="0" w:uiPriority="67" w:unhideWhenUsed="0"/>
-    <w:lsdException w:name="Medium Grid 2 Accent 6" w:semiHidden="0" w:uiPriority="68" w:unhideWhenUsed="0"/>
-    <w:lsdException w:name="Medium Grid 3 Accent 6" w:semiHidden="0" w:uiPriority="69" w:unhideWhenUsed="0"/>
-    <w:lsdException w:name="Dark List Accent 6" w:semiHidden="0" w:uiPriority="70" w:unhideWhenUsed="0"/>
-    <w:lsdException w:name="Colorful Shading Accent 6" w:semiHidden="0" w:uiPriority="71" w:unhideWhenUsed="0"/>
-    <w:lsdException w:name="Colorful List Accent 6" w:semiHidden="0" w:uiPriority="72" w:unhideWhenUsed="0"/>
-    <w:lsdException w:name="Colorful Grid Accent 6" w:semiHidden="0" w:uiPriority="73" w:unhideWhenUsed="0"/>
-    <w:lsdException w:name="Subtle Emphasis" w:semiHidden="0" w:uiPriority="19" w:unhideWhenUsed="0" w:qFormat="1"/>
-    <w:lsdException w:name="Intense Emphasis" w:semiHidden="0" w:uiPriority="21" w:unhideWhenUsed="0" w:qFormat="1"/>
-    <w:lsdException w:name="Subtle Reference" w:semiHidden="0" w:uiPriority="31" w:unhideWhenUsed="0" w:qFormat="1"/>
-    <w:lsdException w:name="Intense Reference" w:semiHidden="0" w:uiPriority="32" w:unhideWhenUsed="0" w:qFormat="1"/>
-    <w:lsdException w:name="Book Title" w:semiHidden="0" w:uiPriority="33" w:unhideWhenUsed="0" w:qFormat="1"/>
-    <w:lsdException w:name="Bibliography" w:uiPriority="37"/>
-    <w:lsdException w:name="TOC Heading" w:uiPriority="39" w:qFormat="1"/>
-  </w:latentStyles>
-  <w:style w:type="paragraph" w:default="1" w:styleId="Standard">
-    <w:name w:val="Normal"/>
-    <w:qFormat/>
-  </w:style>
-  <w:style w:type="character" w:default="1" w:styleId="Absatz-Standardschriftart">
-    <w:name w:val="Default Paragraph Font"/>
-    <w:uiPriority w:val="1"/>
-    <w:semiHidden/>
-    <w:unhideWhenUsed/>
-  </w:style>
-  <w:style w:type="table" w:default="1" w:styleId="NormaleTabelle">
-    <w:name w:val="Normal Table"/>
-    <w:uiPriority w:val="99"/>
-    <w:semiHidden/>
-    <w:unhideWhenUsed/>
-    <w:tblPr>
-      <w:tblInd w:w="0" w:type="dxa"/>
-      <w:tblCellMar>
-        <w:top w:w="0" w:type="dxa"/>
-        <w:left w:w="108" w:type="dxa"/>
-        <w:bottom w:w="0" w:type="dxa"/>
-        <w:right w:w="108" w:type="dxa"/>
-      </w:tblCellMar>
-    </w:tblPr>
-  </w:style>
-  <w:style w:type="numbering" w:default="1" w:styleId="KeineListe">
-    <w:name w:val="No List"/>
-    <w:uiPriority w:val="99"/>
-    <w:semiHidden/>
-    <w:unhideWhenUsed/>
-  </w:style>
-  <w:style w:type="paragraph" w:customStyle="1" w:styleId="066B956416054DF9B52C6496085E1478">
-    <w:name w:val="066B956416054DF9B52C6496085E1478"/>
-    <w:rsid w:val="007E0DD2"/>
-  </w:style>
-  <w:style w:type="paragraph" w:customStyle="1" w:styleId="506D3A6BEDBE4EDAA3F7780AA5074BE1">
-    <w:name w:val="506D3A6BEDBE4EDAA3F7780AA5074BE1"/>
-    <w:rsid w:val="007E0DD2"/>
-  </w:style>
-  <w:style w:type="paragraph" w:customStyle="1" w:styleId="689C219F4C674B64AD165E32AE513614">
-    <w:name w:val="689C219F4C674B64AD165E32AE513614"/>
-    <w:rsid w:val="007E0DD2"/>
-  </w:style>
-  <w:style w:type="paragraph" w:customStyle="1" w:styleId="B7553DFE0C094DA8826FD81409A4A0A3">
-    <w:name w:val="B7553DFE0C094DA8826FD81409A4A0A3"/>
-    <w:rsid w:val="007E0DD2"/>
-  </w:style>
-  <w:style w:type="paragraph" w:customStyle="1" w:styleId="41A50E5A29774D89AB73F692E157D887">
-    <w:name w:val="41A50E5A29774D89AB73F692E157D887"/>
-    <w:rsid w:val="007E0DD2"/>
-  </w:style>
-  <w:style w:type="paragraph" w:customStyle="1" w:styleId="A609E8786CA14D23A2296812F6AE75F2">
-    <w:name w:val="A609E8786CA14D23A2296812F6AE75F2"/>
-    <w:rsid w:val="007E0DD2"/>
-  </w:style>
-</w:styles>
-</file>
-
-<file path=word/glossary/webSettings.xml><?xml version="1.0" encoding="utf-8"?>
-<w:webSettings xmlns:mc="http://schemas.openxmlformats.org/markup-compatibility/2006" xmlns:r="http://schemas.openxmlformats.org/officeDocument/2006/relationships" xmlns:w="http://schemas.openxmlformats.org/wordprocessingml/2006/main" xmlns:w14="http://schemas.microsoft.com/office/word/2010/wordml" mc:Ignorable="w14">
-  <w:optimizeForBrowser/>
-  <w:allowPNG/>
-</w:webSettings>
 </file>
 
 <file path=word/theme/theme1.xml><?xml version="1.0" encoding="utf-8"?>
@@ -4079,7 +4289,7 @@
 </file>
 
 <file path=customXml/itemProps2.xml><?xml version="1.0" encoding="utf-8"?>
-<ds:datastoreItem xmlns:ds="http://schemas.openxmlformats.org/officeDocument/2006/customXml" ds:itemID="{DB240B4C-9C1B-420A-9C8E-5C17179056A2}">
+<ds:datastoreItem xmlns:ds="http://schemas.openxmlformats.org/officeDocument/2006/customXml" ds:itemID="{F8C1ACCC-0F36-4382-A4BB-6FF46B308BF4}">
   <ds:schemaRefs>
     <ds:schemaRef ds:uri="http://schemas.openxmlformats.org/officeDocument/2006/bibliography"/>
   </ds:schemaRefs>

</xml_diff>